<commit_message>
first time to complete all the function about the requiement
</commit_message>
<xml_diff>
--- a/protocal.docx
+++ b/protocal.docx
@@ -23,7 +23,7 @@
     <w:tbl>
       <w:tblPr>
         <w:jc w:val="left"/>
-        <w:tblInd w:type="dxa" w:w="-108"/>
+        <w:tblInd w:type="dxa" w:w="-216"/>
         <w:tblBorders>
           <w:top w:color="000001" w:space="0" w:sz="2" w:val="single"/>
           <w:left w:color="000001" w:space="0" w:sz="2" w:val="single"/>
@@ -31,14 +31,14 @@
         </w:tblBorders>
       </w:tblPr>
       <w:tblGrid>
+        <w:gridCol w:w="995"/>
         <w:gridCol w:w="996"/>
-        <w:gridCol w:w="997"/>
         <w:gridCol w:w="1259"/>
         <w:gridCol w:w="1710"/>
-        <w:gridCol w:w="1200"/>
+        <w:gridCol w:w="1199"/>
         <w:gridCol w:w="1289"/>
         <w:gridCol w:w="1514"/>
-        <w:gridCol w:w="1008"/>
+        <w:gridCol w:w="1010"/>
       </w:tblGrid>
       <w:tr>
         <w:trPr>
@@ -46,6 +46,32 @@
         </w:trPr>
         <w:tc>
           <w:tcPr>
+            <w:tcW w:type="dxa" w:w="995"/>
+            <w:tcBorders>
+              <w:top w:color="000001" w:space="0" w:sz="2" w:val="single"/>
+              <w:left w:color="000001" w:space="0" w:sz="2" w:val="single"/>
+              <w:bottom w:color="000001" w:space="0" w:sz="2" w:val="single"/>
+            </w:tcBorders>
+            <w:shd w:fill="FFFFFF" w:val="clear"/>
+            <w:tcMar>
+              <w:top w:type="dxa" w:w="0"/>
+              <w:left w:type="dxa" w:w="108"/>
+              <w:bottom w:type="dxa" w:w="0"/>
+              <w:right w:type="dxa" w:w="108"/>
+            </w:tcMar>
+          </w:tcPr>
+          <w:p>
+            <w:pPr>
+              <w:pStyle w:val="style20"/>
+            </w:pPr>
+            <w:r>
+              <w:rPr/>
+              <w:t>起始位</w:t>
+            </w:r>
+          </w:p>
+        </w:tc>
+        <w:tc>
+          <w:tcPr>
             <w:tcW w:type="dxa" w:w="996"/>
             <w:tcBorders>
               <w:top w:color="000001" w:space="0" w:sz="2" w:val="single"/>
@@ -66,13 +92,13 @@
             </w:pPr>
             <w:r>
               <w:rPr/>
-              <w:t>起始位</w:t>
-            </w:r>
-          </w:p>
-        </w:tc>
-        <w:tc>
-          <w:tcPr>
-            <w:tcW w:type="dxa" w:w="997"/>
+              <w:t>源地址</w:t>
+            </w:r>
+          </w:p>
+        </w:tc>
+        <w:tc>
+          <w:tcPr>
+            <w:tcW w:type="dxa" w:w="1259"/>
             <w:tcBorders>
               <w:top w:color="000001" w:space="0" w:sz="2" w:val="single"/>
               <w:left w:color="000001" w:space="0" w:sz="2" w:val="single"/>
@@ -92,13 +118,13 @@
             </w:pPr>
             <w:r>
               <w:rPr/>
-              <w:t>源地址</w:t>
-            </w:r>
-          </w:p>
-        </w:tc>
-        <w:tc>
-          <w:tcPr>
-            <w:tcW w:type="dxa" w:w="1259"/>
+              <w:t>目的地址</w:t>
+            </w:r>
+          </w:p>
+        </w:tc>
+        <w:tc>
+          <w:tcPr>
+            <w:tcW w:type="dxa" w:w="1710"/>
             <w:tcBorders>
               <w:top w:color="000001" w:space="0" w:sz="2" w:val="single"/>
               <w:left w:color="000001" w:space="0" w:sz="2" w:val="single"/>
@@ -118,13 +144,13 @@
             </w:pPr>
             <w:r>
               <w:rPr/>
-              <w:t>目的地址</w:t>
-            </w:r>
-          </w:p>
-        </w:tc>
-        <w:tc>
-          <w:tcPr>
-            <w:tcW w:type="dxa" w:w="1710"/>
+              <w:t>命令字</w:t>
+            </w:r>
+          </w:p>
+        </w:tc>
+        <w:tc>
+          <w:tcPr>
+            <w:tcW w:type="dxa" w:w="1199"/>
             <w:tcBorders>
               <w:top w:color="000001" w:space="0" w:sz="2" w:val="single"/>
               <w:left w:color="000001" w:space="0" w:sz="2" w:val="single"/>
@@ -144,13 +170,13 @@
             </w:pPr>
             <w:r>
               <w:rPr/>
-              <w:t>命令字</w:t>
-            </w:r>
-          </w:p>
-        </w:tc>
-        <w:tc>
-          <w:tcPr>
-            <w:tcW w:type="dxa" w:w="1200"/>
+              <w:t>帧数</w:t>
+            </w:r>
+          </w:p>
+        </w:tc>
+        <w:tc>
+          <w:tcPr>
+            <w:tcW w:type="dxa" w:w="1289"/>
             <w:tcBorders>
               <w:top w:color="000001" w:space="0" w:sz="2" w:val="single"/>
               <w:left w:color="000001" w:space="0" w:sz="2" w:val="single"/>
@@ -170,13 +196,13 @@
             </w:pPr>
             <w:r>
               <w:rPr/>
-              <w:t>帧数</w:t>
-            </w:r>
-          </w:p>
-        </w:tc>
-        <w:tc>
-          <w:tcPr>
-            <w:tcW w:type="dxa" w:w="1289"/>
+              <w:t>长度</w:t>
+            </w:r>
+          </w:p>
+        </w:tc>
+        <w:tc>
+          <w:tcPr>
+            <w:tcW w:type="dxa" w:w="1514"/>
             <w:tcBorders>
               <w:top w:color="000001" w:space="0" w:sz="2" w:val="single"/>
               <w:left w:color="000001" w:space="0" w:sz="2" w:val="single"/>
@@ -196,39 +222,13 @@
             </w:pPr>
             <w:r>
               <w:rPr/>
-              <w:t>长度</w:t>
-            </w:r>
-          </w:p>
-        </w:tc>
-        <w:tc>
-          <w:tcPr>
-            <w:tcW w:type="dxa" w:w="1514"/>
-            <w:tcBorders>
-              <w:top w:color="000001" w:space="0" w:sz="2" w:val="single"/>
-              <w:left w:color="000001" w:space="0" w:sz="2" w:val="single"/>
-              <w:bottom w:color="000001" w:space="0" w:sz="2" w:val="single"/>
-            </w:tcBorders>
-            <w:shd w:fill="FFFFFF" w:val="clear"/>
-            <w:tcMar>
-              <w:top w:type="dxa" w:w="0"/>
-              <w:left w:type="dxa" w:w="108"/>
-              <w:bottom w:type="dxa" w:w="0"/>
-              <w:right w:type="dxa" w:w="108"/>
-            </w:tcMar>
-          </w:tcPr>
-          <w:p>
-            <w:pPr>
-              <w:pStyle w:val="style20"/>
-            </w:pPr>
-            <w:r>
-              <w:rPr/>
               <w:t>内容</w:t>
             </w:r>
           </w:p>
         </w:tc>
         <w:tc>
           <w:tcPr>
-            <w:tcW w:type="dxa" w:w="1008"/>
+            <w:tcW w:type="dxa" w:w="1010"/>
             <w:tcBorders>
               <w:top w:color="000001" w:space="0" w:sz="2" w:val="single"/>
               <w:left w:color="000001" w:space="0" w:sz="2" w:val="single"/>
@@ -260,6 +260,39 @@
         </w:trPr>
         <w:tc>
           <w:tcPr>
+            <w:tcW w:type="dxa" w:w="995"/>
+            <w:tcBorders>
+              <w:left w:color="000001" w:space="0" w:sz="2" w:val="single"/>
+              <w:bottom w:color="000001" w:space="0" w:sz="2" w:val="single"/>
+            </w:tcBorders>
+            <w:shd w:fill="FFFFFF" w:val="clear"/>
+            <w:tcMar>
+              <w:top w:type="dxa" w:w="0"/>
+              <w:left w:type="dxa" w:w="108"/>
+              <w:bottom w:type="dxa" w:w="0"/>
+              <w:right w:type="dxa" w:w="108"/>
+            </w:tcMar>
+          </w:tcPr>
+          <w:p>
+            <w:pPr>
+              <w:pStyle w:val="style20"/>
+            </w:pPr>
+            <w:r>
+              <w:rPr/>
+              <w:t>16</w:t>
+            </w:r>
+            <w:r>
+              <w:rPr/>
+              <w:t>进制</w:t>
+            </w:r>
+            <w:r>
+              <w:rPr/>
+              <w:t>0xffff</w:t>
+            </w:r>
+          </w:p>
+        </w:tc>
+        <w:tc>
+          <w:tcPr>
             <w:tcW w:type="dxa" w:w="996"/>
             <w:tcBorders>
               <w:left w:color="000001" w:space="0" w:sz="2" w:val="single"/>
@@ -279,6 +312,64 @@
             </w:pPr>
             <w:r>
               <w:rPr/>
+              <w:t>字符串</w:t>
+            </w:r>
+            <w:r>
+              <w:rPr/>
+              <w:t>000000</w:t>
+            </w:r>
+          </w:p>
+        </w:tc>
+        <w:tc>
+          <w:tcPr>
+            <w:tcW w:type="dxa" w:w="1259"/>
+            <w:tcBorders>
+              <w:left w:color="000001" w:space="0" w:sz="2" w:val="single"/>
+              <w:bottom w:color="000001" w:space="0" w:sz="2" w:val="single"/>
+            </w:tcBorders>
+            <w:shd w:fill="FFFFFF" w:val="clear"/>
+            <w:tcMar>
+              <w:top w:type="dxa" w:w="0"/>
+              <w:left w:type="dxa" w:w="108"/>
+              <w:bottom w:type="dxa" w:w="0"/>
+              <w:right w:type="dxa" w:w="108"/>
+            </w:tcMar>
+          </w:tcPr>
+          <w:p>
+            <w:pPr>
+              <w:pStyle w:val="style20"/>
+            </w:pPr>
+            <w:r>
+              <w:rPr/>
+              <w:t>字符串</w:t>
+            </w:r>
+            <w:r>
+              <w:rPr/>
+              <w:t>000000</w:t>
+            </w:r>
+          </w:p>
+        </w:tc>
+        <w:tc>
+          <w:tcPr>
+            <w:tcW w:type="dxa" w:w="1710"/>
+            <w:tcBorders>
+              <w:left w:color="000001" w:space="0" w:sz="2" w:val="single"/>
+              <w:bottom w:color="000001" w:space="0" w:sz="2" w:val="single"/>
+            </w:tcBorders>
+            <w:shd w:fill="FFFFFF" w:val="clear"/>
+            <w:tcMar>
+              <w:top w:type="dxa" w:w="0"/>
+              <w:left w:type="dxa" w:w="108"/>
+              <w:bottom w:type="dxa" w:w="0"/>
+              <w:right w:type="dxa" w:w="108"/>
+            </w:tcMar>
+          </w:tcPr>
+          <w:p>
+            <w:pPr>
+              <w:pStyle w:val="style20"/>
+            </w:pPr>
+            <w:r>
+              <w:rPr/>
               <w:t>16</w:t>
             </w:r>
             <w:r>
@@ -287,13 +378,67 @@
             </w:r>
             <w:r>
               <w:rPr/>
-              <w:t>0xffff</w:t>
-            </w:r>
-          </w:p>
-        </w:tc>
-        <w:tc>
-          <w:tcPr>
-            <w:tcW w:type="dxa" w:w="997"/>
+              <w:t>0x0001</w:t>
+            </w:r>
+          </w:p>
+        </w:tc>
+        <w:tc>
+          <w:tcPr>
+            <w:tcW w:type="dxa" w:w="1199"/>
+            <w:tcBorders>
+              <w:left w:color="000001" w:space="0" w:sz="2" w:val="single"/>
+              <w:bottom w:color="000001" w:space="0" w:sz="2" w:val="single"/>
+            </w:tcBorders>
+            <w:shd w:fill="FFFFFF" w:val="clear"/>
+            <w:tcMar>
+              <w:top w:type="dxa" w:w="0"/>
+              <w:left w:type="dxa" w:w="108"/>
+              <w:bottom w:type="dxa" w:w="0"/>
+              <w:right w:type="dxa" w:w="108"/>
+            </w:tcMar>
+          </w:tcPr>
+          <w:p>
+            <w:pPr>
+              <w:pStyle w:val="style20"/>
+            </w:pPr>
+            <w:r>
+              <w:rPr/>
+              <w:t>整数最大</w:t>
+            </w:r>
+            <w:r>
+              <w:rPr/>
+              <w:t>65535</w:t>
+            </w:r>
+          </w:p>
+        </w:tc>
+        <w:tc>
+          <w:tcPr>
+            <w:tcW w:type="dxa" w:w="1289"/>
+            <w:tcBorders>
+              <w:left w:color="000001" w:space="0" w:sz="2" w:val="single"/>
+              <w:bottom w:color="000001" w:space="0" w:sz="2" w:val="single"/>
+            </w:tcBorders>
+            <w:shd w:fill="FFFFFF" w:val="clear"/>
+            <w:tcMar>
+              <w:top w:type="dxa" w:w="0"/>
+              <w:left w:type="dxa" w:w="108"/>
+              <w:bottom w:type="dxa" w:w="0"/>
+              <w:right w:type="dxa" w:w="108"/>
+            </w:tcMar>
+          </w:tcPr>
+          <w:p>
+            <w:pPr>
+              <w:pStyle w:val="style20"/>
+            </w:pPr>
+            <w:r>
+              <w:rPr/>
+              <w:t>整数</w:t>
+            </w:r>
+          </w:p>
+        </w:tc>
+        <w:tc>
+          <w:tcPr>
+            <w:tcW w:type="dxa" w:w="1514"/>
             <w:tcBorders>
               <w:left w:color="000001" w:space="0" w:sz="2" w:val="single"/>
               <w:bottom w:color="000001" w:space="0" w:sz="2" w:val="single"/>
@@ -314,156 +459,11 @@
               <w:rPr/>
               <w:t>字符串</w:t>
             </w:r>
-            <w:r>
-              <w:rPr/>
-              <w:t>000000</w:t>
-            </w:r>
-          </w:p>
-        </w:tc>
-        <w:tc>
-          <w:tcPr>
-            <w:tcW w:type="dxa" w:w="1259"/>
-            <w:tcBorders>
-              <w:left w:color="000001" w:space="0" w:sz="2" w:val="single"/>
-              <w:bottom w:color="000001" w:space="0" w:sz="2" w:val="single"/>
-            </w:tcBorders>
-            <w:shd w:fill="FFFFFF" w:val="clear"/>
-            <w:tcMar>
-              <w:top w:type="dxa" w:w="0"/>
-              <w:left w:type="dxa" w:w="108"/>
-              <w:bottom w:type="dxa" w:w="0"/>
-              <w:right w:type="dxa" w:w="108"/>
-            </w:tcMar>
-          </w:tcPr>
-          <w:p>
-            <w:pPr>
-              <w:pStyle w:val="style20"/>
-            </w:pPr>
-            <w:r>
-              <w:rPr/>
-              <w:t>字符串</w:t>
-            </w:r>
-            <w:r>
-              <w:rPr/>
-              <w:t>000000</w:t>
-            </w:r>
-          </w:p>
-        </w:tc>
-        <w:tc>
-          <w:tcPr>
-            <w:tcW w:type="dxa" w:w="1710"/>
-            <w:tcBorders>
-              <w:left w:color="000001" w:space="0" w:sz="2" w:val="single"/>
-              <w:bottom w:color="000001" w:space="0" w:sz="2" w:val="single"/>
-            </w:tcBorders>
-            <w:shd w:fill="FFFFFF" w:val="clear"/>
-            <w:tcMar>
-              <w:top w:type="dxa" w:w="0"/>
-              <w:left w:type="dxa" w:w="108"/>
-              <w:bottom w:type="dxa" w:w="0"/>
-              <w:right w:type="dxa" w:w="108"/>
-            </w:tcMar>
-          </w:tcPr>
-          <w:p>
-            <w:pPr>
-              <w:pStyle w:val="style20"/>
-            </w:pPr>
-            <w:r>
-              <w:rPr/>
-              <w:t>16</w:t>
-            </w:r>
-            <w:r>
-              <w:rPr/>
-              <w:t>进制</w:t>
-            </w:r>
-            <w:r>
-              <w:rPr/>
-              <w:t>0x0001</w:t>
-            </w:r>
-          </w:p>
-        </w:tc>
-        <w:tc>
-          <w:tcPr>
-            <w:tcW w:type="dxa" w:w="1200"/>
-            <w:tcBorders>
-              <w:left w:color="000001" w:space="0" w:sz="2" w:val="single"/>
-              <w:bottom w:color="000001" w:space="0" w:sz="2" w:val="single"/>
-            </w:tcBorders>
-            <w:shd w:fill="FFFFFF" w:val="clear"/>
-            <w:tcMar>
-              <w:top w:type="dxa" w:w="0"/>
-              <w:left w:type="dxa" w:w="108"/>
-              <w:bottom w:type="dxa" w:w="0"/>
-              <w:right w:type="dxa" w:w="108"/>
-            </w:tcMar>
-          </w:tcPr>
-          <w:p>
-            <w:pPr>
-              <w:pStyle w:val="style20"/>
-            </w:pPr>
-            <w:r>
-              <w:rPr/>
-              <w:t>整数最大</w:t>
-            </w:r>
-            <w:r>
-              <w:rPr/>
-              <w:t>65535</w:t>
-            </w:r>
-          </w:p>
-        </w:tc>
-        <w:tc>
-          <w:tcPr>
-            <w:tcW w:type="dxa" w:w="1289"/>
-            <w:tcBorders>
-              <w:left w:color="000001" w:space="0" w:sz="2" w:val="single"/>
-              <w:bottom w:color="000001" w:space="0" w:sz="2" w:val="single"/>
-            </w:tcBorders>
-            <w:shd w:fill="FFFFFF" w:val="clear"/>
-            <w:tcMar>
-              <w:top w:type="dxa" w:w="0"/>
-              <w:left w:type="dxa" w:w="108"/>
-              <w:bottom w:type="dxa" w:w="0"/>
-              <w:right w:type="dxa" w:w="108"/>
-            </w:tcMar>
-          </w:tcPr>
-          <w:p>
-            <w:pPr>
-              <w:pStyle w:val="style20"/>
-            </w:pPr>
-            <w:r>
-              <w:rPr/>
-              <w:t>整数</w:t>
-            </w:r>
-          </w:p>
-        </w:tc>
-        <w:tc>
-          <w:tcPr>
-            <w:tcW w:type="dxa" w:w="1514"/>
-            <w:tcBorders>
-              <w:left w:color="000001" w:space="0" w:sz="2" w:val="single"/>
-              <w:bottom w:color="000001" w:space="0" w:sz="2" w:val="single"/>
-            </w:tcBorders>
-            <w:shd w:fill="FFFFFF" w:val="clear"/>
-            <w:tcMar>
-              <w:top w:type="dxa" w:w="0"/>
-              <w:left w:type="dxa" w:w="108"/>
-              <w:bottom w:type="dxa" w:w="0"/>
-              <w:right w:type="dxa" w:w="108"/>
-            </w:tcMar>
-          </w:tcPr>
-          <w:p>
-            <w:pPr>
-              <w:pStyle w:val="style20"/>
-            </w:pPr>
-            <w:r>
-              <w:rPr/>
-              <w:t>字符串</w:t>
-            </w:r>
-          </w:p>
-        </w:tc>
-        <w:tc>
-          <w:tcPr>
-            <w:tcW w:type="dxa" w:w="1008"/>
+          </w:p>
+        </w:tc>
+        <w:tc>
+          <w:tcPr>
+            <w:tcW w:type="dxa" w:w="1010"/>
             <w:tcBorders>
               <w:left w:color="000001" w:space="0" w:sz="2" w:val="single"/>
               <w:bottom w:color="000001" w:space="0" w:sz="2" w:val="single"/>
@@ -977,7 +977,7 @@
     <w:tbl>
       <w:tblPr>
         <w:jc w:val="left"/>
-        <w:tblInd w:type="dxa" w:w="-108"/>
+        <w:tblInd w:type="dxa" w:w="-216"/>
         <w:tblBorders>
           <w:top w:color="000001" w:space="0" w:sz="2" w:val="single"/>
           <w:left w:color="000001" w:space="0" w:sz="2" w:val="single"/>
@@ -985,10 +985,10 @@
         </w:tblBorders>
       </w:tblPr>
       <w:tblGrid>
-        <w:gridCol w:w="1993"/>
-        <w:gridCol w:w="1993"/>
-        <w:gridCol w:w="1995"/>
-        <w:gridCol w:w="3990"/>
+        <w:gridCol w:w="1992"/>
+        <w:gridCol w:w="1992"/>
+        <w:gridCol w:w="1994"/>
+        <w:gridCol w:w="3992"/>
       </w:tblGrid>
       <w:tr>
         <w:trPr>
@@ -996,7 +996,7 @@
         </w:trPr>
         <w:tc>
           <w:tcPr>
-            <w:tcW w:type="dxa" w:w="1993"/>
+            <w:tcW w:type="dxa" w:w="1992"/>
             <w:tcBorders>
               <w:top w:color="000001" w:space="0" w:sz="2" w:val="single"/>
               <w:left w:color="000001" w:space="0" w:sz="2" w:val="single"/>
@@ -1022,7 +1022,7 @@
         </w:tc>
         <w:tc>
           <w:tcPr>
-            <w:tcW w:type="dxa" w:w="1993"/>
+            <w:tcW w:type="dxa" w:w="1992"/>
             <w:tcBorders>
               <w:top w:color="000001" w:space="0" w:sz="2" w:val="single"/>
               <w:left w:color="000001" w:space="0" w:sz="2" w:val="single"/>
@@ -1048,7 +1048,7 @@
         </w:tc>
         <w:tc>
           <w:tcPr>
-            <w:tcW w:type="dxa" w:w="1995"/>
+            <w:tcW w:type="dxa" w:w="1994"/>
             <w:tcBorders>
               <w:top w:color="000001" w:space="0" w:sz="2" w:val="single"/>
               <w:left w:color="000001" w:space="0" w:sz="2" w:val="single"/>
@@ -1074,7 +1074,7 @@
         </w:tc>
         <w:tc>
           <w:tcPr>
-            <w:tcW w:type="dxa" w:w="3990"/>
+            <w:tcW w:type="dxa" w:w="3992"/>
             <w:tcBorders>
               <w:top w:color="000001" w:space="0" w:sz="2" w:val="single"/>
               <w:left w:color="000001" w:space="0" w:sz="2" w:val="single"/>
@@ -1106,7 +1106,7 @@
         </w:trPr>
         <w:tc>
           <w:tcPr>
-            <w:tcW w:type="dxa" w:w="1993"/>
+            <w:tcW w:type="dxa" w:w="1992"/>
             <w:tcBorders>
               <w:left w:color="000001" w:space="0" w:sz="2" w:val="single"/>
               <w:bottom w:color="000001" w:space="0" w:sz="2" w:val="single"/>
@@ -1131,7 +1131,7 @@
         </w:tc>
         <w:tc>
           <w:tcPr>
-            <w:tcW w:type="dxa" w:w="1993"/>
+            <w:tcW w:type="dxa" w:w="1992"/>
             <w:tcBorders>
               <w:left w:color="000001" w:space="0" w:sz="2" w:val="single"/>
               <w:bottom w:color="000001" w:space="0" w:sz="2" w:val="single"/>
@@ -1156,7 +1156,7 @@
         </w:tc>
         <w:tc>
           <w:tcPr>
-            <w:tcW w:type="dxa" w:w="1995"/>
+            <w:tcW w:type="dxa" w:w="1994"/>
             <w:tcBorders>
               <w:left w:color="000001" w:space="0" w:sz="2" w:val="single"/>
               <w:bottom w:color="000001" w:space="0" w:sz="2" w:val="single"/>
@@ -1181,7 +1181,7 @@
         </w:tc>
         <w:tc>
           <w:tcPr>
-            <w:tcW w:type="dxa" w:w="3990"/>
+            <w:tcW w:type="dxa" w:w="3992"/>
             <w:tcBorders>
               <w:left w:color="000001" w:space="0" w:sz="2" w:val="single"/>
               <w:bottom w:color="000001" w:space="0" w:sz="2" w:val="single"/>
@@ -1212,7 +1212,7 @@
         </w:trPr>
         <w:tc>
           <w:tcPr>
-            <w:tcW w:type="dxa" w:w="1993"/>
+            <w:tcW w:type="dxa" w:w="1992"/>
             <w:tcBorders>
               <w:left w:color="000001" w:space="0" w:sz="2" w:val="single"/>
               <w:bottom w:color="000001" w:space="0" w:sz="2" w:val="single"/>
@@ -1237,7 +1237,7 @@
         </w:tc>
         <w:tc>
           <w:tcPr>
-            <w:tcW w:type="dxa" w:w="1993"/>
+            <w:tcW w:type="dxa" w:w="1992"/>
             <w:tcBorders>
               <w:left w:color="000001" w:space="0" w:sz="2" w:val="single"/>
               <w:bottom w:color="000001" w:space="0" w:sz="2" w:val="single"/>
@@ -1262,7 +1262,7 @@
         </w:tc>
         <w:tc>
           <w:tcPr>
-            <w:tcW w:type="dxa" w:w="1995"/>
+            <w:tcW w:type="dxa" w:w="1994"/>
             <w:tcBorders>
               <w:left w:color="000001" w:space="0" w:sz="2" w:val="single"/>
               <w:bottom w:color="000001" w:space="0" w:sz="2" w:val="single"/>
@@ -1287,7 +1287,7 @@
         </w:tc>
         <w:tc>
           <w:tcPr>
-            <w:tcW w:type="dxa" w:w="3990"/>
+            <w:tcW w:type="dxa" w:w="3992"/>
             <w:tcBorders>
               <w:left w:color="000001" w:space="0" w:sz="2" w:val="single"/>
               <w:bottom w:color="000001" w:space="0" w:sz="2" w:val="single"/>
@@ -1318,7 +1318,7 @@
         </w:trPr>
         <w:tc>
           <w:tcPr>
-            <w:tcW w:type="dxa" w:w="1993"/>
+            <w:tcW w:type="dxa" w:w="1992"/>
             <w:tcBorders>
               <w:left w:color="000001" w:space="0" w:sz="2" w:val="single"/>
               <w:bottom w:color="000001" w:space="0" w:sz="2" w:val="single"/>
@@ -1343,7 +1343,7 @@
         </w:tc>
         <w:tc>
           <w:tcPr>
-            <w:tcW w:type="dxa" w:w="1993"/>
+            <w:tcW w:type="dxa" w:w="1992"/>
             <w:tcBorders>
               <w:left w:color="000001" w:space="0" w:sz="2" w:val="single"/>
               <w:bottom w:color="000001" w:space="0" w:sz="2" w:val="single"/>
@@ -1368,7 +1368,7 @@
         </w:tc>
         <w:tc>
           <w:tcPr>
-            <w:tcW w:type="dxa" w:w="1995"/>
+            <w:tcW w:type="dxa" w:w="1994"/>
             <w:tcBorders>
               <w:left w:color="000001" w:space="0" w:sz="2" w:val="single"/>
               <w:bottom w:color="000001" w:space="0" w:sz="2" w:val="single"/>
@@ -1393,7 +1393,7 @@
         </w:tc>
         <w:tc>
           <w:tcPr>
-            <w:tcW w:type="dxa" w:w="3990"/>
+            <w:tcW w:type="dxa" w:w="3992"/>
             <w:tcBorders>
               <w:left w:color="000001" w:space="0" w:sz="2" w:val="single"/>
               <w:bottom w:color="000001" w:space="0" w:sz="2" w:val="single"/>
@@ -1424,7 +1424,7 @@
         </w:trPr>
         <w:tc>
           <w:tcPr>
-            <w:tcW w:type="dxa" w:w="1993"/>
+            <w:tcW w:type="dxa" w:w="1992"/>
             <w:tcBorders>
               <w:left w:color="000001" w:space="0" w:sz="2" w:val="single"/>
               <w:bottom w:color="000001" w:space="0" w:sz="2" w:val="single"/>
@@ -1449,7 +1449,7 @@
         </w:tc>
         <w:tc>
           <w:tcPr>
-            <w:tcW w:type="dxa" w:w="1993"/>
+            <w:tcW w:type="dxa" w:w="1992"/>
             <w:tcBorders>
               <w:left w:color="000001" w:space="0" w:sz="2" w:val="single"/>
               <w:bottom w:color="000001" w:space="0" w:sz="2" w:val="single"/>
@@ -1474,7 +1474,7 @@
         </w:tc>
         <w:tc>
           <w:tcPr>
-            <w:tcW w:type="dxa" w:w="1995"/>
+            <w:tcW w:type="dxa" w:w="1994"/>
             <w:tcBorders>
               <w:left w:color="000001" w:space="0" w:sz="2" w:val="single"/>
               <w:bottom w:color="000001" w:space="0" w:sz="2" w:val="single"/>
@@ -1499,7 +1499,7 @@
         </w:tc>
         <w:tc>
           <w:tcPr>
-            <w:tcW w:type="dxa" w:w="3990"/>
+            <w:tcW w:type="dxa" w:w="3992"/>
             <w:tcBorders>
               <w:left w:color="000001" w:space="0" w:sz="2" w:val="single"/>
               <w:bottom w:color="000001" w:space="0" w:sz="2" w:val="single"/>
@@ -1530,7 +1530,7 @@
         </w:trPr>
         <w:tc>
           <w:tcPr>
-            <w:tcW w:type="dxa" w:w="1993"/>
+            <w:tcW w:type="dxa" w:w="1992"/>
             <w:tcBorders>
               <w:left w:color="000001" w:space="0" w:sz="2" w:val="single"/>
               <w:bottom w:color="000001" w:space="0" w:sz="2" w:val="single"/>
@@ -1555,31 +1555,31 @@
         </w:tc>
         <w:tc>
           <w:tcPr>
-            <w:tcW w:type="dxa" w:w="1993"/>
-            <w:tcBorders>
-              <w:left w:color="000001" w:space="0" w:sz="2" w:val="single"/>
-              <w:bottom w:color="000001" w:space="0" w:sz="2" w:val="single"/>
-            </w:tcBorders>
-            <w:shd w:fill="FFFFFF" w:val="clear"/>
-            <w:tcMar>
-              <w:top w:type="dxa" w:w="0"/>
-              <w:left w:type="dxa" w:w="108"/>
-              <w:bottom w:type="dxa" w:w="0"/>
-              <w:right w:type="dxa" w:w="108"/>
-            </w:tcMar>
-          </w:tcPr>
-          <w:p>
-            <w:pPr>
-              <w:pStyle w:val="style20"/>
-            </w:pPr>
-            <w:r>
-              <w:rPr/>
-            </w:r>
-          </w:p>
-        </w:tc>
-        <w:tc>
-          <w:tcPr>
-            <w:tcW w:type="dxa" w:w="1995"/>
+            <w:tcW w:type="dxa" w:w="1992"/>
+            <w:tcBorders>
+              <w:left w:color="000001" w:space="0" w:sz="2" w:val="single"/>
+              <w:bottom w:color="000001" w:space="0" w:sz="2" w:val="single"/>
+            </w:tcBorders>
+            <w:shd w:fill="FFFFFF" w:val="clear"/>
+            <w:tcMar>
+              <w:top w:type="dxa" w:w="0"/>
+              <w:left w:type="dxa" w:w="108"/>
+              <w:bottom w:type="dxa" w:w="0"/>
+              <w:right w:type="dxa" w:w="108"/>
+            </w:tcMar>
+          </w:tcPr>
+          <w:p>
+            <w:pPr>
+              <w:pStyle w:val="style20"/>
+            </w:pPr>
+            <w:r>
+              <w:rPr/>
+            </w:r>
+          </w:p>
+        </w:tc>
+        <w:tc>
+          <w:tcPr>
+            <w:tcW w:type="dxa" w:w="1994"/>
             <w:tcBorders>
               <w:left w:color="000001" w:space="0" w:sz="2" w:val="single"/>
               <w:bottom w:color="000001" w:space="0" w:sz="2" w:val="single"/>
@@ -1604,7 +1604,7 @@
         </w:tc>
         <w:tc>
           <w:tcPr>
-            <w:tcW w:type="dxa" w:w="3990"/>
+            <w:tcW w:type="dxa" w:w="3992"/>
             <w:tcBorders>
               <w:left w:color="000001" w:space="0" w:sz="2" w:val="single"/>
               <w:bottom w:color="000001" w:space="0" w:sz="2" w:val="single"/>
@@ -1639,7 +1639,7 @@
         </w:trPr>
         <w:tc>
           <w:tcPr>
-            <w:tcW w:type="dxa" w:w="1993"/>
+            <w:tcW w:type="dxa" w:w="1992"/>
             <w:tcBorders>
               <w:left w:color="000001" w:space="0" w:sz="2" w:val="single"/>
               <w:bottom w:color="000001" w:space="0" w:sz="2" w:val="single"/>
@@ -1664,31 +1664,31 @@
         </w:tc>
         <w:tc>
           <w:tcPr>
-            <w:tcW w:type="dxa" w:w="1993"/>
-            <w:tcBorders>
-              <w:left w:color="000001" w:space="0" w:sz="2" w:val="single"/>
-              <w:bottom w:color="000001" w:space="0" w:sz="2" w:val="single"/>
-            </w:tcBorders>
-            <w:shd w:fill="FFFFFF" w:val="clear"/>
-            <w:tcMar>
-              <w:top w:type="dxa" w:w="0"/>
-              <w:left w:type="dxa" w:w="108"/>
-              <w:bottom w:type="dxa" w:w="0"/>
-              <w:right w:type="dxa" w:w="108"/>
-            </w:tcMar>
-          </w:tcPr>
-          <w:p>
-            <w:pPr>
-              <w:pStyle w:val="style20"/>
-            </w:pPr>
-            <w:r>
-              <w:rPr/>
-            </w:r>
-          </w:p>
-        </w:tc>
-        <w:tc>
-          <w:tcPr>
-            <w:tcW w:type="dxa" w:w="1995"/>
+            <w:tcW w:type="dxa" w:w="1992"/>
+            <w:tcBorders>
+              <w:left w:color="000001" w:space="0" w:sz="2" w:val="single"/>
+              <w:bottom w:color="000001" w:space="0" w:sz="2" w:val="single"/>
+            </w:tcBorders>
+            <w:shd w:fill="FFFFFF" w:val="clear"/>
+            <w:tcMar>
+              <w:top w:type="dxa" w:w="0"/>
+              <w:left w:type="dxa" w:w="108"/>
+              <w:bottom w:type="dxa" w:w="0"/>
+              <w:right w:type="dxa" w:w="108"/>
+            </w:tcMar>
+          </w:tcPr>
+          <w:p>
+            <w:pPr>
+              <w:pStyle w:val="style20"/>
+            </w:pPr>
+            <w:r>
+              <w:rPr/>
+            </w:r>
+          </w:p>
+        </w:tc>
+        <w:tc>
+          <w:tcPr>
+            <w:tcW w:type="dxa" w:w="1994"/>
             <w:tcBorders>
               <w:left w:color="000001" w:space="0" w:sz="2" w:val="single"/>
               <w:bottom w:color="000001" w:space="0" w:sz="2" w:val="single"/>
@@ -1713,7 +1713,7 @@
         </w:tc>
         <w:tc>
           <w:tcPr>
-            <w:tcW w:type="dxa" w:w="3990"/>
+            <w:tcW w:type="dxa" w:w="3992"/>
             <w:tcBorders>
               <w:left w:color="000001" w:space="0" w:sz="2" w:val="single"/>
               <w:bottom w:color="000001" w:space="0" w:sz="2" w:val="single"/>
@@ -1743,7 +1743,7 @@
         </w:trPr>
         <w:tc>
           <w:tcPr>
-            <w:tcW w:type="dxa" w:w="1993"/>
+            <w:tcW w:type="dxa" w:w="1992"/>
             <w:tcBorders>
               <w:left w:color="000001" w:space="0" w:sz="2" w:val="single"/>
               <w:bottom w:color="000001" w:space="0" w:sz="2" w:val="single"/>
@@ -1768,7 +1768,7 @@
         </w:tc>
         <w:tc>
           <w:tcPr>
-            <w:tcW w:type="dxa" w:w="1993"/>
+            <w:tcW w:type="dxa" w:w="1992"/>
             <w:tcBorders>
               <w:left w:color="000001" w:space="0" w:sz="2" w:val="single"/>
               <w:bottom w:color="000001" w:space="0" w:sz="2" w:val="single"/>
@@ -1801,7 +1801,7 @@
         </w:tc>
         <w:tc>
           <w:tcPr>
-            <w:tcW w:type="dxa" w:w="1995"/>
+            <w:tcW w:type="dxa" w:w="1994"/>
             <w:tcBorders>
               <w:left w:color="000001" w:space="0" w:sz="2" w:val="single"/>
               <w:bottom w:color="000001" w:space="0" w:sz="2" w:val="single"/>
@@ -1826,7 +1826,7 @@
         </w:tc>
         <w:tc>
           <w:tcPr>
-            <w:tcW w:type="dxa" w:w="3990"/>
+            <w:tcW w:type="dxa" w:w="3992"/>
             <w:tcBorders>
               <w:left w:color="000001" w:space="0" w:sz="2" w:val="single"/>
               <w:bottom w:color="000001" w:space="0" w:sz="2" w:val="single"/>
@@ -1856,7 +1856,7 @@
         </w:trPr>
         <w:tc>
           <w:tcPr>
-            <w:tcW w:type="dxa" w:w="1993"/>
+            <w:tcW w:type="dxa" w:w="1992"/>
             <w:tcBorders>
               <w:left w:color="000001" w:space="0" w:sz="2" w:val="single"/>
               <w:bottom w:color="000001" w:space="0" w:sz="2" w:val="single"/>
@@ -1881,31 +1881,31 @@
         </w:tc>
         <w:tc>
           <w:tcPr>
-            <w:tcW w:type="dxa" w:w="1993"/>
-            <w:tcBorders>
-              <w:left w:color="000001" w:space="0" w:sz="2" w:val="single"/>
-              <w:bottom w:color="000001" w:space="0" w:sz="2" w:val="single"/>
-            </w:tcBorders>
-            <w:shd w:fill="FFFFFF" w:val="clear"/>
-            <w:tcMar>
-              <w:top w:type="dxa" w:w="0"/>
-              <w:left w:type="dxa" w:w="108"/>
-              <w:bottom w:type="dxa" w:w="0"/>
-              <w:right w:type="dxa" w:w="108"/>
-            </w:tcMar>
-          </w:tcPr>
-          <w:p>
-            <w:pPr>
-              <w:pStyle w:val="style20"/>
-            </w:pPr>
-            <w:r>
-              <w:rPr/>
-            </w:r>
-          </w:p>
-        </w:tc>
-        <w:tc>
-          <w:tcPr>
-            <w:tcW w:type="dxa" w:w="1995"/>
+            <w:tcW w:type="dxa" w:w="1992"/>
+            <w:tcBorders>
+              <w:left w:color="000001" w:space="0" w:sz="2" w:val="single"/>
+              <w:bottom w:color="000001" w:space="0" w:sz="2" w:val="single"/>
+            </w:tcBorders>
+            <w:shd w:fill="FFFFFF" w:val="clear"/>
+            <w:tcMar>
+              <w:top w:type="dxa" w:w="0"/>
+              <w:left w:type="dxa" w:w="108"/>
+              <w:bottom w:type="dxa" w:w="0"/>
+              <w:right w:type="dxa" w:w="108"/>
+            </w:tcMar>
+          </w:tcPr>
+          <w:p>
+            <w:pPr>
+              <w:pStyle w:val="style20"/>
+            </w:pPr>
+            <w:r>
+              <w:rPr/>
+            </w:r>
+          </w:p>
+        </w:tc>
+        <w:tc>
+          <w:tcPr>
+            <w:tcW w:type="dxa" w:w="1994"/>
             <w:tcBorders>
               <w:left w:color="000001" w:space="0" w:sz="2" w:val="single"/>
               <w:bottom w:color="000001" w:space="0" w:sz="2" w:val="single"/>
@@ -1930,7 +1930,7 @@
         </w:tc>
         <w:tc>
           <w:tcPr>
-            <w:tcW w:type="dxa" w:w="3990"/>
+            <w:tcW w:type="dxa" w:w="3992"/>
             <w:tcBorders>
               <w:left w:color="000001" w:space="0" w:sz="2" w:val="single"/>
               <w:bottom w:color="000001" w:space="0" w:sz="2" w:val="single"/>
@@ -1992,7 +1992,7 @@
     <w:tbl>
       <w:tblPr>
         <w:jc w:val="left"/>
-        <w:tblInd w:type="dxa" w:w="-108"/>
+        <w:tblInd w:type="dxa" w:w="-216"/>
         <w:tblBorders>
           <w:top w:color="000001" w:space="0" w:sz="2" w:val="single"/>
           <w:left w:color="000001" w:space="0" w:sz="2" w:val="single"/>
@@ -2000,10 +2000,10 @@
         </w:tblBorders>
       </w:tblPr>
       <w:tblGrid>
-        <w:gridCol w:w="1993"/>
-        <w:gridCol w:w="1993"/>
-        <w:gridCol w:w="1995"/>
-        <w:gridCol w:w="3990"/>
+        <w:gridCol w:w="1992"/>
+        <w:gridCol w:w="1992"/>
+        <w:gridCol w:w="1994"/>
+        <w:gridCol w:w="3992"/>
       </w:tblGrid>
       <w:tr>
         <w:trPr>
@@ -2011,7 +2011,7 @@
         </w:trPr>
         <w:tc>
           <w:tcPr>
-            <w:tcW w:type="dxa" w:w="1993"/>
+            <w:tcW w:type="dxa" w:w="1992"/>
             <w:tcBorders>
               <w:top w:color="000001" w:space="0" w:sz="2" w:val="single"/>
               <w:left w:color="000001" w:space="0" w:sz="2" w:val="single"/>
@@ -2037,7 +2037,7 @@
         </w:tc>
         <w:tc>
           <w:tcPr>
-            <w:tcW w:type="dxa" w:w="1993"/>
+            <w:tcW w:type="dxa" w:w="1992"/>
             <w:tcBorders>
               <w:top w:color="000001" w:space="0" w:sz="2" w:val="single"/>
               <w:left w:color="000001" w:space="0" w:sz="2" w:val="single"/>
@@ -2063,7 +2063,7 @@
         </w:tc>
         <w:tc>
           <w:tcPr>
-            <w:tcW w:type="dxa" w:w="1995"/>
+            <w:tcW w:type="dxa" w:w="1994"/>
             <w:tcBorders>
               <w:top w:color="000001" w:space="0" w:sz="2" w:val="single"/>
               <w:left w:color="000001" w:space="0" w:sz="2" w:val="single"/>
@@ -2089,7 +2089,7 @@
         </w:tc>
         <w:tc>
           <w:tcPr>
-            <w:tcW w:type="dxa" w:w="3990"/>
+            <w:tcW w:type="dxa" w:w="3992"/>
             <w:tcBorders>
               <w:top w:color="000001" w:space="0" w:sz="2" w:val="single"/>
               <w:left w:color="000001" w:space="0" w:sz="2" w:val="single"/>
@@ -2121,7 +2121,7 @@
         </w:trPr>
         <w:tc>
           <w:tcPr>
-            <w:tcW w:type="dxa" w:w="1993"/>
+            <w:tcW w:type="dxa" w:w="1992"/>
             <w:tcBorders>
               <w:left w:color="000001" w:space="0" w:sz="2" w:val="single"/>
               <w:bottom w:color="000001" w:space="0" w:sz="2" w:val="single"/>
@@ -2146,7 +2146,7 @@
         </w:tc>
         <w:tc>
           <w:tcPr>
-            <w:tcW w:type="dxa" w:w="1993"/>
+            <w:tcW w:type="dxa" w:w="1992"/>
             <w:tcBorders>
               <w:left w:color="000001" w:space="0" w:sz="2" w:val="single"/>
               <w:bottom w:color="000001" w:space="0" w:sz="2" w:val="single"/>
@@ -2171,7 +2171,7 @@
         </w:tc>
         <w:tc>
           <w:tcPr>
-            <w:tcW w:type="dxa" w:w="1995"/>
+            <w:tcW w:type="dxa" w:w="1994"/>
             <w:tcBorders>
               <w:left w:color="000001" w:space="0" w:sz="2" w:val="single"/>
               <w:bottom w:color="000001" w:space="0" w:sz="2" w:val="single"/>
@@ -2196,7 +2196,7 @@
         </w:tc>
         <w:tc>
           <w:tcPr>
-            <w:tcW w:type="dxa" w:w="3990"/>
+            <w:tcW w:type="dxa" w:w="3992"/>
             <w:tcBorders>
               <w:left w:color="000001" w:space="0" w:sz="2" w:val="single"/>
               <w:bottom w:color="000001" w:space="0" w:sz="2" w:val="single"/>
@@ -2227,7 +2227,7 @@
         </w:trPr>
         <w:tc>
           <w:tcPr>
-            <w:tcW w:type="dxa" w:w="1993"/>
+            <w:tcW w:type="dxa" w:w="1992"/>
             <w:tcBorders>
               <w:left w:color="000001" w:space="0" w:sz="2" w:val="single"/>
               <w:bottom w:color="000001" w:space="0" w:sz="2" w:val="single"/>
@@ -2252,7 +2252,7 @@
         </w:tc>
         <w:tc>
           <w:tcPr>
-            <w:tcW w:type="dxa" w:w="1993"/>
+            <w:tcW w:type="dxa" w:w="1992"/>
             <w:tcBorders>
               <w:left w:color="000001" w:space="0" w:sz="2" w:val="single"/>
               <w:bottom w:color="000001" w:space="0" w:sz="2" w:val="single"/>
@@ -2277,7 +2277,7 @@
         </w:tc>
         <w:tc>
           <w:tcPr>
-            <w:tcW w:type="dxa" w:w="1995"/>
+            <w:tcW w:type="dxa" w:w="1994"/>
             <w:tcBorders>
               <w:left w:color="000001" w:space="0" w:sz="2" w:val="single"/>
               <w:bottom w:color="000001" w:space="0" w:sz="2" w:val="single"/>
@@ -2302,7 +2302,7 @@
         </w:tc>
         <w:tc>
           <w:tcPr>
-            <w:tcW w:type="dxa" w:w="3990"/>
+            <w:tcW w:type="dxa" w:w="3992"/>
             <w:tcBorders>
               <w:left w:color="000001" w:space="0" w:sz="2" w:val="single"/>
               <w:bottom w:color="000001" w:space="0" w:sz="2" w:val="single"/>
@@ -2333,7 +2333,7 @@
         </w:trPr>
         <w:tc>
           <w:tcPr>
-            <w:tcW w:type="dxa" w:w="1993"/>
+            <w:tcW w:type="dxa" w:w="1992"/>
             <w:tcBorders>
               <w:left w:color="000001" w:space="0" w:sz="2" w:val="single"/>
               <w:bottom w:color="000001" w:space="0" w:sz="2" w:val="single"/>
@@ -2358,7 +2358,7 @@
         </w:tc>
         <w:tc>
           <w:tcPr>
-            <w:tcW w:type="dxa" w:w="1993"/>
+            <w:tcW w:type="dxa" w:w="1992"/>
             <w:tcBorders>
               <w:left w:color="000001" w:space="0" w:sz="2" w:val="single"/>
               <w:bottom w:color="000001" w:space="0" w:sz="2" w:val="single"/>
@@ -2383,7 +2383,7 @@
         </w:tc>
         <w:tc>
           <w:tcPr>
-            <w:tcW w:type="dxa" w:w="1995"/>
+            <w:tcW w:type="dxa" w:w="1994"/>
             <w:tcBorders>
               <w:left w:color="000001" w:space="0" w:sz="2" w:val="single"/>
               <w:bottom w:color="000001" w:space="0" w:sz="2" w:val="single"/>
@@ -2408,7 +2408,7 @@
         </w:tc>
         <w:tc>
           <w:tcPr>
-            <w:tcW w:type="dxa" w:w="3990"/>
+            <w:tcW w:type="dxa" w:w="3992"/>
             <w:tcBorders>
               <w:left w:color="000001" w:space="0" w:sz="2" w:val="single"/>
               <w:bottom w:color="000001" w:space="0" w:sz="2" w:val="single"/>
@@ -2439,7 +2439,7 @@
         </w:trPr>
         <w:tc>
           <w:tcPr>
-            <w:tcW w:type="dxa" w:w="1993"/>
+            <w:tcW w:type="dxa" w:w="1992"/>
             <w:tcBorders>
               <w:left w:color="000001" w:space="0" w:sz="2" w:val="single"/>
               <w:bottom w:color="000001" w:space="0" w:sz="2" w:val="single"/>
@@ -2464,32 +2464,32 @@
         </w:tc>
         <w:tc>
           <w:tcPr>
-            <w:tcW w:type="dxa" w:w="1993"/>
-            <w:tcBorders>
-              <w:left w:color="000001" w:space="0" w:sz="2" w:val="single"/>
-              <w:bottom w:color="000001" w:space="0" w:sz="2" w:val="single"/>
-            </w:tcBorders>
-            <w:shd w:fill="FFFFFF" w:val="clear"/>
-            <w:tcMar>
-              <w:top w:type="dxa" w:w="0"/>
-              <w:left w:type="dxa" w:w="108"/>
-              <w:bottom w:type="dxa" w:w="0"/>
-              <w:right w:type="dxa" w:w="108"/>
-            </w:tcMar>
-          </w:tcPr>
-          <w:p>
-            <w:pPr>
-              <w:pStyle w:val="style20"/>
-            </w:pPr>
-            <w:r>
-              <w:rPr/>
-              <w:t>0x1000</w:t>
-            </w:r>
-          </w:p>
-        </w:tc>
-        <w:tc>
-          <w:tcPr>
-            <w:tcW w:type="dxa" w:w="1995"/>
+            <w:tcW w:type="dxa" w:w="1992"/>
+            <w:tcBorders>
+              <w:left w:color="000001" w:space="0" w:sz="2" w:val="single"/>
+              <w:bottom w:color="000001" w:space="0" w:sz="2" w:val="single"/>
+            </w:tcBorders>
+            <w:shd w:fill="FFFFFF" w:val="clear"/>
+            <w:tcMar>
+              <w:top w:type="dxa" w:w="0"/>
+              <w:left w:type="dxa" w:w="108"/>
+              <w:bottom w:type="dxa" w:w="0"/>
+              <w:right w:type="dxa" w:w="108"/>
+            </w:tcMar>
+          </w:tcPr>
+          <w:p>
+            <w:pPr>
+              <w:pStyle w:val="style20"/>
+            </w:pPr>
+            <w:r>
+              <w:rPr/>
+              <w:t>0x1001</w:t>
+            </w:r>
+          </w:p>
+        </w:tc>
+        <w:tc>
+          <w:tcPr>
+            <w:tcW w:type="dxa" w:w="1994"/>
             <w:tcBorders>
               <w:left w:color="000001" w:space="0" w:sz="2" w:val="single"/>
               <w:bottom w:color="000001" w:space="0" w:sz="2" w:val="single"/>
@@ -2514,7 +2514,7 @@
         </w:tc>
         <w:tc>
           <w:tcPr>
-            <w:tcW w:type="dxa" w:w="3990"/>
+            <w:tcW w:type="dxa" w:w="3992"/>
             <w:tcBorders>
               <w:left w:color="000001" w:space="0" w:sz="2" w:val="single"/>
               <w:bottom w:color="000001" w:space="0" w:sz="2" w:val="single"/>
@@ -2545,7 +2545,7 @@
         </w:trPr>
         <w:tc>
           <w:tcPr>
-            <w:tcW w:type="dxa" w:w="1993"/>
+            <w:tcW w:type="dxa" w:w="1992"/>
             <w:tcBorders>
               <w:left w:color="000001" w:space="0" w:sz="2" w:val="single"/>
               <w:bottom w:color="000001" w:space="0" w:sz="2" w:val="single"/>
@@ -2570,31 +2570,31 @@
         </w:tc>
         <w:tc>
           <w:tcPr>
-            <w:tcW w:type="dxa" w:w="1993"/>
-            <w:tcBorders>
-              <w:left w:color="000001" w:space="0" w:sz="2" w:val="single"/>
-              <w:bottom w:color="000001" w:space="0" w:sz="2" w:val="single"/>
-            </w:tcBorders>
-            <w:shd w:fill="FFFFFF" w:val="clear"/>
-            <w:tcMar>
-              <w:top w:type="dxa" w:w="0"/>
-              <w:left w:type="dxa" w:w="108"/>
-              <w:bottom w:type="dxa" w:w="0"/>
-              <w:right w:type="dxa" w:w="108"/>
-            </w:tcMar>
-          </w:tcPr>
-          <w:p>
-            <w:pPr>
-              <w:pStyle w:val="style20"/>
-            </w:pPr>
-            <w:r>
-              <w:rPr/>
-            </w:r>
-          </w:p>
-        </w:tc>
-        <w:tc>
-          <w:tcPr>
-            <w:tcW w:type="dxa" w:w="1995"/>
+            <w:tcW w:type="dxa" w:w="1992"/>
+            <w:tcBorders>
+              <w:left w:color="000001" w:space="0" w:sz="2" w:val="single"/>
+              <w:bottom w:color="000001" w:space="0" w:sz="2" w:val="single"/>
+            </w:tcBorders>
+            <w:shd w:fill="FFFFFF" w:val="clear"/>
+            <w:tcMar>
+              <w:top w:type="dxa" w:w="0"/>
+              <w:left w:type="dxa" w:w="108"/>
+              <w:bottom w:type="dxa" w:w="0"/>
+              <w:right w:type="dxa" w:w="108"/>
+            </w:tcMar>
+          </w:tcPr>
+          <w:p>
+            <w:pPr>
+              <w:pStyle w:val="style20"/>
+            </w:pPr>
+            <w:r>
+              <w:rPr/>
+            </w:r>
+          </w:p>
+        </w:tc>
+        <w:tc>
+          <w:tcPr>
+            <w:tcW w:type="dxa" w:w="1994"/>
             <w:tcBorders>
               <w:left w:color="000001" w:space="0" w:sz="2" w:val="single"/>
               <w:bottom w:color="000001" w:space="0" w:sz="2" w:val="single"/>
@@ -2619,7 +2619,7 @@
         </w:tc>
         <w:tc>
           <w:tcPr>
-            <w:tcW w:type="dxa" w:w="3990"/>
+            <w:tcW w:type="dxa" w:w="3992"/>
             <w:tcBorders>
               <w:left w:color="000001" w:space="0" w:sz="2" w:val="single"/>
               <w:bottom w:color="000001" w:space="0" w:sz="2" w:val="single"/>
@@ -2654,7 +2654,7 @@
         </w:trPr>
         <w:tc>
           <w:tcPr>
-            <w:tcW w:type="dxa" w:w="1993"/>
+            <w:tcW w:type="dxa" w:w="1992"/>
             <w:tcBorders>
               <w:left w:color="000001" w:space="0" w:sz="2" w:val="single"/>
               <w:bottom w:color="000001" w:space="0" w:sz="2" w:val="single"/>
@@ -2679,31 +2679,31 @@
         </w:tc>
         <w:tc>
           <w:tcPr>
-            <w:tcW w:type="dxa" w:w="1993"/>
-            <w:tcBorders>
-              <w:left w:color="000001" w:space="0" w:sz="2" w:val="single"/>
-              <w:bottom w:color="000001" w:space="0" w:sz="2" w:val="single"/>
-            </w:tcBorders>
-            <w:shd w:fill="FFFFFF" w:val="clear"/>
-            <w:tcMar>
-              <w:top w:type="dxa" w:w="0"/>
-              <w:left w:type="dxa" w:w="108"/>
-              <w:bottom w:type="dxa" w:w="0"/>
-              <w:right w:type="dxa" w:w="108"/>
-            </w:tcMar>
-          </w:tcPr>
-          <w:p>
-            <w:pPr>
-              <w:pStyle w:val="style20"/>
-            </w:pPr>
-            <w:r>
-              <w:rPr/>
-            </w:r>
-          </w:p>
-        </w:tc>
-        <w:tc>
-          <w:tcPr>
-            <w:tcW w:type="dxa" w:w="1995"/>
+            <w:tcW w:type="dxa" w:w="1992"/>
+            <w:tcBorders>
+              <w:left w:color="000001" w:space="0" w:sz="2" w:val="single"/>
+              <w:bottom w:color="000001" w:space="0" w:sz="2" w:val="single"/>
+            </w:tcBorders>
+            <w:shd w:fill="FFFFFF" w:val="clear"/>
+            <w:tcMar>
+              <w:top w:type="dxa" w:w="0"/>
+              <w:left w:type="dxa" w:w="108"/>
+              <w:bottom w:type="dxa" w:w="0"/>
+              <w:right w:type="dxa" w:w="108"/>
+            </w:tcMar>
+          </w:tcPr>
+          <w:p>
+            <w:pPr>
+              <w:pStyle w:val="style20"/>
+            </w:pPr>
+            <w:r>
+              <w:rPr/>
+            </w:r>
+          </w:p>
+        </w:tc>
+        <w:tc>
+          <w:tcPr>
+            <w:tcW w:type="dxa" w:w="1994"/>
             <w:tcBorders>
               <w:left w:color="000001" w:space="0" w:sz="2" w:val="single"/>
               <w:bottom w:color="000001" w:space="0" w:sz="2" w:val="single"/>
@@ -2728,7 +2728,7 @@
         </w:tc>
         <w:tc>
           <w:tcPr>
-            <w:tcW w:type="dxa" w:w="3990"/>
+            <w:tcW w:type="dxa" w:w="3992"/>
             <w:tcBorders>
               <w:left w:color="000001" w:space="0" w:sz="2" w:val="single"/>
               <w:bottom w:color="000001" w:space="0" w:sz="2" w:val="single"/>
@@ -2758,7 +2758,7 @@
         </w:trPr>
         <w:tc>
           <w:tcPr>
-            <w:tcW w:type="dxa" w:w="1993"/>
+            <w:tcW w:type="dxa" w:w="1992"/>
             <w:tcBorders>
               <w:left w:color="000001" w:space="0" w:sz="2" w:val="single"/>
               <w:bottom w:color="000001" w:space="0" w:sz="2" w:val="single"/>
@@ -2783,7 +2783,7 @@
         </w:tc>
         <w:tc>
           <w:tcPr>
-            <w:tcW w:type="dxa" w:w="1993"/>
+            <w:tcW w:type="dxa" w:w="1992"/>
             <w:tcBorders>
               <w:left w:color="000001" w:space="0" w:sz="2" w:val="single"/>
               <w:bottom w:color="000001" w:space="0" w:sz="2" w:val="single"/>
@@ -2808,7 +2808,7 @@
         </w:tc>
         <w:tc>
           <w:tcPr>
-            <w:tcW w:type="dxa" w:w="1995"/>
+            <w:tcW w:type="dxa" w:w="1994"/>
             <w:tcBorders>
               <w:left w:color="000001" w:space="0" w:sz="2" w:val="single"/>
               <w:bottom w:color="000001" w:space="0" w:sz="2" w:val="single"/>
@@ -2833,7 +2833,7 @@
         </w:tc>
         <w:tc>
           <w:tcPr>
-            <w:tcW w:type="dxa" w:w="3990"/>
+            <w:tcW w:type="dxa" w:w="3992"/>
             <w:tcBorders>
               <w:left w:color="000001" w:space="0" w:sz="2" w:val="single"/>
               <w:bottom w:color="000001" w:space="0" w:sz="2" w:val="single"/>
@@ -2863,7 +2863,7 @@
         </w:trPr>
         <w:tc>
           <w:tcPr>
-            <w:tcW w:type="dxa" w:w="1993"/>
+            <w:tcW w:type="dxa" w:w="1992"/>
             <w:tcBorders>
               <w:left w:color="000001" w:space="0" w:sz="2" w:val="single"/>
               <w:bottom w:color="000001" w:space="0" w:sz="2" w:val="single"/>
@@ -2888,31 +2888,31 @@
         </w:tc>
         <w:tc>
           <w:tcPr>
-            <w:tcW w:type="dxa" w:w="1993"/>
-            <w:tcBorders>
-              <w:left w:color="000001" w:space="0" w:sz="2" w:val="single"/>
-              <w:bottom w:color="000001" w:space="0" w:sz="2" w:val="single"/>
-            </w:tcBorders>
-            <w:shd w:fill="FFFFFF" w:val="clear"/>
-            <w:tcMar>
-              <w:top w:type="dxa" w:w="0"/>
-              <w:left w:type="dxa" w:w="108"/>
-              <w:bottom w:type="dxa" w:w="0"/>
-              <w:right w:type="dxa" w:w="108"/>
-            </w:tcMar>
-          </w:tcPr>
-          <w:p>
-            <w:pPr>
-              <w:pStyle w:val="style20"/>
-            </w:pPr>
-            <w:r>
-              <w:rPr/>
-            </w:r>
-          </w:p>
-        </w:tc>
-        <w:tc>
-          <w:tcPr>
-            <w:tcW w:type="dxa" w:w="1995"/>
+            <w:tcW w:type="dxa" w:w="1992"/>
+            <w:tcBorders>
+              <w:left w:color="000001" w:space="0" w:sz="2" w:val="single"/>
+              <w:bottom w:color="000001" w:space="0" w:sz="2" w:val="single"/>
+            </w:tcBorders>
+            <w:shd w:fill="FFFFFF" w:val="clear"/>
+            <w:tcMar>
+              <w:top w:type="dxa" w:w="0"/>
+              <w:left w:type="dxa" w:w="108"/>
+              <w:bottom w:type="dxa" w:w="0"/>
+              <w:right w:type="dxa" w:w="108"/>
+            </w:tcMar>
+          </w:tcPr>
+          <w:p>
+            <w:pPr>
+              <w:pStyle w:val="style20"/>
+            </w:pPr>
+            <w:r>
+              <w:rPr/>
+            </w:r>
+          </w:p>
+        </w:tc>
+        <w:tc>
+          <w:tcPr>
+            <w:tcW w:type="dxa" w:w="1994"/>
             <w:tcBorders>
               <w:left w:color="000001" w:space="0" w:sz="2" w:val="single"/>
               <w:bottom w:color="000001" w:space="0" w:sz="2" w:val="single"/>
@@ -2937,7 +2937,7 @@
         </w:tc>
         <w:tc>
           <w:tcPr>
-            <w:tcW w:type="dxa" w:w="3990"/>
+            <w:tcW w:type="dxa" w:w="3992"/>
             <w:tcBorders>
               <w:left w:color="000001" w:space="0" w:sz="2" w:val="single"/>
               <w:bottom w:color="000001" w:space="0" w:sz="2" w:val="single"/>
@@ -3011,7 +3011,7 @@
     <w:tbl>
       <w:tblPr>
         <w:jc w:val="left"/>
-        <w:tblInd w:type="dxa" w:w="-108"/>
+        <w:tblInd w:type="dxa" w:w="-216"/>
         <w:tblBorders>
           <w:top w:color="000001" w:space="0" w:sz="2" w:val="single"/>
           <w:left w:color="000001" w:space="0" w:sz="2" w:val="single"/>
@@ -3019,10 +3019,10 @@
         </w:tblBorders>
       </w:tblPr>
       <w:tblGrid>
-        <w:gridCol w:w="1993"/>
-        <w:gridCol w:w="1993"/>
+        <w:gridCol w:w="1992"/>
+        <w:gridCol w:w="1992"/>
         <w:gridCol w:w="1995"/>
-        <w:gridCol w:w="3991"/>
+        <w:gridCol w:w="3992"/>
       </w:tblGrid>
       <w:tr>
         <w:trPr>
@@ -3030,7 +3030,7 @@
         </w:trPr>
         <w:tc>
           <w:tcPr>
-            <w:tcW w:type="dxa" w:w="1993"/>
+            <w:tcW w:type="dxa" w:w="1992"/>
             <w:tcBorders>
               <w:top w:color="000001" w:space="0" w:sz="2" w:val="single"/>
               <w:left w:color="000001" w:space="0" w:sz="2" w:val="single"/>
@@ -3056,7 +3056,7 @@
         </w:tc>
         <w:tc>
           <w:tcPr>
-            <w:tcW w:type="dxa" w:w="1993"/>
+            <w:tcW w:type="dxa" w:w="1992"/>
             <w:tcBorders>
               <w:top w:color="000001" w:space="0" w:sz="2" w:val="single"/>
               <w:left w:color="000001" w:space="0" w:sz="2" w:val="single"/>
@@ -3108,7 +3108,7 @@
         </w:tc>
         <w:tc>
           <w:tcPr>
-            <w:tcW w:type="dxa" w:w="3991"/>
+            <w:tcW w:type="dxa" w:w="3992"/>
             <w:tcBorders>
               <w:top w:color="000001" w:space="0" w:sz="2" w:val="single"/>
               <w:left w:color="000001" w:space="0" w:sz="2" w:val="single"/>
@@ -3140,7 +3140,7 @@
         </w:trPr>
         <w:tc>
           <w:tcPr>
-            <w:tcW w:type="dxa" w:w="1993"/>
+            <w:tcW w:type="dxa" w:w="1992"/>
             <w:tcBorders>
               <w:left w:color="000001" w:space="0" w:sz="2" w:val="single"/>
               <w:bottom w:color="000001" w:space="0" w:sz="2" w:val="single"/>
@@ -3165,7 +3165,7 @@
         </w:tc>
         <w:tc>
           <w:tcPr>
-            <w:tcW w:type="dxa" w:w="1993"/>
+            <w:tcW w:type="dxa" w:w="1992"/>
             <w:tcBorders>
               <w:left w:color="000001" w:space="0" w:sz="2" w:val="single"/>
               <w:bottom w:color="000001" w:space="0" w:sz="2" w:val="single"/>
@@ -3215,7 +3215,7 @@
         </w:tc>
         <w:tc>
           <w:tcPr>
-            <w:tcW w:type="dxa" w:w="3991"/>
+            <w:tcW w:type="dxa" w:w="3992"/>
             <w:tcBorders>
               <w:left w:color="000001" w:space="0" w:sz="2" w:val="single"/>
               <w:bottom w:color="000001" w:space="0" w:sz="2" w:val="single"/>
@@ -3246,7 +3246,7 @@
         </w:trPr>
         <w:tc>
           <w:tcPr>
-            <w:tcW w:type="dxa" w:w="1993"/>
+            <w:tcW w:type="dxa" w:w="1992"/>
             <w:tcBorders>
               <w:left w:color="000001" w:space="0" w:sz="2" w:val="single"/>
               <w:bottom w:color="000001" w:space="0" w:sz="2" w:val="single"/>
@@ -3271,7 +3271,7 @@
         </w:tc>
         <w:tc>
           <w:tcPr>
-            <w:tcW w:type="dxa" w:w="1993"/>
+            <w:tcW w:type="dxa" w:w="1992"/>
             <w:tcBorders>
               <w:left w:color="000001" w:space="0" w:sz="2" w:val="single"/>
               <w:bottom w:color="000001" w:space="0" w:sz="2" w:val="single"/>
@@ -3321,7 +3321,7 @@
         </w:tc>
         <w:tc>
           <w:tcPr>
-            <w:tcW w:type="dxa" w:w="3991"/>
+            <w:tcW w:type="dxa" w:w="3992"/>
             <w:tcBorders>
               <w:left w:color="000001" w:space="0" w:sz="2" w:val="single"/>
               <w:bottom w:color="000001" w:space="0" w:sz="2" w:val="single"/>
@@ -3352,7 +3352,7 @@
         </w:trPr>
         <w:tc>
           <w:tcPr>
-            <w:tcW w:type="dxa" w:w="1993"/>
+            <w:tcW w:type="dxa" w:w="1992"/>
             <w:tcBorders>
               <w:left w:color="000001" w:space="0" w:sz="2" w:val="single"/>
               <w:bottom w:color="000001" w:space="0" w:sz="2" w:val="single"/>
@@ -3377,7 +3377,7 @@
         </w:tc>
         <w:tc>
           <w:tcPr>
-            <w:tcW w:type="dxa" w:w="1993"/>
+            <w:tcW w:type="dxa" w:w="1992"/>
             <w:tcBorders>
               <w:left w:color="000001" w:space="0" w:sz="2" w:val="single"/>
               <w:bottom w:color="000001" w:space="0" w:sz="2" w:val="single"/>
@@ -3427,7 +3427,7 @@
         </w:tc>
         <w:tc>
           <w:tcPr>
-            <w:tcW w:type="dxa" w:w="3991"/>
+            <w:tcW w:type="dxa" w:w="3992"/>
             <w:tcBorders>
               <w:left w:color="000001" w:space="0" w:sz="2" w:val="single"/>
               <w:bottom w:color="000001" w:space="0" w:sz="2" w:val="single"/>
@@ -3458,7 +3458,7 @@
         </w:trPr>
         <w:tc>
           <w:tcPr>
-            <w:tcW w:type="dxa" w:w="1993"/>
+            <w:tcW w:type="dxa" w:w="1992"/>
             <w:tcBorders>
               <w:left w:color="000001" w:space="0" w:sz="2" w:val="single"/>
               <w:bottom w:color="000001" w:space="0" w:sz="2" w:val="single"/>
@@ -3483,7 +3483,7 @@
         </w:tc>
         <w:tc>
           <w:tcPr>
-            <w:tcW w:type="dxa" w:w="1993"/>
+            <w:tcW w:type="dxa" w:w="1992"/>
             <w:tcBorders>
               <w:left w:color="000001" w:space="0" w:sz="2" w:val="single"/>
               <w:bottom w:color="000001" w:space="0" w:sz="2" w:val="single"/>
@@ -3533,7 +3533,7 @@
         </w:tc>
         <w:tc>
           <w:tcPr>
-            <w:tcW w:type="dxa" w:w="3991"/>
+            <w:tcW w:type="dxa" w:w="3992"/>
             <w:tcBorders>
               <w:left w:color="000001" w:space="0" w:sz="2" w:val="single"/>
               <w:bottom w:color="000001" w:space="0" w:sz="2" w:val="single"/>
@@ -3564,7 +3564,7 @@
         </w:trPr>
         <w:tc>
           <w:tcPr>
-            <w:tcW w:type="dxa" w:w="1993"/>
+            <w:tcW w:type="dxa" w:w="1992"/>
             <w:tcBorders>
               <w:left w:color="000001" w:space="0" w:sz="2" w:val="single"/>
               <w:bottom w:color="000001" w:space="0" w:sz="2" w:val="single"/>
@@ -3589,7 +3589,7 @@
         </w:tc>
         <w:tc>
           <w:tcPr>
-            <w:tcW w:type="dxa" w:w="1993"/>
+            <w:tcW w:type="dxa" w:w="1992"/>
             <w:tcBorders>
               <w:left w:color="000001" w:space="0" w:sz="2" w:val="single"/>
               <w:bottom w:color="000001" w:space="0" w:sz="2" w:val="single"/>
@@ -3638,7 +3638,7 @@
         </w:tc>
         <w:tc>
           <w:tcPr>
-            <w:tcW w:type="dxa" w:w="3991"/>
+            <w:tcW w:type="dxa" w:w="3992"/>
             <w:tcBorders>
               <w:left w:color="000001" w:space="0" w:sz="2" w:val="single"/>
               <w:bottom w:color="000001" w:space="0" w:sz="2" w:val="single"/>
@@ -3673,7 +3673,7 @@
         </w:trPr>
         <w:tc>
           <w:tcPr>
-            <w:tcW w:type="dxa" w:w="1993"/>
+            <w:tcW w:type="dxa" w:w="1992"/>
             <w:tcBorders>
               <w:left w:color="000001" w:space="0" w:sz="2" w:val="single"/>
               <w:bottom w:color="000001" w:space="0" w:sz="2" w:val="single"/>
@@ -3698,7 +3698,7 @@
         </w:tc>
         <w:tc>
           <w:tcPr>
-            <w:tcW w:type="dxa" w:w="1993"/>
+            <w:tcW w:type="dxa" w:w="1992"/>
             <w:tcBorders>
               <w:left w:color="000001" w:space="0" w:sz="2" w:val="single"/>
               <w:bottom w:color="000001" w:space="0" w:sz="2" w:val="single"/>
@@ -3747,7 +3747,7 @@
         </w:tc>
         <w:tc>
           <w:tcPr>
-            <w:tcW w:type="dxa" w:w="3991"/>
+            <w:tcW w:type="dxa" w:w="3992"/>
             <w:tcBorders>
               <w:left w:color="000001" w:space="0" w:sz="2" w:val="single"/>
               <w:bottom w:color="000001" w:space="0" w:sz="2" w:val="single"/>
@@ -3777,7 +3777,7 @@
         </w:trPr>
         <w:tc>
           <w:tcPr>
-            <w:tcW w:type="dxa" w:w="1993"/>
+            <w:tcW w:type="dxa" w:w="1992"/>
             <w:tcBorders>
               <w:left w:color="000001" w:space="0" w:sz="2" w:val="single"/>
               <w:bottom w:color="000001" w:space="0" w:sz="2" w:val="single"/>
@@ -3802,7 +3802,7 @@
         </w:tc>
         <w:tc>
           <w:tcPr>
-            <w:tcW w:type="dxa" w:w="1993"/>
+            <w:tcW w:type="dxa" w:w="1992"/>
             <w:tcBorders>
               <w:left w:color="000001" w:space="0" w:sz="2" w:val="single"/>
               <w:bottom w:color="000001" w:space="0" w:sz="2" w:val="single"/>
@@ -3856,7 +3856,7 @@
         </w:tc>
         <w:tc>
           <w:tcPr>
-            <w:tcW w:type="dxa" w:w="3991"/>
+            <w:tcW w:type="dxa" w:w="3992"/>
             <w:tcBorders>
               <w:left w:color="000001" w:space="0" w:sz="2" w:val="single"/>
               <w:bottom w:color="000001" w:space="0" w:sz="2" w:val="single"/>
@@ -3899,7 +3899,7 @@
         </w:trPr>
         <w:tc>
           <w:tcPr>
-            <w:tcW w:type="dxa" w:w="1993"/>
+            <w:tcW w:type="dxa" w:w="1992"/>
             <w:tcBorders>
               <w:left w:color="000001" w:space="0" w:sz="2" w:val="single"/>
               <w:bottom w:color="000001" w:space="0" w:sz="2" w:val="single"/>
@@ -3924,7 +3924,7 @@
         </w:tc>
         <w:tc>
           <w:tcPr>
-            <w:tcW w:type="dxa" w:w="1993"/>
+            <w:tcW w:type="dxa" w:w="1992"/>
             <w:tcBorders>
               <w:left w:color="000001" w:space="0" w:sz="2" w:val="single"/>
               <w:bottom w:color="000001" w:space="0" w:sz="2" w:val="single"/>
@@ -3973,7 +3973,7 @@
         </w:tc>
         <w:tc>
           <w:tcPr>
-            <w:tcW w:type="dxa" w:w="3991"/>
+            <w:tcW w:type="dxa" w:w="3992"/>
             <w:tcBorders>
               <w:left w:color="000001" w:space="0" w:sz="2" w:val="single"/>
               <w:bottom w:color="000001" w:space="0" w:sz="2" w:val="single"/>
@@ -4035,7 +4035,7 @@
     <w:tbl>
       <w:tblPr>
         <w:jc w:val="left"/>
-        <w:tblInd w:type="dxa" w:w="-108"/>
+        <w:tblInd w:type="dxa" w:w="-216"/>
         <w:tblBorders>
           <w:top w:color="000001" w:space="0" w:sz="2" w:val="single"/>
           <w:left w:color="000001" w:space="0" w:sz="2" w:val="single"/>
@@ -4043,10 +4043,10 @@
         </w:tblBorders>
       </w:tblPr>
       <w:tblGrid>
-        <w:gridCol w:w="1993"/>
-        <w:gridCol w:w="1993"/>
+        <w:gridCol w:w="1992"/>
+        <w:gridCol w:w="1992"/>
         <w:gridCol w:w="1995"/>
-        <w:gridCol w:w="3991"/>
+        <w:gridCol w:w="3992"/>
       </w:tblGrid>
       <w:tr>
         <w:trPr>
@@ -4054,7 +4054,7 @@
         </w:trPr>
         <w:tc>
           <w:tcPr>
-            <w:tcW w:type="dxa" w:w="1993"/>
+            <w:tcW w:type="dxa" w:w="1992"/>
             <w:tcBorders>
               <w:top w:color="000001" w:space="0" w:sz="2" w:val="single"/>
               <w:left w:color="000001" w:space="0" w:sz="2" w:val="single"/>
@@ -4080,7 +4080,7 @@
         </w:tc>
         <w:tc>
           <w:tcPr>
-            <w:tcW w:type="dxa" w:w="1993"/>
+            <w:tcW w:type="dxa" w:w="1992"/>
             <w:tcBorders>
               <w:top w:color="000001" w:space="0" w:sz="2" w:val="single"/>
               <w:left w:color="000001" w:space="0" w:sz="2" w:val="single"/>
@@ -4132,7 +4132,7 @@
         </w:tc>
         <w:tc>
           <w:tcPr>
-            <w:tcW w:type="dxa" w:w="3991"/>
+            <w:tcW w:type="dxa" w:w="3992"/>
             <w:tcBorders>
               <w:top w:color="000001" w:space="0" w:sz="2" w:val="single"/>
               <w:left w:color="000001" w:space="0" w:sz="2" w:val="single"/>
@@ -4164,7 +4164,7 @@
         </w:trPr>
         <w:tc>
           <w:tcPr>
-            <w:tcW w:type="dxa" w:w="1993"/>
+            <w:tcW w:type="dxa" w:w="1992"/>
             <w:tcBorders>
               <w:left w:color="000001" w:space="0" w:sz="2" w:val="single"/>
               <w:bottom w:color="000001" w:space="0" w:sz="2" w:val="single"/>
@@ -4189,7 +4189,7 @@
         </w:tc>
         <w:tc>
           <w:tcPr>
-            <w:tcW w:type="dxa" w:w="1993"/>
+            <w:tcW w:type="dxa" w:w="1992"/>
             <w:tcBorders>
               <w:left w:color="000001" w:space="0" w:sz="2" w:val="single"/>
               <w:bottom w:color="000001" w:space="0" w:sz="2" w:val="single"/>
@@ -4239,7 +4239,7 @@
         </w:tc>
         <w:tc>
           <w:tcPr>
-            <w:tcW w:type="dxa" w:w="3991"/>
+            <w:tcW w:type="dxa" w:w="3992"/>
             <w:tcBorders>
               <w:left w:color="000001" w:space="0" w:sz="2" w:val="single"/>
               <w:bottom w:color="000001" w:space="0" w:sz="2" w:val="single"/>
@@ -4270,7 +4270,7 @@
         </w:trPr>
         <w:tc>
           <w:tcPr>
-            <w:tcW w:type="dxa" w:w="1993"/>
+            <w:tcW w:type="dxa" w:w="1992"/>
             <w:tcBorders>
               <w:left w:color="000001" w:space="0" w:sz="2" w:val="single"/>
               <w:bottom w:color="000001" w:space="0" w:sz="2" w:val="single"/>
@@ -4295,7 +4295,7 @@
         </w:tc>
         <w:tc>
           <w:tcPr>
-            <w:tcW w:type="dxa" w:w="1993"/>
+            <w:tcW w:type="dxa" w:w="1992"/>
             <w:tcBorders>
               <w:left w:color="000001" w:space="0" w:sz="2" w:val="single"/>
               <w:bottom w:color="000001" w:space="0" w:sz="2" w:val="single"/>
@@ -4345,7 +4345,7 @@
         </w:tc>
         <w:tc>
           <w:tcPr>
-            <w:tcW w:type="dxa" w:w="3991"/>
+            <w:tcW w:type="dxa" w:w="3992"/>
             <w:tcBorders>
               <w:left w:color="000001" w:space="0" w:sz="2" w:val="single"/>
               <w:bottom w:color="000001" w:space="0" w:sz="2" w:val="single"/>
@@ -4376,7 +4376,7 @@
         </w:trPr>
         <w:tc>
           <w:tcPr>
-            <w:tcW w:type="dxa" w:w="1993"/>
+            <w:tcW w:type="dxa" w:w="1992"/>
             <w:tcBorders>
               <w:left w:color="000001" w:space="0" w:sz="2" w:val="single"/>
               <w:bottom w:color="000001" w:space="0" w:sz="2" w:val="single"/>
@@ -4401,7 +4401,7 @@
         </w:tc>
         <w:tc>
           <w:tcPr>
-            <w:tcW w:type="dxa" w:w="1993"/>
+            <w:tcW w:type="dxa" w:w="1992"/>
             <w:tcBorders>
               <w:left w:color="000001" w:space="0" w:sz="2" w:val="single"/>
               <w:bottom w:color="000001" w:space="0" w:sz="2" w:val="single"/>
@@ -4451,7 +4451,7 @@
         </w:tc>
         <w:tc>
           <w:tcPr>
-            <w:tcW w:type="dxa" w:w="3991"/>
+            <w:tcW w:type="dxa" w:w="3992"/>
             <w:tcBorders>
               <w:left w:color="000001" w:space="0" w:sz="2" w:val="single"/>
               <w:bottom w:color="000001" w:space="0" w:sz="2" w:val="single"/>
@@ -4482,7 +4482,7 @@
         </w:trPr>
         <w:tc>
           <w:tcPr>
-            <w:tcW w:type="dxa" w:w="1993"/>
+            <w:tcW w:type="dxa" w:w="1992"/>
             <w:tcBorders>
               <w:left w:color="000001" w:space="0" w:sz="2" w:val="single"/>
               <w:bottom w:color="000001" w:space="0" w:sz="2" w:val="single"/>
@@ -4507,7 +4507,7 @@
         </w:tc>
         <w:tc>
           <w:tcPr>
-            <w:tcW w:type="dxa" w:w="1993"/>
+            <w:tcW w:type="dxa" w:w="1992"/>
             <w:tcBorders>
               <w:left w:color="000001" w:space="0" w:sz="2" w:val="single"/>
               <w:bottom w:color="000001" w:space="0" w:sz="2" w:val="single"/>
@@ -4557,7 +4557,7 @@
         </w:tc>
         <w:tc>
           <w:tcPr>
-            <w:tcW w:type="dxa" w:w="3991"/>
+            <w:tcW w:type="dxa" w:w="3992"/>
             <w:tcBorders>
               <w:left w:color="000001" w:space="0" w:sz="2" w:val="single"/>
               <w:bottom w:color="000001" w:space="0" w:sz="2" w:val="single"/>
@@ -4588,7 +4588,7 @@
         </w:trPr>
         <w:tc>
           <w:tcPr>
-            <w:tcW w:type="dxa" w:w="1993"/>
+            <w:tcW w:type="dxa" w:w="1992"/>
             <w:tcBorders>
               <w:left w:color="000001" w:space="0" w:sz="2" w:val="single"/>
               <w:bottom w:color="000001" w:space="0" w:sz="2" w:val="single"/>
@@ -4613,7 +4613,7 @@
         </w:tc>
         <w:tc>
           <w:tcPr>
-            <w:tcW w:type="dxa" w:w="1993"/>
+            <w:tcW w:type="dxa" w:w="1992"/>
             <w:tcBorders>
               <w:left w:color="000001" w:space="0" w:sz="2" w:val="single"/>
               <w:bottom w:color="000001" w:space="0" w:sz="2" w:val="single"/>
@@ -4662,7 +4662,7 @@
         </w:tc>
         <w:tc>
           <w:tcPr>
-            <w:tcW w:type="dxa" w:w="3991"/>
+            <w:tcW w:type="dxa" w:w="3992"/>
             <w:tcBorders>
               <w:left w:color="000001" w:space="0" w:sz="2" w:val="single"/>
               <w:bottom w:color="000001" w:space="0" w:sz="2" w:val="single"/>
@@ -4697,7 +4697,7 @@
         </w:trPr>
         <w:tc>
           <w:tcPr>
-            <w:tcW w:type="dxa" w:w="1993"/>
+            <w:tcW w:type="dxa" w:w="1992"/>
             <w:tcBorders>
               <w:left w:color="000001" w:space="0" w:sz="2" w:val="single"/>
               <w:bottom w:color="000001" w:space="0" w:sz="2" w:val="single"/>
@@ -4722,7 +4722,7 @@
         </w:tc>
         <w:tc>
           <w:tcPr>
-            <w:tcW w:type="dxa" w:w="1993"/>
+            <w:tcW w:type="dxa" w:w="1992"/>
             <w:tcBorders>
               <w:left w:color="000001" w:space="0" w:sz="2" w:val="single"/>
               <w:bottom w:color="000001" w:space="0" w:sz="2" w:val="single"/>
@@ -4771,7 +4771,7 @@
         </w:tc>
         <w:tc>
           <w:tcPr>
-            <w:tcW w:type="dxa" w:w="3991"/>
+            <w:tcW w:type="dxa" w:w="3992"/>
             <w:tcBorders>
               <w:left w:color="000001" w:space="0" w:sz="2" w:val="single"/>
               <w:bottom w:color="000001" w:space="0" w:sz="2" w:val="single"/>
@@ -4801,7 +4801,7 @@
         </w:trPr>
         <w:tc>
           <w:tcPr>
-            <w:tcW w:type="dxa" w:w="1993"/>
+            <w:tcW w:type="dxa" w:w="1992"/>
             <w:tcBorders>
               <w:left w:color="000001" w:space="0" w:sz="2" w:val="single"/>
               <w:bottom w:color="000001" w:space="0" w:sz="2" w:val="single"/>
@@ -4826,7 +4826,7 @@
         </w:tc>
         <w:tc>
           <w:tcPr>
-            <w:tcW w:type="dxa" w:w="1993"/>
+            <w:tcW w:type="dxa" w:w="1992"/>
             <w:tcBorders>
               <w:left w:color="000001" w:space="0" w:sz="2" w:val="single"/>
               <w:bottom w:color="000001" w:space="0" w:sz="2" w:val="single"/>
@@ -4880,7 +4880,7 @@
         </w:tc>
         <w:tc>
           <w:tcPr>
-            <w:tcW w:type="dxa" w:w="3991"/>
+            <w:tcW w:type="dxa" w:w="3992"/>
             <w:tcBorders>
               <w:left w:color="000001" w:space="0" w:sz="2" w:val="single"/>
               <w:bottom w:color="000001" w:space="0" w:sz="2" w:val="single"/>
@@ -4910,7 +4910,7 @@
         </w:trPr>
         <w:tc>
           <w:tcPr>
-            <w:tcW w:type="dxa" w:w="1993"/>
+            <w:tcW w:type="dxa" w:w="1992"/>
             <w:tcBorders>
               <w:left w:color="000001" w:space="0" w:sz="2" w:val="single"/>
               <w:bottom w:color="000001" w:space="0" w:sz="2" w:val="single"/>
@@ -4935,7 +4935,7 @@
         </w:tc>
         <w:tc>
           <w:tcPr>
-            <w:tcW w:type="dxa" w:w="1993"/>
+            <w:tcW w:type="dxa" w:w="1992"/>
             <w:tcBorders>
               <w:left w:color="000001" w:space="0" w:sz="2" w:val="single"/>
               <w:bottom w:color="000001" w:space="0" w:sz="2" w:val="single"/>
@@ -4984,7 +4984,7 @@
         </w:tc>
         <w:tc>
           <w:tcPr>
-            <w:tcW w:type="dxa" w:w="3991"/>
+            <w:tcW w:type="dxa" w:w="3992"/>
             <w:tcBorders>
               <w:left w:color="000001" w:space="0" w:sz="2" w:val="single"/>
               <w:bottom w:color="000001" w:space="0" w:sz="2" w:val="single"/>
@@ -5067,7 +5067,7 @@
     <w:tbl>
       <w:tblPr>
         <w:jc w:val="left"/>
-        <w:tblInd w:type="dxa" w:w="-108"/>
+        <w:tblInd w:type="dxa" w:w="-216"/>
         <w:tblBorders>
           <w:top w:color="000001" w:space="0" w:sz="2" w:val="single"/>
           <w:left w:color="000001" w:space="0" w:sz="2" w:val="single"/>
@@ -5075,10 +5075,10 @@
         </w:tblBorders>
       </w:tblPr>
       <w:tblGrid>
-        <w:gridCol w:w="1993"/>
-        <w:gridCol w:w="1993"/>
+        <w:gridCol w:w="1992"/>
+        <w:gridCol w:w="1992"/>
         <w:gridCol w:w="1995"/>
-        <w:gridCol w:w="3991"/>
+        <w:gridCol w:w="3992"/>
       </w:tblGrid>
       <w:tr>
         <w:trPr>
@@ -5086,7 +5086,7 @@
         </w:trPr>
         <w:tc>
           <w:tcPr>
-            <w:tcW w:type="dxa" w:w="1993"/>
+            <w:tcW w:type="dxa" w:w="1992"/>
             <w:tcBorders>
               <w:top w:color="000001" w:space="0" w:sz="2" w:val="single"/>
               <w:left w:color="000001" w:space="0" w:sz="2" w:val="single"/>
@@ -5112,7 +5112,7 @@
         </w:tc>
         <w:tc>
           <w:tcPr>
-            <w:tcW w:type="dxa" w:w="1993"/>
+            <w:tcW w:type="dxa" w:w="1992"/>
             <w:tcBorders>
               <w:top w:color="000001" w:space="0" w:sz="2" w:val="single"/>
               <w:left w:color="000001" w:space="0" w:sz="2" w:val="single"/>
@@ -5164,7 +5164,7 @@
         </w:tc>
         <w:tc>
           <w:tcPr>
-            <w:tcW w:type="dxa" w:w="3991"/>
+            <w:tcW w:type="dxa" w:w="3992"/>
             <w:tcBorders>
               <w:top w:color="000001" w:space="0" w:sz="2" w:val="single"/>
               <w:left w:color="000001" w:space="0" w:sz="2" w:val="single"/>
@@ -5196,7 +5196,7 @@
         </w:trPr>
         <w:tc>
           <w:tcPr>
-            <w:tcW w:type="dxa" w:w="1993"/>
+            <w:tcW w:type="dxa" w:w="1992"/>
             <w:tcBorders>
               <w:left w:color="000001" w:space="0" w:sz="2" w:val="single"/>
               <w:bottom w:color="000001" w:space="0" w:sz="2" w:val="single"/>
@@ -5221,7 +5221,7 @@
         </w:tc>
         <w:tc>
           <w:tcPr>
-            <w:tcW w:type="dxa" w:w="1993"/>
+            <w:tcW w:type="dxa" w:w="1992"/>
             <w:tcBorders>
               <w:left w:color="000001" w:space="0" w:sz="2" w:val="single"/>
               <w:bottom w:color="000001" w:space="0" w:sz="2" w:val="single"/>
@@ -5271,7 +5271,7 @@
         </w:tc>
         <w:tc>
           <w:tcPr>
-            <w:tcW w:type="dxa" w:w="3991"/>
+            <w:tcW w:type="dxa" w:w="3992"/>
             <w:tcBorders>
               <w:left w:color="000001" w:space="0" w:sz="2" w:val="single"/>
               <w:bottom w:color="000001" w:space="0" w:sz="2" w:val="single"/>
@@ -5302,7 +5302,7 @@
         </w:trPr>
         <w:tc>
           <w:tcPr>
-            <w:tcW w:type="dxa" w:w="1993"/>
+            <w:tcW w:type="dxa" w:w="1992"/>
             <w:tcBorders>
               <w:left w:color="000001" w:space="0" w:sz="2" w:val="single"/>
               <w:bottom w:color="000001" w:space="0" w:sz="2" w:val="single"/>
@@ -5327,7 +5327,7 @@
         </w:tc>
         <w:tc>
           <w:tcPr>
-            <w:tcW w:type="dxa" w:w="1993"/>
+            <w:tcW w:type="dxa" w:w="1992"/>
             <w:tcBorders>
               <w:left w:color="000001" w:space="0" w:sz="2" w:val="single"/>
               <w:bottom w:color="000001" w:space="0" w:sz="2" w:val="single"/>
@@ -5377,7 +5377,7 @@
         </w:tc>
         <w:tc>
           <w:tcPr>
-            <w:tcW w:type="dxa" w:w="3991"/>
+            <w:tcW w:type="dxa" w:w="3992"/>
             <w:tcBorders>
               <w:left w:color="000001" w:space="0" w:sz="2" w:val="single"/>
               <w:bottom w:color="000001" w:space="0" w:sz="2" w:val="single"/>
@@ -5408,7 +5408,7 @@
         </w:trPr>
         <w:tc>
           <w:tcPr>
-            <w:tcW w:type="dxa" w:w="1993"/>
+            <w:tcW w:type="dxa" w:w="1992"/>
             <w:tcBorders>
               <w:left w:color="000001" w:space="0" w:sz="2" w:val="single"/>
               <w:bottom w:color="000001" w:space="0" w:sz="2" w:val="single"/>
@@ -5433,7 +5433,7 @@
         </w:tc>
         <w:tc>
           <w:tcPr>
-            <w:tcW w:type="dxa" w:w="1993"/>
+            <w:tcW w:type="dxa" w:w="1992"/>
             <w:tcBorders>
               <w:left w:color="000001" w:space="0" w:sz="2" w:val="single"/>
               <w:bottom w:color="000001" w:space="0" w:sz="2" w:val="single"/>
@@ -5483,7 +5483,7 @@
         </w:tc>
         <w:tc>
           <w:tcPr>
-            <w:tcW w:type="dxa" w:w="3991"/>
+            <w:tcW w:type="dxa" w:w="3992"/>
             <w:tcBorders>
               <w:left w:color="000001" w:space="0" w:sz="2" w:val="single"/>
               <w:bottom w:color="000001" w:space="0" w:sz="2" w:val="single"/>
@@ -5514,7 +5514,7 @@
         </w:trPr>
         <w:tc>
           <w:tcPr>
-            <w:tcW w:type="dxa" w:w="1993"/>
+            <w:tcW w:type="dxa" w:w="1992"/>
             <w:tcBorders>
               <w:left w:color="000001" w:space="0" w:sz="2" w:val="single"/>
               <w:bottom w:color="000001" w:space="0" w:sz="2" w:val="single"/>
@@ -5539,7 +5539,7 @@
         </w:tc>
         <w:tc>
           <w:tcPr>
-            <w:tcW w:type="dxa" w:w="1993"/>
+            <w:tcW w:type="dxa" w:w="1992"/>
             <w:tcBorders>
               <w:left w:color="000001" w:space="0" w:sz="2" w:val="single"/>
               <w:bottom w:color="000001" w:space="0" w:sz="2" w:val="single"/>
@@ -5589,7 +5589,7 @@
         </w:tc>
         <w:tc>
           <w:tcPr>
-            <w:tcW w:type="dxa" w:w="3991"/>
+            <w:tcW w:type="dxa" w:w="3992"/>
             <w:tcBorders>
               <w:left w:color="000001" w:space="0" w:sz="2" w:val="single"/>
               <w:bottom w:color="000001" w:space="0" w:sz="2" w:val="single"/>
@@ -5620,7 +5620,7 @@
         </w:trPr>
         <w:tc>
           <w:tcPr>
-            <w:tcW w:type="dxa" w:w="1993"/>
+            <w:tcW w:type="dxa" w:w="1992"/>
             <w:tcBorders>
               <w:left w:color="000001" w:space="0" w:sz="2" w:val="single"/>
               <w:bottom w:color="000001" w:space="0" w:sz="2" w:val="single"/>
@@ -5645,7 +5645,7 @@
         </w:tc>
         <w:tc>
           <w:tcPr>
-            <w:tcW w:type="dxa" w:w="1993"/>
+            <w:tcW w:type="dxa" w:w="1992"/>
             <w:tcBorders>
               <w:left w:color="000001" w:space="0" w:sz="2" w:val="single"/>
               <w:bottom w:color="000001" w:space="0" w:sz="2" w:val="single"/>
@@ -5694,7 +5694,7 @@
         </w:tc>
         <w:tc>
           <w:tcPr>
-            <w:tcW w:type="dxa" w:w="3991"/>
+            <w:tcW w:type="dxa" w:w="3992"/>
             <w:tcBorders>
               <w:left w:color="000001" w:space="0" w:sz="2" w:val="single"/>
               <w:bottom w:color="000001" w:space="0" w:sz="2" w:val="single"/>
@@ -5729,7 +5729,7 @@
         </w:trPr>
         <w:tc>
           <w:tcPr>
-            <w:tcW w:type="dxa" w:w="1993"/>
+            <w:tcW w:type="dxa" w:w="1992"/>
             <w:tcBorders>
               <w:left w:color="000001" w:space="0" w:sz="2" w:val="single"/>
               <w:bottom w:color="000001" w:space="0" w:sz="2" w:val="single"/>
@@ -5754,7 +5754,7 @@
         </w:tc>
         <w:tc>
           <w:tcPr>
-            <w:tcW w:type="dxa" w:w="1993"/>
+            <w:tcW w:type="dxa" w:w="1992"/>
             <w:tcBorders>
               <w:left w:color="000001" w:space="0" w:sz="2" w:val="single"/>
               <w:bottom w:color="000001" w:space="0" w:sz="2" w:val="single"/>
@@ -5803,7 +5803,7 @@
         </w:tc>
         <w:tc>
           <w:tcPr>
-            <w:tcW w:type="dxa" w:w="3991"/>
+            <w:tcW w:type="dxa" w:w="3992"/>
             <w:tcBorders>
               <w:left w:color="000001" w:space="0" w:sz="2" w:val="single"/>
               <w:bottom w:color="000001" w:space="0" w:sz="2" w:val="single"/>
@@ -5833,7 +5833,7 @@
         </w:trPr>
         <w:tc>
           <w:tcPr>
-            <w:tcW w:type="dxa" w:w="1993"/>
+            <w:tcW w:type="dxa" w:w="1992"/>
             <w:tcBorders>
               <w:left w:color="000001" w:space="0" w:sz="2" w:val="single"/>
               <w:bottom w:color="000001" w:space="0" w:sz="2" w:val="single"/>
@@ -5858,7 +5858,7 @@
         </w:tc>
         <w:tc>
           <w:tcPr>
-            <w:tcW w:type="dxa" w:w="1993"/>
+            <w:tcW w:type="dxa" w:w="1992"/>
             <w:tcBorders>
               <w:left w:color="000001" w:space="0" w:sz="2" w:val="single"/>
               <w:bottom w:color="000001" w:space="0" w:sz="2" w:val="single"/>
@@ -5912,7 +5912,7 @@
         </w:tc>
         <w:tc>
           <w:tcPr>
-            <w:tcW w:type="dxa" w:w="3991"/>
+            <w:tcW w:type="dxa" w:w="3992"/>
             <w:tcBorders>
               <w:left w:color="000001" w:space="0" w:sz="2" w:val="single"/>
               <w:bottom w:color="000001" w:space="0" w:sz="2" w:val="single"/>
@@ -5955,7 +5955,7 @@
         </w:trPr>
         <w:tc>
           <w:tcPr>
-            <w:tcW w:type="dxa" w:w="1993"/>
+            <w:tcW w:type="dxa" w:w="1992"/>
             <w:tcBorders>
               <w:left w:color="000001" w:space="0" w:sz="2" w:val="single"/>
               <w:bottom w:color="000001" w:space="0" w:sz="2" w:val="single"/>
@@ -5980,7 +5980,7 @@
         </w:tc>
         <w:tc>
           <w:tcPr>
-            <w:tcW w:type="dxa" w:w="1993"/>
+            <w:tcW w:type="dxa" w:w="1992"/>
             <w:tcBorders>
               <w:left w:color="000001" w:space="0" w:sz="2" w:val="single"/>
               <w:bottom w:color="000001" w:space="0" w:sz="2" w:val="single"/>
@@ -6029,7 +6029,7 @@
         </w:tc>
         <w:tc>
           <w:tcPr>
-            <w:tcW w:type="dxa" w:w="3991"/>
+            <w:tcW w:type="dxa" w:w="3992"/>
             <w:tcBorders>
               <w:left w:color="000001" w:space="0" w:sz="2" w:val="single"/>
               <w:bottom w:color="000001" w:space="0" w:sz="2" w:val="single"/>
@@ -6099,7 +6099,7 @@
     <w:tbl>
       <w:tblPr>
         <w:jc w:val="left"/>
-        <w:tblInd w:type="dxa" w:w="-108"/>
+        <w:tblInd w:type="dxa" w:w="-216"/>
         <w:tblBorders>
           <w:top w:color="000001" w:space="0" w:sz="2" w:val="single"/>
           <w:left w:color="000001" w:space="0" w:sz="2" w:val="single"/>
@@ -6107,10 +6107,10 @@
         </w:tblBorders>
       </w:tblPr>
       <w:tblGrid>
-        <w:gridCol w:w="1993"/>
-        <w:gridCol w:w="1993"/>
+        <w:gridCol w:w="1992"/>
+        <w:gridCol w:w="1992"/>
         <w:gridCol w:w="1995"/>
-        <w:gridCol w:w="3991"/>
+        <w:gridCol w:w="3992"/>
       </w:tblGrid>
       <w:tr>
         <w:trPr>
@@ -6118,7 +6118,7 @@
         </w:trPr>
         <w:tc>
           <w:tcPr>
-            <w:tcW w:type="dxa" w:w="1993"/>
+            <w:tcW w:type="dxa" w:w="1992"/>
             <w:tcBorders>
               <w:top w:color="000001" w:space="0" w:sz="2" w:val="single"/>
               <w:left w:color="000001" w:space="0" w:sz="2" w:val="single"/>
@@ -6144,7 +6144,7 @@
         </w:tc>
         <w:tc>
           <w:tcPr>
-            <w:tcW w:type="dxa" w:w="1993"/>
+            <w:tcW w:type="dxa" w:w="1992"/>
             <w:tcBorders>
               <w:top w:color="000001" w:space="0" w:sz="2" w:val="single"/>
               <w:left w:color="000001" w:space="0" w:sz="2" w:val="single"/>
@@ -6196,7 +6196,7 @@
         </w:tc>
         <w:tc>
           <w:tcPr>
-            <w:tcW w:type="dxa" w:w="3991"/>
+            <w:tcW w:type="dxa" w:w="3992"/>
             <w:tcBorders>
               <w:top w:color="000001" w:space="0" w:sz="2" w:val="single"/>
               <w:left w:color="000001" w:space="0" w:sz="2" w:val="single"/>
@@ -6228,7 +6228,7 @@
         </w:trPr>
         <w:tc>
           <w:tcPr>
-            <w:tcW w:type="dxa" w:w="1993"/>
+            <w:tcW w:type="dxa" w:w="1992"/>
             <w:tcBorders>
               <w:left w:color="000001" w:space="0" w:sz="2" w:val="single"/>
               <w:bottom w:color="000001" w:space="0" w:sz="2" w:val="single"/>
@@ -6253,7 +6253,7 @@
         </w:tc>
         <w:tc>
           <w:tcPr>
-            <w:tcW w:type="dxa" w:w="1993"/>
+            <w:tcW w:type="dxa" w:w="1992"/>
             <w:tcBorders>
               <w:left w:color="000001" w:space="0" w:sz="2" w:val="single"/>
               <w:bottom w:color="000001" w:space="0" w:sz="2" w:val="single"/>
@@ -6303,7 +6303,7 @@
         </w:tc>
         <w:tc>
           <w:tcPr>
-            <w:tcW w:type="dxa" w:w="3991"/>
+            <w:tcW w:type="dxa" w:w="3992"/>
             <w:tcBorders>
               <w:left w:color="000001" w:space="0" w:sz="2" w:val="single"/>
               <w:bottom w:color="000001" w:space="0" w:sz="2" w:val="single"/>
@@ -6334,7 +6334,7 @@
         </w:trPr>
         <w:tc>
           <w:tcPr>
-            <w:tcW w:type="dxa" w:w="1993"/>
+            <w:tcW w:type="dxa" w:w="1992"/>
             <w:tcBorders>
               <w:left w:color="000001" w:space="0" w:sz="2" w:val="single"/>
               <w:bottom w:color="000001" w:space="0" w:sz="2" w:val="single"/>
@@ -6359,7 +6359,7 @@
         </w:tc>
         <w:tc>
           <w:tcPr>
-            <w:tcW w:type="dxa" w:w="1993"/>
+            <w:tcW w:type="dxa" w:w="1992"/>
             <w:tcBorders>
               <w:left w:color="000001" w:space="0" w:sz="2" w:val="single"/>
               <w:bottom w:color="000001" w:space="0" w:sz="2" w:val="single"/>
@@ -6409,7 +6409,7 @@
         </w:tc>
         <w:tc>
           <w:tcPr>
-            <w:tcW w:type="dxa" w:w="3991"/>
+            <w:tcW w:type="dxa" w:w="3992"/>
             <w:tcBorders>
               <w:left w:color="000001" w:space="0" w:sz="2" w:val="single"/>
               <w:bottom w:color="000001" w:space="0" w:sz="2" w:val="single"/>
@@ -6440,7 +6440,7 @@
         </w:trPr>
         <w:tc>
           <w:tcPr>
-            <w:tcW w:type="dxa" w:w="1993"/>
+            <w:tcW w:type="dxa" w:w="1992"/>
             <w:tcBorders>
               <w:left w:color="000001" w:space="0" w:sz="2" w:val="single"/>
               <w:bottom w:color="000001" w:space="0" w:sz="2" w:val="single"/>
@@ -6465,7 +6465,7 @@
         </w:tc>
         <w:tc>
           <w:tcPr>
-            <w:tcW w:type="dxa" w:w="1993"/>
+            <w:tcW w:type="dxa" w:w="1992"/>
             <w:tcBorders>
               <w:left w:color="000001" w:space="0" w:sz="2" w:val="single"/>
               <w:bottom w:color="000001" w:space="0" w:sz="2" w:val="single"/>
@@ -6515,7 +6515,7 @@
         </w:tc>
         <w:tc>
           <w:tcPr>
-            <w:tcW w:type="dxa" w:w="3991"/>
+            <w:tcW w:type="dxa" w:w="3992"/>
             <w:tcBorders>
               <w:left w:color="000001" w:space="0" w:sz="2" w:val="single"/>
               <w:bottom w:color="000001" w:space="0" w:sz="2" w:val="single"/>
@@ -6546,7 +6546,7 @@
         </w:trPr>
         <w:tc>
           <w:tcPr>
-            <w:tcW w:type="dxa" w:w="1993"/>
+            <w:tcW w:type="dxa" w:w="1992"/>
             <w:tcBorders>
               <w:left w:color="000001" w:space="0" w:sz="2" w:val="single"/>
               <w:bottom w:color="000001" w:space="0" w:sz="2" w:val="single"/>
@@ -6571,7 +6571,7 @@
         </w:tc>
         <w:tc>
           <w:tcPr>
-            <w:tcW w:type="dxa" w:w="1993"/>
+            <w:tcW w:type="dxa" w:w="1992"/>
             <w:tcBorders>
               <w:left w:color="000001" w:space="0" w:sz="2" w:val="single"/>
               <w:bottom w:color="000001" w:space="0" w:sz="2" w:val="single"/>
@@ -6621,7 +6621,7 @@
         </w:tc>
         <w:tc>
           <w:tcPr>
-            <w:tcW w:type="dxa" w:w="3991"/>
+            <w:tcW w:type="dxa" w:w="3992"/>
             <w:tcBorders>
               <w:left w:color="000001" w:space="0" w:sz="2" w:val="single"/>
               <w:bottom w:color="000001" w:space="0" w:sz="2" w:val="single"/>
@@ -6652,7 +6652,7 @@
         </w:trPr>
         <w:tc>
           <w:tcPr>
-            <w:tcW w:type="dxa" w:w="1993"/>
+            <w:tcW w:type="dxa" w:w="1992"/>
             <w:tcBorders>
               <w:left w:color="000001" w:space="0" w:sz="2" w:val="single"/>
               <w:bottom w:color="000001" w:space="0" w:sz="2" w:val="single"/>
@@ -6677,7 +6677,7 @@
         </w:tc>
         <w:tc>
           <w:tcPr>
-            <w:tcW w:type="dxa" w:w="1993"/>
+            <w:tcW w:type="dxa" w:w="1992"/>
             <w:tcBorders>
               <w:left w:color="000001" w:space="0" w:sz="2" w:val="single"/>
               <w:bottom w:color="000001" w:space="0" w:sz="2" w:val="single"/>
@@ -6726,7 +6726,7 @@
         </w:tc>
         <w:tc>
           <w:tcPr>
-            <w:tcW w:type="dxa" w:w="3991"/>
+            <w:tcW w:type="dxa" w:w="3992"/>
             <w:tcBorders>
               <w:left w:color="000001" w:space="0" w:sz="2" w:val="single"/>
               <w:bottom w:color="000001" w:space="0" w:sz="2" w:val="single"/>
@@ -6761,7 +6761,7 @@
         </w:trPr>
         <w:tc>
           <w:tcPr>
-            <w:tcW w:type="dxa" w:w="1993"/>
+            <w:tcW w:type="dxa" w:w="1992"/>
             <w:tcBorders>
               <w:left w:color="000001" w:space="0" w:sz="2" w:val="single"/>
               <w:bottom w:color="000001" w:space="0" w:sz="2" w:val="single"/>
@@ -6786,7 +6786,7 @@
         </w:tc>
         <w:tc>
           <w:tcPr>
-            <w:tcW w:type="dxa" w:w="1993"/>
+            <w:tcW w:type="dxa" w:w="1992"/>
             <w:tcBorders>
               <w:left w:color="000001" w:space="0" w:sz="2" w:val="single"/>
               <w:bottom w:color="000001" w:space="0" w:sz="2" w:val="single"/>
@@ -6835,7 +6835,7 @@
         </w:tc>
         <w:tc>
           <w:tcPr>
-            <w:tcW w:type="dxa" w:w="3991"/>
+            <w:tcW w:type="dxa" w:w="3992"/>
             <w:tcBorders>
               <w:left w:color="000001" w:space="0" w:sz="2" w:val="single"/>
               <w:bottom w:color="000001" w:space="0" w:sz="2" w:val="single"/>
@@ -6865,7 +6865,7 @@
         </w:trPr>
         <w:tc>
           <w:tcPr>
-            <w:tcW w:type="dxa" w:w="1993"/>
+            <w:tcW w:type="dxa" w:w="1992"/>
             <w:tcBorders>
               <w:left w:color="000001" w:space="0" w:sz="2" w:val="single"/>
               <w:bottom w:color="000001" w:space="0" w:sz="2" w:val="single"/>
@@ -6890,7 +6890,7 @@
         </w:tc>
         <w:tc>
           <w:tcPr>
-            <w:tcW w:type="dxa" w:w="1993"/>
+            <w:tcW w:type="dxa" w:w="1992"/>
             <w:tcBorders>
               <w:left w:color="000001" w:space="0" w:sz="2" w:val="single"/>
               <w:bottom w:color="000001" w:space="0" w:sz="2" w:val="single"/>
@@ -6940,7 +6940,7 @@
         </w:tc>
         <w:tc>
           <w:tcPr>
-            <w:tcW w:type="dxa" w:w="3991"/>
+            <w:tcW w:type="dxa" w:w="3992"/>
             <w:tcBorders>
               <w:left w:color="000001" w:space="0" w:sz="2" w:val="single"/>
               <w:bottom w:color="000001" w:space="0" w:sz="2" w:val="single"/>
@@ -6983,7 +6983,7 @@
         </w:trPr>
         <w:tc>
           <w:tcPr>
-            <w:tcW w:type="dxa" w:w="1993"/>
+            <w:tcW w:type="dxa" w:w="1992"/>
             <w:tcBorders>
               <w:left w:color="000001" w:space="0" w:sz="2" w:val="single"/>
               <w:bottom w:color="000001" w:space="0" w:sz="2" w:val="single"/>
@@ -7008,7 +7008,7 @@
         </w:tc>
         <w:tc>
           <w:tcPr>
-            <w:tcW w:type="dxa" w:w="1993"/>
+            <w:tcW w:type="dxa" w:w="1992"/>
             <w:tcBorders>
               <w:left w:color="000001" w:space="0" w:sz="2" w:val="single"/>
               <w:bottom w:color="000001" w:space="0" w:sz="2" w:val="single"/>
@@ -7057,7 +7057,7 @@
         </w:tc>
         <w:tc>
           <w:tcPr>
-            <w:tcW w:type="dxa" w:w="3991"/>
+            <w:tcW w:type="dxa" w:w="3992"/>
             <w:tcBorders>
               <w:left w:color="000001" w:space="0" w:sz="2" w:val="single"/>
               <w:bottom w:color="000001" w:space="0" w:sz="2" w:val="single"/>

</xml_diff>

<commit_message>
add new protocal to notify the client the play end
</commit_message>
<xml_diff>
--- a/protocal.docx
+++ b/protocal.docx
@@ -23,7 +23,7 @@
     <w:tbl>
       <w:tblPr>
         <w:jc w:val="left"/>
-        <w:tblInd w:type="dxa" w:w="-216"/>
+        <w:tblInd w:type="dxa" w:w="-324"/>
         <w:tblBorders>
           <w:top w:color="000001" w:space="0" w:sz="2" w:val="single"/>
           <w:left w:color="000001" w:space="0" w:sz="2" w:val="single"/>
@@ -31,14 +31,14 @@
         </w:tblBorders>
       </w:tblPr>
       <w:tblGrid>
+        <w:gridCol w:w="994"/>
         <w:gridCol w:w="995"/>
-        <w:gridCol w:w="996"/>
         <w:gridCol w:w="1259"/>
-        <w:gridCol w:w="1710"/>
+        <w:gridCol w:w="1709"/>
         <w:gridCol w:w="1199"/>
-        <w:gridCol w:w="1289"/>
+        <w:gridCol w:w="1288"/>
         <w:gridCol w:w="1514"/>
-        <w:gridCol w:w="1010"/>
+        <w:gridCol w:w="1013"/>
       </w:tblGrid>
       <w:tr>
         <w:trPr>
@@ -46,6 +46,32 @@
         </w:trPr>
         <w:tc>
           <w:tcPr>
+            <w:tcW w:type="dxa" w:w="994"/>
+            <w:tcBorders>
+              <w:top w:color="000001" w:space="0" w:sz="2" w:val="single"/>
+              <w:left w:color="000001" w:space="0" w:sz="2" w:val="single"/>
+              <w:bottom w:color="000001" w:space="0" w:sz="2" w:val="single"/>
+            </w:tcBorders>
+            <w:shd w:fill="FFFFFF" w:val="clear"/>
+            <w:tcMar>
+              <w:top w:type="dxa" w:w="0"/>
+              <w:left w:type="dxa" w:w="108"/>
+              <w:bottom w:type="dxa" w:w="0"/>
+              <w:right w:type="dxa" w:w="108"/>
+            </w:tcMar>
+          </w:tcPr>
+          <w:p>
+            <w:pPr>
+              <w:pStyle w:val="style20"/>
+            </w:pPr>
+            <w:r>
+              <w:rPr/>
+              <w:t>起始位</w:t>
+            </w:r>
+          </w:p>
+        </w:tc>
+        <w:tc>
+          <w:tcPr>
             <w:tcW w:type="dxa" w:w="995"/>
             <w:tcBorders>
               <w:top w:color="000001" w:space="0" w:sz="2" w:val="single"/>
@@ -66,13 +92,13 @@
             </w:pPr>
             <w:r>
               <w:rPr/>
-              <w:t>起始位</w:t>
-            </w:r>
-          </w:p>
-        </w:tc>
-        <w:tc>
-          <w:tcPr>
-            <w:tcW w:type="dxa" w:w="996"/>
+              <w:t>源地址</w:t>
+            </w:r>
+          </w:p>
+        </w:tc>
+        <w:tc>
+          <w:tcPr>
+            <w:tcW w:type="dxa" w:w="1259"/>
             <w:tcBorders>
               <w:top w:color="000001" w:space="0" w:sz="2" w:val="single"/>
               <w:left w:color="000001" w:space="0" w:sz="2" w:val="single"/>
@@ -92,13 +118,13 @@
             </w:pPr>
             <w:r>
               <w:rPr/>
-              <w:t>源地址</w:t>
-            </w:r>
-          </w:p>
-        </w:tc>
-        <w:tc>
-          <w:tcPr>
-            <w:tcW w:type="dxa" w:w="1259"/>
+              <w:t>目的地址</w:t>
+            </w:r>
+          </w:p>
+        </w:tc>
+        <w:tc>
+          <w:tcPr>
+            <w:tcW w:type="dxa" w:w="1709"/>
             <w:tcBorders>
               <w:top w:color="000001" w:space="0" w:sz="2" w:val="single"/>
               <w:left w:color="000001" w:space="0" w:sz="2" w:val="single"/>
@@ -118,13 +144,13 @@
             </w:pPr>
             <w:r>
               <w:rPr/>
-              <w:t>目的地址</w:t>
-            </w:r>
-          </w:p>
-        </w:tc>
-        <w:tc>
-          <w:tcPr>
-            <w:tcW w:type="dxa" w:w="1710"/>
+              <w:t>命令字</w:t>
+            </w:r>
+          </w:p>
+        </w:tc>
+        <w:tc>
+          <w:tcPr>
+            <w:tcW w:type="dxa" w:w="1199"/>
             <w:tcBorders>
               <w:top w:color="000001" w:space="0" w:sz="2" w:val="single"/>
               <w:left w:color="000001" w:space="0" w:sz="2" w:val="single"/>
@@ -144,13 +170,13 @@
             </w:pPr>
             <w:r>
               <w:rPr/>
-              <w:t>命令字</w:t>
-            </w:r>
-          </w:p>
-        </w:tc>
-        <w:tc>
-          <w:tcPr>
-            <w:tcW w:type="dxa" w:w="1199"/>
+              <w:t>帧数</w:t>
+            </w:r>
+          </w:p>
+        </w:tc>
+        <w:tc>
+          <w:tcPr>
+            <w:tcW w:type="dxa" w:w="1288"/>
             <w:tcBorders>
               <w:top w:color="000001" w:space="0" w:sz="2" w:val="single"/>
               <w:left w:color="000001" w:space="0" w:sz="2" w:val="single"/>
@@ -170,13 +196,13 @@
             </w:pPr>
             <w:r>
               <w:rPr/>
-              <w:t>帧数</w:t>
-            </w:r>
-          </w:p>
-        </w:tc>
-        <w:tc>
-          <w:tcPr>
-            <w:tcW w:type="dxa" w:w="1289"/>
+              <w:t>长度</w:t>
+            </w:r>
+          </w:p>
+        </w:tc>
+        <w:tc>
+          <w:tcPr>
+            <w:tcW w:type="dxa" w:w="1514"/>
             <w:tcBorders>
               <w:top w:color="000001" w:space="0" w:sz="2" w:val="single"/>
               <w:left w:color="000001" w:space="0" w:sz="2" w:val="single"/>
@@ -196,39 +222,13 @@
             </w:pPr>
             <w:r>
               <w:rPr/>
-              <w:t>长度</w:t>
-            </w:r>
-          </w:p>
-        </w:tc>
-        <w:tc>
-          <w:tcPr>
-            <w:tcW w:type="dxa" w:w="1514"/>
-            <w:tcBorders>
-              <w:top w:color="000001" w:space="0" w:sz="2" w:val="single"/>
-              <w:left w:color="000001" w:space="0" w:sz="2" w:val="single"/>
-              <w:bottom w:color="000001" w:space="0" w:sz="2" w:val="single"/>
-            </w:tcBorders>
-            <w:shd w:fill="FFFFFF" w:val="clear"/>
-            <w:tcMar>
-              <w:top w:type="dxa" w:w="0"/>
-              <w:left w:type="dxa" w:w="108"/>
-              <w:bottom w:type="dxa" w:w="0"/>
-              <w:right w:type="dxa" w:w="108"/>
-            </w:tcMar>
-          </w:tcPr>
-          <w:p>
-            <w:pPr>
-              <w:pStyle w:val="style20"/>
-            </w:pPr>
-            <w:r>
-              <w:rPr/>
               <w:t>内容</w:t>
             </w:r>
           </w:p>
         </w:tc>
         <w:tc>
           <w:tcPr>
-            <w:tcW w:type="dxa" w:w="1010"/>
+            <w:tcW w:type="dxa" w:w="1013"/>
             <w:tcBorders>
               <w:top w:color="000001" w:space="0" w:sz="2" w:val="single"/>
               <w:left w:color="000001" w:space="0" w:sz="2" w:val="single"/>
@@ -260,6 +260,39 @@
         </w:trPr>
         <w:tc>
           <w:tcPr>
+            <w:tcW w:type="dxa" w:w="994"/>
+            <w:tcBorders>
+              <w:left w:color="000001" w:space="0" w:sz="2" w:val="single"/>
+              <w:bottom w:color="000001" w:space="0" w:sz="2" w:val="single"/>
+            </w:tcBorders>
+            <w:shd w:fill="FFFFFF" w:val="clear"/>
+            <w:tcMar>
+              <w:top w:type="dxa" w:w="0"/>
+              <w:left w:type="dxa" w:w="108"/>
+              <w:bottom w:type="dxa" w:w="0"/>
+              <w:right w:type="dxa" w:w="108"/>
+            </w:tcMar>
+          </w:tcPr>
+          <w:p>
+            <w:pPr>
+              <w:pStyle w:val="style20"/>
+            </w:pPr>
+            <w:r>
+              <w:rPr/>
+              <w:t>16</w:t>
+            </w:r>
+            <w:r>
+              <w:rPr/>
+              <w:t>进制</w:t>
+            </w:r>
+            <w:r>
+              <w:rPr/>
+              <w:t>0xffff</w:t>
+            </w:r>
+          </w:p>
+        </w:tc>
+        <w:tc>
+          <w:tcPr>
             <w:tcW w:type="dxa" w:w="995"/>
             <w:tcBorders>
               <w:left w:color="000001" w:space="0" w:sz="2" w:val="single"/>
@@ -279,6 +312,64 @@
             </w:pPr>
             <w:r>
               <w:rPr/>
+              <w:t>字符串</w:t>
+            </w:r>
+            <w:r>
+              <w:rPr/>
+              <w:t>000000</w:t>
+            </w:r>
+          </w:p>
+        </w:tc>
+        <w:tc>
+          <w:tcPr>
+            <w:tcW w:type="dxa" w:w="1259"/>
+            <w:tcBorders>
+              <w:left w:color="000001" w:space="0" w:sz="2" w:val="single"/>
+              <w:bottom w:color="000001" w:space="0" w:sz="2" w:val="single"/>
+            </w:tcBorders>
+            <w:shd w:fill="FFFFFF" w:val="clear"/>
+            <w:tcMar>
+              <w:top w:type="dxa" w:w="0"/>
+              <w:left w:type="dxa" w:w="108"/>
+              <w:bottom w:type="dxa" w:w="0"/>
+              <w:right w:type="dxa" w:w="108"/>
+            </w:tcMar>
+          </w:tcPr>
+          <w:p>
+            <w:pPr>
+              <w:pStyle w:val="style20"/>
+            </w:pPr>
+            <w:r>
+              <w:rPr/>
+              <w:t>字符串</w:t>
+            </w:r>
+            <w:r>
+              <w:rPr/>
+              <w:t>000000</w:t>
+            </w:r>
+          </w:p>
+        </w:tc>
+        <w:tc>
+          <w:tcPr>
+            <w:tcW w:type="dxa" w:w="1709"/>
+            <w:tcBorders>
+              <w:left w:color="000001" w:space="0" w:sz="2" w:val="single"/>
+              <w:bottom w:color="000001" w:space="0" w:sz="2" w:val="single"/>
+            </w:tcBorders>
+            <w:shd w:fill="FFFFFF" w:val="clear"/>
+            <w:tcMar>
+              <w:top w:type="dxa" w:w="0"/>
+              <w:left w:type="dxa" w:w="108"/>
+              <w:bottom w:type="dxa" w:w="0"/>
+              <w:right w:type="dxa" w:w="108"/>
+            </w:tcMar>
+          </w:tcPr>
+          <w:p>
+            <w:pPr>
+              <w:pStyle w:val="style20"/>
+            </w:pPr>
+            <w:r>
+              <w:rPr/>
               <w:t>16</w:t>
             </w:r>
             <w:r>
@@ -287,13 +378,67 @@
             </w:r>
             <w:r>
               <w:rPr/>
-              <w:t>0xffff</w:t>
-            </w:r>
-          </w:p>
-        </w:tc>
-        <w:tc>
-          <w:tcPr>
-            <w:tcW w:type="dxa" w:w="996"/>
+              <w:t>0x0001</w:t>
+            </w:r>
+          </w:p>
+        </w:tc>
+        <w:tc>
+          <w:tcPr>
+            <w:tcW w:type="dxa" w:w="1199"/>
+            <w:tcBorders>
+              <w:left w:color="000001" w:space="0" w:sz="2" w:val="single"/>
+              <w:bottom w:color="000001" w:space="0" w:sz="2" w:val="single"/>
+            </w:tcBorders>
+            <w:shd w:fill="FFFFFF" w:val="clear"/>
+            <w:tcMar>
+              <w:top w:type="dxa" w:w="0"/>
+              <w:left w:type="dxa" w:w="108"/>
+              <w:bottom w:type="dxa" w:w="0"/>
+              <w:right w:type="dxa" w:w="108"/>
+            </w:tcMar>
+          </w:tcPr>
+          <w:p>
+            <w:pPr>
+              <w:pStyle w:val="style20"/>
+            </w:pPr>
+            <w:r>
+              <w:rPr/>
+              <w:t>整数最大</w:t>
+            </w:r>
+            <w:r>
+              <w:rPr/>
+              <w:t>65535</w:t>
+            </w:r>
+          </w:p>
+        </w:tc>
+        <w:tc>
+          <w:tcPr>
+            <w:tcW w:type="dxa" w:w="1288"/>
+            <w:tcBorders>
+              <w:left w:color="000001" w:space="0" w:sz="2" w:val="single"/>
+              <w:bottom w:color="000001" w:space="0" w:sz="2" w:val="single"/>
+            </w:tcBorders>
+            <w:shd w:fill="FFFFFF" w:val="clear"/>
+            <w:tcMar>
+              <w:top w:type="dxa" w:w="0"/>
+              <w:left w:type="dxa" w:w="108"/>
+              <w:bottom w:type="dxa" w:w="0"/>
+              <w:right w:type="dxa" w:w="108"/>
+            </w:tcMar>
+          </w:tcPr>
+          <w:p>
+            <w:pPr>
+              <w:pStyle w:val="style20"/>
+            </w:pPr>
+            <w:r>
+              <w:rPr/>
+              <w:t>整数</w:t>
+            </w:r>
+          </w:p>
+        </w:tc>
+        <w:tc>
+          <w:tcPr>
+            <w:tcW w:type="dxa" w:w="1514"/>
             <w:tcBorders>
               <w:left w:color="000001" w:space="0" w:sz="2" w:val="single"/>
               <w:bottom w:color="000001" w:space="0" w:sz="2" w:val="single"/>
@@ -314,156 +459,11 @@
               <w:rPr/>
               <w:t>字符串</w:t>
             </w:r>
-            <w:r>
-              <w:rPr/>
-              <w:t>000000</w:t>
-            </w:r>
-          </w:p>
-        </w:tc>
-        <w:tc>
-          <w:tcPr>
-            <w:tcW w:type="dxa" w:w="1259"/>
-            <w:tcBorders>
-              <w:left w:color="000001" w:space="0" w:sz="2" w:val="single"/>
-              <w:bottom w:color="000001" w:space="0" w:sz="2" w:val="single"/>
-            </w:tcBorders>
-            <w:shd w:fill="FFFFFF" w:val="clear"/>
-            <w:tcMar>
-              <w:top w:type="dxa" w:w="0"/>
-              <w:left w:type="dxa" w:w="108"/>
-              <w:bottom w:type="dxa" w:w="0"/>
-              <w:right w:type="dxa" w:w="108"/>
-            </w:tcMar>
-          </w:tcPr>
-          <w:p>
-            <w:pPr>
-              <w:pStyle w:val="style20"/>
-            </w:pPr>
-            <w:r>
-              <w:rPr/>
-              <w:t>字符串</w:t>
-            </w:r>
-            <w:r>
-              <w:rPr/>
-              <w:t>000000</w:t>
-            </w:r>
-          </w:p>
-        </w:tc>
-        <w:tc>
-          <w:tcPr>
-            <w:tcW w:type="dxa" w:w="1710"/>
-            <w:tcBorders>
-              <w:left w:color="000001" w:space="0" w:sz="2" w:val="single"/>
-              <w:bottom w:color="000001" w:space="0" w:sz="2" w:val="single"/>
-            </w:tcBorders>
-            <w:shd w:fill="FFFFFF" w:val="clear"/>
-            <w:tcMar>
-              <w:top w:type="dxa" w:w="0"/>
-              <w:left w:type="dxa" w:w="108"/>
-              <w:bottom w:type="dxa" w:w="0"/>
-              <w:right w:type="dxa" w:w="108"/>
-            </w:tcMar>
-          </w:tcPr>
-          <w:p>
-            <w:pPr>
-              <w:pStyle w:val="style20"/>
-            </w:pPr>
-            <w:r>
-              <w:rPr/>
-              <w:t>16</w:t>
-            </w:r>
-            <w:r>
-              <w:rPr/>
-              <w:t>进制</w:t>
-            </w:r>
-            <w:r>
-              <w:rPr/>
-              <w:t>0x0001</w:t>
-            </w:r>
-          </w:p>
-        </w:tc>
-        <w:tc>
-          <w:tcPr>
-            <w:tcW w:type="dxa" w:w="1199"/>
-            <w:tcBorders>
-              <w:left w:color="000001" w:space="0" w:sz="2" w:val="single"/>
-              <w:bottom w:color="000001" w:space="0" w:sz="2" w:val="single"/>
-            </w:tcBorders>
-            <w:shd w:fill="FFFFFF" w:val="clear"/>
-            <w:tcMar>
-              <w:top w:type="dxa" w:w="0"/>
-              <w:left w:type="dxa" w:w="108"/>
-              <w:bottom w:type="dxa" w:w="0"/>
-              <w:right w:type="dxa" w:w="108"/>
-            </w:tcMar>
-          </w:tcPr>
-          <w:p>
-            <w:pPr>
-              <w:pStyle w:val="style20"/>
-            </w:pPr>
-            <w:r>
-              <w:rPr/>
-              <w:t>整数最大</w:t>
-            </w:r>
-            <w:r>
-              <w:rPr/>
-              <w:t>65535</w:t>
-            </w:r>
-          </w:p>
-        </w:tc>
-        <w:tc>
-          <w:tcPr>
-            <w:tcW w:type="dxa" w:w="1289"/>
-            <w:tcBorders>
-              <w:left w:color="000001" w:space="0" w:sz="2" w:val="single"/>
-              <w:bottom w:color="000001" w:space="0" w:sz="2" w:val="single"/>
-            </w:tcBorders>
-            <w:shd w:fill="FFFFFF" w:val="clear"/>
-            <w:tcMar>
-              <w:top w:type="dxa" w:w="0"/>
-              <w:left w:type="dxa" w:w="108"/>
-              <w:bottom w:type="dxa" w:w="0"/>
-              <w:right w:type="dxa" w:w="108"/>
-            </w:tcMar>
-          </w:tcPr>
-          <w:p>
-            <w:pPr>
-              <w:pStyle w:val="style20"/>
-            </w:pPr>
-            <w:r>
-              <w:rPr/>
-              <w:t>整数</w:t>
-            </w:r>
-          </w:p>
-        </w:tc>
-        <w:tc>
-          <w:tcPr>
-            <w:tcW w:type="dxa" w:w="1514"/>
-            <w:tcBorders>
-              <w:left w:color="000001" w:space="0" w:sz="2" w:val="single"/>
-              <w:bottom w:color="000001" w:space="0" w:sz="2" w:val="single"/>
-            </w:tcBorders>
-            <w:shd w:fill="FFFFFF" w:val="clear"/>
-            <w:tcMar>
-              <w:top w:type="dxa" w:w="0"/>
-              <w:left w:type="dxa" w:w="108"/>
-              <w:bottom w:type="dxa" w:w="0"/>
-              <w:right w:type="dxa" w:w="108"/>
-            </w:tcMar>
-          </w:tcPr>
-          <w:p>
-            <w:pPr>
-              <w:pStyle w:val="style20"/>
-            </w:pPr>
-            <w:r>
-              <w:rPr/>
-              <w:t>字符串</w:t>
-            </w:r>
-          </w:p>
-        </w:tc>
-        <w:tc>
-          <w:tcPr>
-            <w:tcW w:type="dxa" w:w="1010"/>
+          </w:p>
+        </w:tc>
+        <w:tc>
+          <w:tcPr>
+            <w:tcW w:type="dxa" w:w="1013"/>
             <w:tcBorders>
               <w:left w:color="000001" w:space="0" w:sz="2" w:val="single"/>
               <w:bottom w:color="000001" w:space="0" w:sz="2" w:val="single"/>
@@ -977,7 +977,7 @@
     <w:tbl>
       <w:tblPr>
         <w:jc w:val="left"/>
-        <w:tblInd w:type="dxa" w:w="-216"/>
+        <w:tblInd w:type="dxa" w:w="-324"/>
         <w:tblBorders>
           <w:top w:color="000001" w:space="0" w:sz="2" w:val="single"/>
           <w:left w:color="000001" w:space="0" w:sz="2" w:val="single"/>
@@ -987,7 +987,7 @@
       <w:tblGrid>
         <w:gridCol w:w="1992"/>
         <w:gridCol w:w="1992"/>
-        <w:gridCol w:w="1994"/>
+        <w:gridCol w:w="1993"/>
         <w:gridCol w:w="3992"/>
       </w:tblGrid>
       <w:tr>
@@ -1048,7 +1048,7 @@
         </w:tc>
         <w:tc>
           <w:tcPr>
-            <w:tcW w:type="dxa" w:w="1994"/>
+            <w:tcW w:type="dxa" w:w="1993"/>
             <w:tcBorders>
               <w:top w:color="000001" w:space="0" w:sz="2" w:val="single"/>
               <w:left w:color="000001" w:space="0" w:sz="2" w:val="single"/>
@@ -1156,7 +1156,7 @@
         </w:tc>
         <w:tc>
           <w:tcPr>
-            <w:tcW w:type="dxa" w:w="1994"/>
+            <w:tcW w:type="dxa" w:w="1993"/>
             <w:tcBorders>
               <w:left w:color="000001" w:space="0" w:sz="2" w:val="single"/>
               <w:bottom w:color="000001" w:space="0" w:sz="2" w:val="single"/>
@@ -1262,7 +1262,7 @@
         </w:tc>
         <w:tc>
           <w:tcPr>
-            <w:tcW w:type="dxa" w:w="1994"/>
+            <w:tcW w:type="dxa" w:w="1993"/>
             <w:tcBorders>
               <w:left w:color="000001" w:space="0" w:sz="2" w:val="single"/>
               <w:bottom w:color="000001" w:space="0" w:sz="2" w:val="single"/>
@@ -1368,7 +1368,7 @@
         </w:tc>
         <w:tc>
           <w:tcPr>
-            <w:tcW w:type="dxa" w:w="1994"/>
+            <w:tcW w:type="dxa" w:w="1993"/>
             <w:tcBorders>
               <w:left w:color="000001" w:space="0" w:sz="2" w:val="single"/>
               <w:bottom w:color="000001" w:space="0" w:sz="2" w:val="single"/>
@@ -1474,7 +1474,7 @@
         </w:tc>
         <w:tc>
           <w:tcPr>
-            <w:tcW w:type="dxa" w:w="1994"/>
+            <w:tcW w:type="dxa" w:w="1993"/>
             <w:tcBorders>
               <w:left w:color="000001" w:space="0" w:sz="2" w:val="single"/>
               <w:bottom w:color="000001" w:space="0" w:sz="2" w:val="single"/>
@@ -1579,7 +1579,7 @@
         </w:tc>
         <w:tc>
           <w:tcPr>
-            <w:tcW w:type="dxa" w:w="1994"/>
+            <w:tcW w:type="dxa" w:w="1993"/>
             <w:tcBorders>
               <w:left w:color="000001" w:space="0" w:sz="2" w:val="single"/>
               <w:bottom w:color="000001" w:space="0" w:sz="2" w:val="single"/>
@@ -1688,7 +1688,7 @@
         </w:tc>
         <w:tc>
           <w:tcPr>
-            <w:tcW w:type="dxa" w:w="1994"/>
+            <w:tcW w:type="dxa" w:w="1993"/>
             <w:tcBorders>
               <w:left w:color="000001" w:space="0" w:sz="2" w:val="single"/>
               <w:bottom w:color="000001" w:space="0" w:sz="2" w:val="single"/>
@@ -1801,7 +1801,7 @@
         </w:tc>
         <w:tc>
           <w:tcPr>
-            <w:tcW w:type="dxa" w:w="1994"/>
+            <w:tcW w:type="dxa" w:w="1993"/>
             <w:tcBorders>
               <w:left w:color="000001" w:space="0" w:sz="2" w:val="single"/>
               <w:bottom w:color="000001" w:space="0" w:sz="2" w:val="single"/>
@@ -1905,7 +1905,7 @@
         </w:tc>
         <w:tc>
           <w:tcPr>
-            <w:tcW w:type="dxa" w:w="1994"/>
+            <w:tcW w:type="dxa" w:w="1993"/>
             <w:tcBorders>
               <w:left w:color="000001" w:space="0" w:sz="2" w:val="single"/>
               <w:bottom w:color="000001" w:space="0" w:sz="2" w:val="single"/>
@@ -1992,7 +1992,7 @@
     <w:tbl>
       <w:tblPr>
         <w:jc w:val="left"/>
-        <w:tblInd w:type="dxa" w:w="-216"/>
+        <w:tblInd w:type="dxa" w:w="-324"/>
         <w:tblBorders>
           <w:top w:color="000001" w:space="0" w:sz="2" w:val="single"/>
           <w:left w:color="000001" w:space="0" w:sz="2" w:val="single"/>
@@ -2002,7 +2002,7 @@
       <w:tblGrid>
         <w:gridCol w:w="1992"/>
         <w:gridCol w:w="1992"/>
-        <w:gridCol w:w="1994"/>
+        <w:gridCol w:w="1993"/>
         <w:gridCol w:w="3992"/>
       </w:tblGrid>
       <w:tr>
@@ -2063,7 +2063,7 @@
         </w:tc>
         <w:tc>
           <w:tcPr>
-            <w:tcW w:type="dxa" w:w="1994"/>
+            <w:tcW w:type="dxa" w:w="1993"/>
             <w:tcBorders>
               <w:top w:color="000001" w:space="0" w:sz="2" w:val="single"/>
               <w:left w:color="000001" w:space="0" w:sz="2" w:val="single"/>
@@ -2171,7 +2171,7 @@
         </w:tc>
         <w:tc>
           <w:tcPr>
-            <w:tcW w:type="dxa" w:w="1994"/>
+            <w:tcW w:type="dxa" w:w="1993"/>
             <w:tcBorders>
               <w:left w:color="000001" w:space="0" w:sz="2" w:val="single"/>
               <w:bottom w:color="000001" w:space="0" w:sz="2" w:val="single"/>
@@ -2277,7 +2277,7 @@
         </w:tc>
         <w:tc>
           <w:tcPr>
-            <w:tcW w:type="dxa" w:w="1994"/>
+            <w:tcW w:type="dxa" w:w="1993"/>
             <w:tcBorders>
               <w:left w:color="000001" w:space="0" w:sz="2" w:val="single"/>
               <w:bottom w:color="000001" w:space="0" w:sz="2" w:val="single"/>
@@ -2383,7 +2383,7 @@
         </w:tc>
         <w:tc>
           <w:tcPr>
-            <w:tcW w:type="dxa" w:w="1994"/>
+            <w:tcW w:type="dxa" w:w="1993"/>
             <w:tcBorders>
               <w:left w:color="000001" w:space="0" w:sz="2" w:val="single"/>
               <w:bottom w:color="000001" w:space="0" w:sz="2" w:val="single"/>
@@ -2489,7 +2489,7 @@
         </w:tc>
         <w:tc>
           <w:tcPr>
-            <w:tcW w:type="dxa" w:w="1994"/>
+            <w:tcW w:type="dxa" w:w="1993"/>
             <w:tcBorders>
               <w:left w:color="000001" w:space="0" w:sz="2" w:val="single"/>
               <w:bottom w:color="000001" w:space="0" w:sz="2" w:val="single"/>
@@ -2594,7 +2594,7 @@
         </w:tc>
         <w:tc>
           <w:tcPr>
-            <w:tcW w:type="dxa" w:w="1994"/>
+            <w:tcW w:type="dxa" w:w="1993"/>
             <w:tcBorders>
               <w:left w:color="000001" w:space="0" w:sz="2" w:val="single"/>
               <w:bottom w:color="000001" w:space="0" w:sz="2" w:val="single"/>
@@ -2703,7 +2703,7 @@
         </w:tc>
         <w:tc>
           <w:tcPr>
-            <w:tcW w:type="dxa" w:w="1994"/>
+            <w:tcW w:type="dxa" w:w="1993"/>
             <w:tcBorders>
               <w:left w:color="000001" w:space="0" w:sz="2" w:val="single"/>
               <w:bottom w:color="000001" w:space="0" w:sz="2" w:val="single"/>
@@ -2808,7 +2808,7 @@
         </w:tc>
         <w:tc>
           <w:tcPr>
-            <w:tcW w:type="dxa" w:w="1994"/>
+            <w:tcW w:type="dxa" w:w="1993"/>
             <w:tcBorders>
               <w:left w:color="000001" w:space="0" w:sz="2" w:val="single"/>
               <w:bottom w:color="000001" w:space="0" w:sz="2" w:val="single"/>
@@ -2912,7 +2912,7 @@
         </w:tc>
         <w:tc>
           <w:tcPr>
-            <w:tcW w:type="dxa" w:w="1994"/>
+            <w:tcW w:type="dxa" w:w="1993"/>
             <w:tcBorders>
               <w:left w:color="000001" w:space="0" w:sz="2" w:val="single"/>
               <w:bottom w:color="000001" w:space="0" w:sz="2" w:val="single"/>
@@ -3011,7 +3011,7 @@
     <w:tbl>
       <w:tblPr>
         <w:jc w:val="left"/>
-        <w:tblInd w:type="dxa" w:w="-216"/>
+        <w:tblInd w:type="dxa" w:w="-324"/>
         <w:tblBorders>
           <w:top w:color="000001" w:space="0" w:sz="2" w:val="single"/>
           <w:left w:color="000001" w:space="0" w:sz="2" w:val="single"/>
@@ -3019,10 +3019,10 @@
         </w:tblBorders>
       </w:tblPr>
       <w:tblGrid>
-        <w:gridCol w:w="1992"/>
-        <w:gridCol w:w="1992"/>
-        <w:gridCol w:w="1995"/>
-        <w:gridCol w:w="3992"/>
+        <w:gridCol w:w="1991"/>
+        <w:gridCol w:w="1991"/>
+        <w:gridCol w:w="1994"/>
+        <w:gridCol w:w="3994"/>
       </w:tblGrid>
       <w:tr>
         <w:trPr>
@@ -3030,7 +3030,7 @@
         </w:trPr>
         <w:tc>
           <w:tcPr>
-            <w:tcW w:type="dxa" w:w="1992"/>
+            <w:tcW w:type="dxa" w:w="1991"/>
             <w:tcBorders>
               <w:top w:color="000001" w:space="0" w:sz="2" w:val="single"/>
               <w:left w:color="000001" w:space="0" w:sz="2" w:val="single"/>
@@ -3056,7 +3056,7 @@
         </w:tc>
         <w:tc>
           <w:tcPr>
-            <w:tcW w:type="dxa" w:w="1992"/>
+            <w:tcW w:type="dxa" w:w="1991"/>
             <w:tcBorders>
               <w:top w:color="000001" w:space="0" w:sz="2" w:val="single"/>
               <w:left w:color="000001" w:space="0" w:sz="2" w:val="single"/>
@@ -3082,7 +3082,7 @@
         </w:tc>
         <w:tc>
           <w:tcPr>
-            <w:tcW w:type="dxa" w:w="1995"/>
+            <w:tcW w:type="dxa" w:w="1994"/>
             <w:tcBorders>
               <w:top w:color="000001" w:space="0" w:sz="2" w:val="single"/>
               <w:left w:color="000001" w:space="0" w:sz="2" w:val="single"/>
@@ -3108,7 +3108,7 @@
         </w:tc>
         <w:tc>
           <w:tcPr>
-            <w:tcW w:type="dxa" w:w="3992"/>
+            <w:tcW w:type="dxa" w:w="3994"/>
             <w:tcBorders>
               <w:top w:color="000001" w:space="0" w:sz="2" w:val="single"/>
               <w:left w:color="000001" w:space="0" w:sz="2" w:val="single"/>
@@ -3140,7 +3140,7 @@
         </w:trPr>
         <w:tc>
           <w:tcPr>
-            <w:tcW w:type="dxa" w:w="1992"/>
+            <w:tcW w:type="dxa" w:w="1991"/>
             <w:tcBorders>
               <w:left w:color="000001" w:space="0" w:sz="2" w:val="single"/>
               <w:bottom w:color="000001" w:space="0" w:sz="2" w:val="single"/>
@@ -3165,7 +3165,7 @@
         </w:tc>
         <w:tc>
           <w:tcPr>
-            <w:tcW w:type="dxa" w:w="1992"/>
+            <w:tcW w:type="dxa" w:w="1991"/>
             <w:tcBorders>
               <w:left w:color="000001" w:space="0" w:sz="2" w:val="single"/>
               <w:bottom w:color="000001" w:space="0" w:sz="2" w:val="single"/>
@@ -3190,7 +3190,7 @@
         </w:tc>
         <w:tc>
           <w:tcPr>
-            <w:tcW w:type="dxa" w:w="1995"/>
+            <w:tcW w:type="dxa" w:w="1994"/>
             <w:tcBorders>
               <w:left w:color="000001" w:space="0" w:sz="2" w:val="single"/>
               <w:bottom w:color="000001" w:space="0" w:sz="2" w:val="single"/>
@@ -3215,7 +3215,7 @@
         </w:tc>
         <w:tc>
           <w:tcPr>
-            <w:tcW w:type="dxa" w:w="3992"/>
+            <w:tcW w:type="dxa" w:w="3994"/>
             <w:tcBorders>
               <w:left w:color="000001" w:space="0" w:sz="2" w:val="single"/>
               <w:bottom w:color="000001" w:space="0" w:sz="2" w:val="single"/>
@@ -3246,7 +3246,7 @@
         </w:trPr>
         <w:tc>
           <w:tcPr>
-            <w:tcW w:type="dxa" w:w="1992"/>
+            <w:tcW w:type="dxa" w:w="1991"/>
             <w:tcBorders>
               <w:left w:color="000001" w:space="0" w:sz="2" w:val="single"/>
               <w:bottom w:color="000001" w:space="0" w:sz="2" w:val="single"/>
@@ -3271,7 +3271,7 @@
         </w:tc>
         <w:tc>
           <w:tcPr>
-            <w:tcW w:type="dxa" w:w="1992"/>
+            <w:tcW w:type="dxa" w:w="1991"/>
             <w:tcBorders>
               <w:left w:color="000001" w:space="0" w:sz="2" w:val="single"/>
               <w:bottom w:color="000001" w:space="0" w:sz="2" w:val="single"/>
@@ -3296,7 +3296,7 @@
         </w:tc>
         <w:tc>
           <w:tcPr>
-            <w:tcW w:type="dxa" w:w="1995"/>
+            <w:tcW w:type="dxa" w:w="1994"/>
             <w:tcBorders>
               <w:left w:color="000001" w:space="0" w:sz="2" w:val="single"/>
               <w:bottom w:color="000001" w:space="0" w:sz="2" w:val="single"/>
@@ -3321,7 +3321,7 @@
         </w:tc>
         <w:tc>
           <w:tcPr>
-            <w:tcW w:type="dxa" w:w="3992"/>
+            <w:tcW w:type="dxa" w:w="3994"/>
             <w:tcBorders>
               <w:left w:color="000001" w:space="0" w:sz="2" w:val="single"/>
               <w:bottom w:color="000001" w:space="0" w:sz="2" w:val="single"/>
@@ -3352,7 +3352,7 @@
         </w:trPr>
         <w:tc>
           <w:tcPr>
-            <w:tcW w:type="dxa" w:w="1992"/>
+            <w:tcW w:type="dxa" w:w="1991"/>
             <w:tcBorders>
               <w:left w:color="000001" w:space="0" w:sz="2" w:val="single"/>
               <w:bottom w:color="000001" w:space="0" w:sz="2" w:val="single"/>
@@ -3377,7 +3377,7 @@
         </w:tc>
         <w:tc>
           <w:tcPr>
-            <w:tcW w:type="dxa" w:w="1992"/>
+            <w:tcW w:type="dxa" w:w="1991"/>
             <w:tcBorders>
               <w:left w:color="000001" w:space="0" w:sz="2" w:val="single"/>
               <w:bottom w:color="000001" w:space="0" w:sz="2" w:val="single"/>
@@ -3402,7 +3402,7 @@
         </w:tc>
         <w:tc>
           <w:tcPr>
-            <w:tcW w:type="dxa" w:w="1995"/>
+            <w:tcW w:type="dxa" w:w="1994"/>
             <w:tcBorders>
               <w:left w:color="000001" w:space="0" w:sz="2" w:val="single"/>
               <w:bottom w:color="000001" w:space="0" w:sz="2" w:val="single"/>
@@ -3427,7 +3427,7 @@
         </w:tc>
         <w:tc>
           <w:tcPr>
-            <w:tcW w:type="dxa" w:w="3992"/>
+            <w:tcW w:type="dxa" w:w="3994"/>
             <w:tcBorders>
               <w:left w:color="000001" w:space="0" w:sz="2" w:val="single"/>
               <w:bottom w:color="000001" w:space="0" w:sz="2" w:val="single"/>
@@ -3458,7 +3458,7 @@
         </w:trPr>
         <w:tc>
           <w:tcPr>
-            <w:tcW w:type="dxa" w:w="1992"/>
+            <w:tcW w:type="dxa" w:w="1991"/>
             <w:tcBorders>
               <w:left w:color="000001" w:space="0" w:sz="2" w:val="single"/>
               <w:bottom w:color="000001" w:space="0" w:sz="2" w:val="single"/>
@@ -3483,7 +3483,7 @@
         </w:tc>
         <w:tc>
           <w:tcPr>
-            <w:tcW w:type="dxa" w:w="1992"/>
+            <w:tcW w:type="dxa" w:w="1991"/>
             <w:tcBorders>
               <w:left w:color="000001" w:space="0" w:sz="2" w:val="single"/>
               <w:bottom w:color="000001" w:space="0" w:sz="2" w:val="single"/>
@@ -3508,7 +3508,7 @@
         </w:tc>
         <w:tc>
           <w:tcPr>
-            <w:tcW w:type="dxa" w:w="1995"/>
+            <w:tcW w:type="dxa" w:w="1994"/>
             <w:tcBorders>
               <w:left w:color="000001" w:space="0" w:sz="2" w:val="single"/>
               <w:bottom w:color="000001" w:space="0" w:sz="2" w:val="single"/>
@@ -3533,7 +3533,7 @@
         </w:tc>
         <w:tc>
           <w:tcPr>
-            <w:tcW w:type="dxa" w:w="3992"/>
+            <w:tcW w:type="dxa" w:w="3994"/>
             <w:tcBorders>
               <w:left w:color="000001" w:space="0" w:sz="2" w:val="single"/>
               <w:bottom w:color="000001" w:space="0" w:sz="2" w:val="single"/>
@@ -3564,7 +3564,7 @@
         </w:trPr>
         <w:tc>
           <w:tcPr>
-            <w:tcW w:type="dxa" w:w="1992"/>
+            <w:tcW w:type="dxa" w:w="1991"/>
             <w:tcBorders>
               <w:left w:color="000001" w:space="0" w:sz="2" w:val="single"/>
               <w:bottom w:color="000001" w:space="0" w:sz="2" w:val="single"/>
@@ -3589,31 +3589,31 @@
         </w:tc>
         <w:tc>
           <w:tcPr>
-            <w:tcW w:type="dxa" w:w="1992"/>
-            <w:tcBorders>
-              <w:left w:color="000001" w:space="0" w:sz="2" w:val="single"/>
-              <w:bottom w:color="000001" w:space="0" w:sz="2" w:val="single"/>
-            </w:tcBorders>
-            <w:shd w:fill="FFFFFF" w:val="clear"/>
-            <w:tcMar>
-              <w:top w:type="dxa" w:w="0"/>
-              <w:left w:type="dxa" w:w="108"/>
-              <w:bottom w:type="dxa" w:w="0"/>
-              <w:right w:type="dxa" w:w="108"/>
-            </w:tcMar>
-          </w:tcPr>
-          <w:p>
-            <w:pPr>
-              <w:pStyle w:val="style20"/>
-            </w:pPr>
-            <w:r>
-              <w:rPr/>
-            </w:r>
-          </w:p>
-        </w:tc>
-        <w:tc>
-          <w:tcPr>
-            <w:tcW w:type="dxa" w:w="1995"/>
+            <w:tcW w:type="dxa" w:w="1991"/>
+            <w:tcBorders>
+              <w:left w:color="000001" w:space="0" w:sz="2" w:val="single"/>
+              <w:bottom w:color="000001" w:space="0" w:sz="2" w:val="single"/>
+            </w:tcBorders>
+            <w:shd w:fill="FFFFFF" w:val="clear"/>
+            <w:tcMar>
+              <w:top w:type="dxa" w:w="0"/>
+              <w:left w:type="dxa" w:w="108"/>
+              <w:bottom w:type="dxa" w:w="0"/>
+              <w:right w:type="dxa" w:w="108"/>
+            </w:tcMar>
+          </w:tcPr>
+          <w:p>
+            <w:pPr>
+              <w:pStyle w:val="style20"/>
+            </w:pPr>
+            <w:r>
+              <w:rPr/>
+            </w:r>
+          </w:p>
+        </w:tc>
+        <w:tc>
+          <w:tcPr>
+            <w:tcW w:type="dxa" w:w="1994"/>
             <w:tcBorders>
               <w:left w:color="000001" w:space="0" w:sz="2" w:val="single"/>
               <w:bottom w:color="000001" w:space="0" w:sz="2" w:val="single"/>
@@ -3638,7 +3638,7 @@
         </w:tc>
         <w:tc>
           <w:tcPr>
-            <w:tcW w:type="dxa" w:w="3992"/>
+            <w:tcW w:type="dxa" w:w="3994"/>
             <w:tcBorders>
               <w:left w:color="000001" w:space="0" w:sz="2" w:val="single"/>
               <w:bottom w:color="000001" w:space="0" w:sz="2" w:val="single"/>
@@ -3673,7 +3673,7 @@
         </w:trPr>
         <w:tc>
           <w:tcPr>
-            <w:tcW w:type="dxa" w:w="1992"/>
+            <w:tcW w:type="dxa" w:w="1991"/>
             <w:tcBorders>
               <w:left w:color="000001" w:space="0" w:sz="2" w:val="single"/>
               <w:bottom w:color="000001" w:space="0" w:sz="2" w:val="single"/>
@@ -3698,31 +3698,31 @@
         </w:tc>
         <w:tc>
           <w:tcPr>
-            <w:tcW w:type="dxa" w:w="1992"/>
-            <w:tcBorders>
-              <w:left w:color="000001" w:space="0" w:sz="2" w:val="single"/>
-              <w:bottom w:color="000001" w:space="0" w:sz="2" w:val="single"/>
-            </w:tcBorders>
-            <w:shd w:fill="FFFFFF" w:val="clear"/>
-            <w:tcMar>
-              <w:top w:type="dxa" w:w="0"/>
-              <w:left w:type="dxa" w:w="108"/>
-              <w:bottom w:type="dxa" w:w="0"/>
-              <w:right w:type="dxa" w:w="108"/>
-            </w:tcMar>
-          </w:tcPr>
-          <w:p>
-            <w:pPr>
-              <w:pStyle w:val="style20"/>
-            </w:pPr>
-            <w:r>
-              <w:rPr/>
-            </w:r>
-          </w:p>
-        </w:tc>
-        <w:tc>
-          <w:tcPr>
-            <w:tcW w:type="dxa" w:w="1995"/>
+            <w:tcW w:type="dxa" w:w="1991"/>
+            <w:tcBorders>
+              <w:left w:color="000001" w:space="0" w:sz="2" w:val="single"/>
+              <w:bottom w:color="000001" w:space="0" w:sz="2" w:val="single"/>
+            </w:tcBorders>
+            <w:shd w:fill="FFFFFF" w:val="clear"/>
+            <w:tcMar>
+              <w:top w:type="dxa" w:w="0"/>
+              <w:left w:type="dxa" w:w="108"/>
+              <w:bottom w:type="dxa" w:w="0"/>
+              <w:right w:type="dxa" w:w="108"/>
+            </w:tcMar>
+          </w:tcPr>
+          <w:p>
+            <w:pPr>
+              <w:pStyle w:val="style20"/>
+            </w:pPr>
+            <w:r>
+              <w:rPr/>
+            </w:r>
+          </w:p>
+        </w:tc>
+        <w:tc>
+          <w:tcPr>
+            <w:tcW w:type="dxa" w:w="1994"/>
             <w:tcBorders>
               <w:left w:color="000001" w:space="0" w:sz="2" w:val="single"/>
               <w:bottom w:color="000001" w:space="0" w:sz="2" w:val="single"/>
@@ -3747,7 +3747,7 @@
         </w:tc>
         <w:tc>
           <w:tcPr>
-            <w:tcW w:type="dxa" w:w="3992"/>
+            <w:tcW w:type="dxa" w:w="3994"/>
             <w:tcBorders>
               <w:left w:color="000001" w:space="0" w:sz="2" w:val="single"/>
               <w:bottom w:color="000001" w:space="0" w:sz="2" w:val="single"/>
@@ -3777,7 +3777,7 @@
         </w:trPr>
         <w:tc>
           <w:tcPr>
-            <w:tcW w:type="dxa" w:w="1992"/>
+            <w:tcW w:type="dxa" w:w="1991"/>
             <w:tcBorders>
               <w:left w:color="000001" w:space="0" w:sz="2" w:val="single"/>
               <w:bottom w:color="000001" w:space="0" w:sz="2" w:val="single"/>
@@ -3802,7 +3802,7 @@
         </w:tc>
         <w:tc>
           <w:tcPr>
-            <w:tcW w:type="dxa" w:w="1992"/>
+            <w:tcW w:type="dxa" w:w="1991"/>
             <w:tcBorders>
               <w:left w:color="000001" w:space="0" w:sz="2" w:val="single"/>
               <w:bottom w:color="000001" w:space="0" w:sz="2" w:val="single"/>
@@ -3831,7 +3831,7 @@
         </w:tc>
         <w:tc>
           <w:tcPr>
-            <w:tcW w:type="dxa" w:w="1995"/>
+            <w:tcW w:type="dxa" w:w="1994"/>
             <w:tcBorders>
               <w:left w:color="000001" w:space="0" w:sz="2" w:val="single"/>
               <w:bottom w:color="000001" w:space="0" w:sz="2" w:val="single"/>
@@ -3856,7 +3856,7 @@
         </w:tc>
         <w:tc>
           <w:tcPr>
-            <w:tcW w:type="dxa" w:w="3992"/>
+            <w:tcW w:type="dxa" w:w="3994"/>
             <w:tcBorders>
               <w:left w:color="000001" w:space="0" w:sz="2" w:val="single"/>
               <w:bottom w:color="000001" w:space="0" w:sz="2" w:val="single"/>
@@ -3899,7 +3899,7 @@
         </w:trPr>
         <w:tc>
           <w:tcPr>
-            <w:tcW w:type="dxa" w:w="1992"/>
+            <w:tcW w:type="dxa" w:w="1991"/>
             <w:tcBorders>
               <w:left w:color="000001" w:space="0" w:sz="2" w:val="single"/>
               <w:bottom w:color="000001" w:space="0" w:sz="2" w:val="single"/>
@@ -3924,31 +3924,31 @@
         </w:tc>
         <w:tc>
           <w:tcPr>
-            <w:tcW w:type="dxa" w:w="1992"/>
-            <w:tcBorders>
-              <w:left w:color="000001" w:space="0" w:sz="2" w:val="single"/>
-              <w:bottom w:color="000001" w:space="0" w:sz="2" w:val="single"/>
-            </w:tcBorders>
-            <w:shd w:fill="FFFFFF" w:val="clear"/>
-            <w:tcMar>
-              <w:top w:type="dxa" w:w="0"/>
-              <w:left w:type="dxa" w:w="108"/>
-              <w:bottom w:type="dxa" w:w="0"/>
-              <w:right w:type="dxa" w:w="108"/>
-            </w:tcMar>
-          </w:tcPr>
-          <w:p>
-            <w:pPr>
-              <w:pStyle w:val="style20"/>
-            </w:pPr>
-            <w:r>
-              <w:rPr/>
-            </w:r>
-          </w:p>
-        </w:tc>
-        <w:tc>
-          <w:tcPr>
-            <w:tcW w:type="dxa" w:w="1995"/>
+            <w:tcW w:type="dxa" w:w="1991"/>
+            <w:tcBorders>
+              <w:left w:color="000001" w:space="0" w:sz="2" w:val="single"/>
+              <w:bottom w:color="000001" w:space="0" w:sz="2" w:val="single"/>
+            </w:tcBorders>
+            <w:shd w:fill="FFFFFF" w:val="clear"/>
+            <w:tcMar>
+              <w:top w:type="dxa" w:w="0"/>
+              <w:left w:type="dxa" w:w="108"/>
+              <w:bottom w:type="dxa" w:w="0"/>
+              <w:right w:type="dxa" w:w="108"/>
+            </w:tcMar>
+          </w:tcPr>
+          <w:p>
+            <w:pPr>
+              <w:pStyle w:val="style20"/>
+            </w:pPr>
+            <w:r>
+              <w:rPr/>
+            </w:r>
+          </w:p>
+        </w:tc>
+        <w:tc>
+          <w:tcPr>
+            <w:tcW w:type="dxa" w:w="1994"/>
             <w:tcBorders>
               <w:left w:color="000001" w:space="0" w:sz="2" w:val="single"/>
               <w:bottom w:color="000001" w:space="0" w:sz="2" w:val="single"/>
@@ -3973,7 +3973,7 @@
         </w:tc>
         <w:tc>
           <w:tcPr>
-            <w:tcW w:type="dxa" w:w="3992"/>
+            <w:tcW w:type="dxa" w:w="3994"/>
             <w:tcBorders>
               <w:left w:color="000001" w:space="0" w:sz="2" w:val="single"/>
               <w:bottom w:color="000001" w:space="0" w:sz="2" w:val="single"/>
@@ -4035,7 +4035,7 @@
     <w:tbl>
       <w:tblPr>
         <w:jc w:val="left"/>
-        <w:tblInd w:type="dxa" w:w="-216"/>
+        <w:tblInd w:type="dxa" w:w="-324"/>
         <w:tblBorders>
           <w:top w:color="000001" w:space="0" w:sz="2" w:val="single"/>
           <w:left w:color="000001" w:space="0" w:sz="2" w:val="single"/>
@@ -4043,10 +4043,10 @@
         </w:tblBorders>
       </w:tblPr>
       <w:tblGrid>
-        <w:gridCol w:w="1992"/>
-        <w:gridCol w:w="1992"/>
-        <w:gridCol w:w="1995"/>
-        <w:gridCol w:w="3992"/>
+        <w:gridCol w:w="1991"/>
+        <w:gridCol w:w="1991"/>
+        <w:gridCol w:w="1994"/>
+        <w:gridCol w:w="3994"/>
       </w:tblGrid>
       <w:tr>
         <w:trPr>
@@ -4054,7 +4054,7 @@
         </w:trPr>
         <w:tc>
           <w:tcPr>
-            <w:tcW w:type="dxa" w:w="1992"/>
+            <w:tcW w:type="dxa" w:w="1991"/>
             <w:tcBorders>
               <w:top w:color="000001" w:space="0" w:sz="2" w:val="single"/>
               <w:left w:color="000001" w:space="0" w:sz="2" w:val="single"/>
@@ -4080,7 +4080,7 @@
         </w:tc>
         <w:tc>
           <w:tcPr>
-            <w:tcW w:type="dxa" w:w="1992"/>
+            <w:tcW w:type="dxa" w:w="1991"/>
             <w:tcBorders>
               <w:top w:color="000001" w:space="0" w:sz="2" w:val="single"/>
               <w:left w:color="000001" w:space="0" w:sz="2" w:val="single"/>
@@ -4106,7 +4106,7 @@
         </w:tc>
         <w:tc>
           <w:tcPr>
-            <w:tcW w:type="dxa" w:w="1995"/>
+            <w:tcW w:type="dxa" w:w="1994"/>
             <w:tcBorders>
               <w:top w:color="000001" w:space="0" w:sz="2" w:val="single"/>
               <w:left w:color="000001" w:space="0" w:sz="2" w:val="single"/>
@@ -4132,7 +4132,7 @@
         </w:tc>
         <w:tc>
           <w:tcPr>
-            <w:tcW w:type="dxa" w:w="3992"/>
+            <w:tcW w:type="dxa" w:w="3994"/>
             <w:tcBorders>
               <w:top w:color="000001" w:space="0" w:sz="2" w:val="single"/>
               <w:left w:color="000001" w:space="0" w:sz="2" w:val="single"/>
@@ -4164,7 +4164,7 @@
         </w:trPr>
         <w:tc>
           <w:tcPr>
-            <w:tcW w:type="dxa" w:w="1992"/>
+            <w:tcW w:type="dxa" w:w="1991"/>
             <w:tcBorders>
               <w:left w:color="000001" w:space="0" w:sz="2" w:val="single"/>
               <w:bottom w:color="000001" w:space="0" w:sz="2" w:val="single"/>
@@ -4189,7 +4189,7 @@
         </w:tc>
         <w:tc>
           <w:tcPr>
-            <w:tcW w:type="dxa" w:w="1992"/>
+            <w:tcW w:type="dxa" w:w="1991"/>
             <w:tcBorders>
               <w:left w:color="000001" w:space="0" w:sz="2" w:val="single"/>
               <w:bottom w:color="000001" w:space="0" w:sz="2" w:val="single"/>
@@ -4214,7 +4214,7 @@
         </w:tc>
         <w:tc>
           <w:tcPr>
-            <w:tcW w:type="dxa" w:w="1995"/>
+            <w:tcW w:type="dxa" w:w="1994"/>
             <w:tcBorders>
               <w:left w:color="000001" w:space="0" w:sz="2" w:val="single"/>
               <w:bottom w:color="000001" w:space="0" w:sz="2" w:val="single"/>
@@ -4239,7 +4239,7 @@
         </w:tc>
         <w:tc>
           <w:tcPr>
-            <w:tcW w:type="dxa" w:w="3992"/>
+            <w:tcW w:type="dxa" w:w="3994"/>
             <w:tcBorders>
               <w:left w:color="000001" w:space="0" w:sz="2" w:val="single"/>
               <w:bottom w:color="000001" w:space="0" w:sz="2" w:val="single"/>
@@ -4270,7 +4270,7 @@
         </w:trPr>
         <w:tc>
           <w:tcPr>
-            <w:tcW w:type="dxa" w:w="1992"/>
+            <w:tcW w:type="dxa" w:w="1991"/>
             <w:tcBorders>
               <w:left w:color="000001" w:space="0" w:sz="2" w:val="single"/>
               <w:bottom w:color="000001" w:space="0" w:sz="2" w:val="single"/>
@@ -4295,7 +4295,7 @@
         </w:tc>
         <w:tc>
           <w:tcPr>
-            <w:tcW w:type="dxa" w:w="1992"/>
+            <w:tcW w:type="dxa" w:w="1991"/>
             <w:tcBorders>
               <w:left w:color="000001" w:space="0" w:sz="2" w:val="single"/>
               <w:bottom w:color="000001" w:space="0" w:sz="2" w:val="single"/>
@@ -4320,7 +4320,7 @@
         </w:tc>
         <w:tc>
           <w:tcPr>
-            <w:tcW w:type="dxa" w:w="1995"/>
+            <w:tcW w:type="dxa" w:w="1994"/>
             <w:tcBorders>
               <w:left w:color="000001" w:space="0" w:sz="2" w:val="single"/>
               <w:bottom w:color="000001" w:space="0" w:sz="2" w:val="single"/>
@@ -4345,7 +4345,7 @@
         </w:tc>
         <w:tc>
           <w:tcPr>
-            <w:tcW w:type="dxa" w:w="3992"/>
+            <w:tcW w:type="dxa" w:w="3994"/>
             <w:tcBorders>
               <w:left w:color="000001" w:space="0" w:sz="2" w:val="single"/>
               <w:bottom w:color="000001" w:space="0" w:sz="2" w:val="single"/>
@@ -4376,7 +4376,7 @@
         </w:trPr>
         <w:tc>
           <w:tcPr>
-            <w:tcW w:type="dxa" w:w="1992"/>
+            <w:tcW w:type="dxa" w:w="1991"/>
             <w:tcBorders>
               <w:left w:color="000001" w:space="0" w:sz="2" w:val="single"/>
               <w:bottom w:color="000001" w:space="0" w:sz="2" w:val="single"/>
@@ -4401,7 +4401,7 @@
         </w:tc>
         <w:tc>
           <w:tcPr>
-            <w:tcW w:type="dxa" w:w="1992"/>
+            <w:tcW w:type="dxa" w:w="1991"/>
             <w:tcBorders>
               <w:left w:color="000001" w:space="0" w:sz="2" w:val="single"/>
               <w:bottom w:color="000001" w:space="0" w:sz="2" w:val="single"/>
@@ -4426,7 +4426,7 @@
         </w:tc>
         <w:tc>
           <w:tcPr>
-            <w:tcW w:type="dxa" w:w="1995"/>
+            <w:tcW w:type="dxa" w:w="1994"/>
             <w:tcBorders>
               <w:left w:color="000001" w:space="0" w:sz="2" w:val="single"/>
               <w:bottom w:color="000001" w:space="0" w:sz="2" w:val="single"/>
@@ -4451,7 +4451,7 @@
         </w:tc>
         <w:tc>
           <w:tcPr>
-            <w:tcW w:type="dxa" w:w="3992"/>
+            <w:tcW w:type="dxa" w:w="3994"/>
             <w:tcBorders>
               <w:left w:color="000001" w:space="0" w:sz="2" w:val="single"/>
               <w:bottom w:color="000001" w:space="0" w:sz="2" w:val="single"/>
@@ -4482,7 +4482,7 @@
         </w:trPr>
         <w:tc>
           <w:tcPr>
-            <w:tcW w:type="dxa" w:w="1992"/>
+            <w:tcW w:type="dxa" w:w="1991"/>
             <w:tcBorders>
               <w:left w:color="000001" w:space="0" w:sz="2" w:val="single"/>
               <w:bottom w:color="000001" w:space="0" w:sz="2" w:val="single"/>
@@ -4507,7 +4507,7 @@
         </w:tc>
         <w:tc>
           <w:tcPr>
-            <w:tcW w:type="dxa" w:w="1992"/>
+            <w:tcW w:type="dxa" w:w="1991"/>
             <w:tcBorders>
               <w:left w:color="000001" w:space="0" w:sz="2" w:val="single"/>
               <w:bottom w:color="000001" w:space="0" w:sz="2" w:val="single"/>
@@ -4532,7 +4532,7 @@
         </w:tc>
         <w:tc>
           <w:tcPr>
-            <w:tcW w:type="dxa" w:w="1995"/>
+            <w:tcW w:type="dxa" w:w="1994"/>
             <w:tcBorders>
               <w:left w:color="000001" w:space="0" w:sz="2" w:val="single"/>
               <w:bottom w:color="000001" w:space="0" w:sz="2" w:val="single"/>
@@ -4557,7 +4557,7 @@
         </w:tc>
         <w:tc>
           <w:tcPr>
-            <w:tcW w:type="dxa" w:w="3992"/>
+            <w:tcW w:type="dxa" w:w="3994"/>
             <w:tcBorders>
               <w:left w:color="000001" w:space="0" w:sz="2" w:val="single"/>
               <w:bottom w:color="000001" w:space="0" w:sz="2" w:val="single"/>
@@ -4588,7 +4588,7 @@
         </w:trPr>
         <w:tc>
           <w:tcPr>
-            <w:tcW w:type="dxa" w:w="1992"/>
+            <w:tcW w:type="dxa" w:w="1991"/>
             <w:tcBorders>
               <w:left w:color="000001" w:space="0" w:sz="2" w:val="single"/>
               <w:bottom w:color="000001" w:space="0" w:sz="2" w:val="single"/>
@@ -4613,31 +4613,31 @@
         </w:tc>
         <w:tc>
           <w:tcPr>
-            <w:tcW w:type="dxa" w:w="1992"/>
-            <w:tcBorders>
-              <w:left w:color="000001" w:space="0" w:sz="2" w:val="single"/>
-              <w:bottom w:color="000001" w:space="0" w:sz="2" w:val="single"/>
-            </w:tcBorders>
-            <w:shd w:fill="FFFFFF" w:val="clear"/>
-            <w:tcMar>
-              <w:top w:type="dxa" w:w="0"/>
-              <w:left w:type="dxa" w:w="108"/>
-              <w:bottom w:type="dxa" w:w="0"/>
-              <w:right w:type="dxa" w:w="108"/>
-            </w:tcMar>
-          </w:tcPr>
-          <w:p>
-            <w:pPr>
-              <w:pStyle w:val="style20"/>
-            </w:pPr>
-            <w:r>
-              <w:rPr/>
-            </w:r>
-          </w:p>
-        </w:tc>
-        <w:tc>
-          <w:tcPr>
-            <w:tcW w:type="dxa" w:w="1995"/>
+            <w:tcW w:type="dxa" w:w="1991"/>
+            <w:tcBorders>
+              <w:left w:color="000001" w:space="0" w:sz="2" w:val="single"/>
+              <w:bottom w:color="000001" w:space="0" w:sz="2" w:val="single"/>
+            </w:tcBorders>
+            <w:shd w:fill="FFFFFF" w:val="clear"/>
+            <w:tcMar>
+              <w:top w:type="dxa" w:w="0"/>
+              <w:left w:type="dxa" w:w="108"/>
+              <w:bottom w:type="dxa" w:w="0"/>
+              <w:right w:type="dxa" w:w="108"/>
+            </w:tcMar>
+          </w:tcPr>
+          <w:p>
+            <w:pPr>
+              <w:pStyle w:val="style20"/>
+            </w:pPr>
+            <w:r>
+              <w:rPr/>
+            </w:r>
+          </w:p>
+        </w:tc>
+        <w:tc>
+          <w:tcPr>
+            <w:tcW w:type="dxa" w:w="1994"/>
             <w:tcBorders>
               <w:left w:color="000001" w:space="0" w:sz="2" w:val="single"/>
               <w:bottom w:color="000001" w:space="0" w:sz="2" w:val="single"/>
@@ -4662,7 +4662,7 @@
         </w:tc>
         <w:tc>
           <w:tcPr>
-            <w:tcW w:type="dxa" w:w="3992"/>
+            <w:tcW w:type="dxa" w:w="3994"/>
             <w:tcBorders>
               <w:left w:color="000001" w:space="0" w:sz="2" w:val="single"/>
               <w:bottom w:color="000001" w:space="0" w:sz="2" w:val="single"/>
@@ -4697,7 +4697,7 @@
         </w:trPr>
         <w:tc>
           <w:tcPr>
-            <w:tcW w:type="dxa" w:w="1992"/>
+            <w:tcW w:type="dxa" w:w="1991"/>
             <w:tcBorders>
               <w:left w:color="000001" w:space="0" w:sz="2" w:val="single"/>
               <w:bottom w:color="000001" w:space="0" w:sz="2" w:val="single"/>
@@ -4722,31 +4722,31 @@
         </w:tc>
         <w:tc>
           <w:tcPr>
-            <w:tcW w:type="dxa" w:w="1992"/>
-            <w:tcBorders>
-              <w:left w:color="000001" w:space="0" w:sz="2" w:val="single"/>
-              <w:bottom w:color="000001" w:space="0" w:sz="2" w:val="single"/>
-            </w:tcBorders>
-            <w:shd w:fill="FFFFFF" w:val="clear"/>
-            <w:tcMar>
-              <w:top w:type="dxa" w:w="0"/>
-              <w:left w:type="dxa" w:w="108"/>
-              <w:bottom w:type="dxa" w:w="0"/>
-              <w:right w:type="dxa" w:w="108"/>
-            </w:tcMar>
-          </w:tcPr>
-          <w:p>
-            <w:pPr>
-              <w:pStyle w:val="style20"/>
-            </w:pPr>
-            <w:r>
-              <w:rPr/>
-            </w:r>
-          </w:p>
-        </w:tc>
-        <w:tc>
-          <w:tcPr>
-            <w:tcW w:type="dxa" w:w="1995"/>
+            <w:tcW w:type="dxa" w:w="1991"/>
+            <w:tcBorders>
+              <w:left w:color="000001" w:space="0" w:sz="2" w:val="single"/>
+              <w:bottom w:color="000001" w:space="0" w:sz="2" w:val="single"/>
+            </w:tcBorders>
+            <w:shd w:fill="FFFFFF" w:val="clear"/>
+            <w:tcMar>
+              <w:top w:type="dxa" w:w="0"/>
+              <w:left w:type="dxa" w:w="108"/>
+              <w:bottom w:type="dxa" w:w="0"/>
+              <w:right w:type="dxa" w:w="108"/>
+            </w:tcMar>
+          </w:tcPr>
+          <w:p>
+            <w:pPr>
+              <w:pStyle w:val="style20"/>
+            </w:pPr>
+            <w:r>
+              <w:rPr/>
+            </w:r>
+          </w:p>
+        </w:tc>
+        <w:tc>
+          <w:tcPr>
+            <w:tcW w:type="dxa" w:w="1994"/>
             <w:tcBorders>
               <w:left w:color="000001" w:space="0" w:sz="2" w:val="single"/>
               <w:bottom w:color="000001" w:space="0" w:sz="2" w:val="single"/>
@@ -4771,7 +4771,7 @@
         </w:tc>
         <w:tc>
           <w:tcPr>
-            <w:tcW w:type="dxa" w:w="3992"/>
+            <w:tcW w:type="dxa" w:w="3994"/>
             <w:tcBorders>
               <w:left w:color="000001" w:space="0" w:sz="2" w:val="single"/>
               <w:bottom w:color="000001" w:space="0" w:sz="2" w:val="single"/>
@@ -4801,7 +4801,7 @@
         </w:trPr>
         <w:tc>
           <w:tcPr>
-            <w:tcW w:type="dxa" w:w="1992"/>
+            <w:tcW w:type="dxa" w:w="1991"/>
             <w:tcBorders>
               <w:left w:color="000001" w:space="0" w:sz="2" w:val="single"/>
               <w:bottom w:color="000001" w:space="0" w:sz="2" w:val="single"/>
@@ -4826,7 +4826,7 @@
         </w:tc>
         <w:tc>
           <w:tcPr>
-            <w:tcW w:type="dxa" w:w="1992"/>
+            <w:tcW w:type="dxa" w:w="1991"/>
             <w:tcBorders>
               <w:left w:color="000001" w:space="0" w:sz="2" w:val="single"/>
               <w:bottom w:color="000001" w:space="0" w:sz="2" w:val="single"/>
@@ -4855,7 +4855,7 @@
         </w:tc>
         <w:tc>
           <w:tcPr>
-            <w:tcW w:type="dxa" w:w="1995"/>
+            <w:tcW w:type="dxa" w:w="1994"/>
             <w:tcBorders>
               <w:left w:color="000001" w:space="0" w:sz="2" w:val="single"/>
               <w:bottom w:color="000001" w:space="0" w:sz="2" w:val="single"/>
@@ -4880,7 +4880,7 @@
         </w:tc>
         <w:tc>
           <w:tcPr>
-            <w:tcW w:type="dxa" w:w="3992"/>
+            <w:tcW w:type="dxa" w:w="3994"/>
             <w:tcBorders>
               <w:left w:color="000001" w:space="0" w:sz="2" w:val="single"/>
               <w:bottom w:color="000001" w:space="0" w:sz="2" w:val="single"/>
@@ -4910,7 +4910,7 @@
         </w:trPr>
         <w:tc>
           <w:tcPr>
-            <w:tcW w:type="dxa" w:w="1992"/>
+            <w:tcW w:type="dxa" w:w="1991"/>
             <w:tcBorders>
               <w:left w:color="000001" w:space="0" w:sz="2" w:val="single"/>
               <w:bottom w:color="000001" w:space="0" w:sz="2" w:val="single"/>
@@ -4935,31 +4935,31 @@
         </w:tc>
         <w:tc>
           <w:tcPr>
-            <w:tcW w:type="dxa" w:w="1992"/>
-            <w:tcBorders>
-              <w:left w:color="000001" w:space="0" w:sz="2" w:val="single"/>
-              <w:bottom w:color="000001" w:space="0" w:sz="2" w:val="single"/>
-            </w:tcBorders>
-            <w:shd w:fill="FFFFFF" w:val="clear"/>
-            <w:tcMar>
-              <w:top w:type="dxa" w:w="0"/>
-              <w:left w:type="dxa" w:w="108"/>
-              <w:bottom w:type="dxa" w:w="0"/>
-              <w:right w:type="dxa" w:w="108"/>
-            </w:tcMar>
-          </w:tcPr>
-          <w:p>
-            <w:pPr>
-              <w:pStyle w:val="style20"/>
-            </w:pPr>
-            <w:r>
-              <w:rPr/>
-            </w:r>
-          </w:p>
-        </w:tc>
-        <w:tc>
-          <w:tcPr>
-            <w:tcW w:type="dxa" w:w="1995"/>
+            <w:tcW w:type="dxa" w:w="1991"/>
+            <w:tcBorders>
+              <w:left w:color="000001" w:space="0" w:sz="2" w:val="single"/>
+              <w:bottom w:color="000001" w:space="0" w:sz="2" w:val="single"/>
+            </w:tcBorders>
+            <w:shd w:fill="FFFFFF" w:val="clear"/>
+            <w:tcMar>
+              <w:top w:type="dxa" w:w="0"/>
+              <w:left w:type="dxa" w:w="108"/>
+              <w:bottom w:type="dxa" w:w="0"/>
+              <w:right w:type="dxa" w:w="108"/>
+            </w:tcMar>
+          </w:tcPr>
+          <w:p>
+            <w:pPr>
+              <w:pStyle w:val="style20"/>
+            </w:pPr>
+            <w:r>
+              <w:rPr/>
+            </w:r>
+          </w:p>
+        </w:tc>
+        <w:tc>
+          <w:tcPr>
+            <w:tcW w:type="dxa" w:w="1994"/>
             <w:tcBorders>
               <w:left w:color="000001" w:space="0" w:sz="2" w:val="single"/>
               <w:bottom w:color="000001" w:space="0" w:sz="2" w:val="single"/>
@@ -4984,7 +4984,7 @@
         </w:tc>
         <w:tc>
           <w:tcPr>
-            <w:tcW w:type="dxa" w:w="3992"/>
+            <w:tcW w:type="dxa" w:w="3994"/>
             <w:tcBorders>
               <w:left w:color="000001" w:space="0" w:sz="2" w:val="single"/>
               <w:bottom w:color="000001" w:space="0" w:sz="2" w:val="single"/>
@@ -5067,7 +5067,7 @@
     <w:tbl>
       <w:tblPr>
         <w:jc w:val="left"/>
-        <w:tblInd w:type="dxa" w:w="-216"/>
+        <w:tblInd w:type="dxa" w:w="-324"/>
         <w:tblBorders>
           <w:top w:color="000001" w:space="0" w:sz="2" w:val="single"/>
           <w:left w:color="000001" w:space="0" w:sz="2" w:val="single"/>
@@ -5075,10 +5075,10 @@
         </w:tblBorders>
       </w:tblPr>
       <w:tblGrid>
-        <w:gridCol w:w="1992"/>
-        <w:gridCol w:w="1992"/>
-        <w:gridCol w:w="1995"/>
-        <w:gridCol w:w="3992"/>
+        <w:gridCol w:w="1991"/>
+        <w:gridCol w:w="1991"/>
+        <w:gridCol w:w="1994"/>
+        <w:gridCol w:w="3994"/>
       </w:tblGrid>
       <w:tr>
         <w:trPr>
@@ -5086,7 +5086,7 @@
         </w:trPr>
         <w:tc>
           <w:tcPr>
-            <w:tcW w:type="dxa" w:w="1992"/>
+            <w:tcW w:type="dxa" w:w="1991"/>
             <w:tcBorders>
               <w:top w:color="000001" w:space="0" w:sz="2" w:val="single"/>
               <w:left w:color="000001" w:space="0" w:sz="2" w:val="single"/>
@@ -5112,7 +5112,7 @@
         </w:tc>
         <w:tc>
           <w:tcPr>
-            <w:tcW w:type="dxa" w:w="1992"/>
+            <w:tcW w:type="dxa" w:w="1991"/>
             <w:tcBorders>
               <w:top w:color="000001" w:space="0" w:sz="2" w:val="single"/>
               <w:left w:color="000001" w:space="0" w:sz="2" w:val="single"/>
@@ -5138,7 +5138,7 @@
         </w:tc>
         <w:tc>
           <w:tcPr>
-            <w:tcW w:type="dxa" w:w="1995"/>
+            <w:tcW w:type="dxa" w:w="1994"/>
             <w:tcBorders>
               <w:top w:color="000001" w:space="0" w:sz="2" w:val="single"/>
               <w:left w:color="000001" w:space="0" w:sz="2" w:val="single"/>
@@ -5164,7 +5164,7 @@
         </w:tc>
         <w:tc>
           <w:tcPr>
-            <w:tcW w:type="dxa" w:w="3992"/>
+            <w:tcW w:type="dxa" w:w="3994"/>
             <w:tcBorders>
               <w:top w:color="000001" w:space="0" w:sz="2" w:val="single"/>
               <w:left w:color="000001" w:space="0" w:sz="2" w:val="single"/>
@@ -5196,7 +5196,7 @@
         </w:trPr>
         <w:tc>
           <w:tcPr>
-            <w:tcW w:type="dxa" w:w="1992"/>
+            <w:tcW w:type="dxa" w:w="1991"/>
             <w:tcBorders>
               <w:left w:color="000001" w:space="0" w:sz="2" w:val="single"/>
               <w:bottom w:color="000001" w:space="0" w:sz="2" w:val="single"/>
@@ -5221,7 +5221,7 @@
         </w:tc>
         <w:tc>
           <w:tcPr>
-            <w:tcW w:type="dxa" w:w="1992"/>
+            <w:tcW w:type="dxa" w:w="1991"/>
             <w:tcBorders>
               <w:left w:color="000001" w:space="0" w:sz="2" w:val="single"/>
               <w:bottom w:color="000001" w:space="0" w:sz="2" w:val="single"/>
@@ -5246,7 +5246,7 @@
         </w:tc>
         <w:tc>
           <w:tcPr>
-            <w:tcW w:type="dxa" w:w="1995"/>
+            <w:tcW w:type="dxa" w:w="1994"/>
             <w:tcBorders>
               <w:left w:color="000001" w:space="0" w:sz="2" w:val="single"/>
               <w:bottom w:color="000001" w:space="0" w:sz="2" w:val="single"/>
@@ -5271,7 +5271,7 @@
         </w:tc>
         <w:tc>
           <w:tcPr>
-            <w:tcW w:type="dxa" w:w="3992"/>
+            <w:tcW w:type="dxa" w:w="3994"/>
             <w:tcBorders>
               <w:left w:color="000001" w:space="0" w:sz="2" w:val="single"/>
               <w:bottom w:color="000001" w:space="0" w:sz="2" w:val="single"/>
@@ -5302,7 +5302,7 @@
         </w:trPr>
         <w:tc>
           <w:tcPr>
-            <w:tcW w:type="dxa" w:w="1992"/>
+            <w:tcW w:type="dxa" w:w="1991"/>
             <w:tcBorders>
               <w:left w:color="000001" w:space="0" w:sz="2" w:val="single"/>
               <w:bottom w:color="000001" w:space="0" w:sz="2" w:val="single"/>
@@ -5327,7 +5327,7 @@
         </w:tc>
         <w:tc>
           <w:tcPr>
-            <w:tcW w:type="dxa" w:w="1992"/>
+            <w:tcW w:type="dxa" w:w="1991"/>
             <w:tcBorders>
               <w:left w:color="000001" w:space="0" w:sz="2" w:val="single"/>
               <w:bottom w:color="000001" w:space="0" w:sz="2" w:val="single"/>
@@ -5352,7 +5352,7 @@
         </w:tc>
         <w:tc>
           <w:tcPr>
-            <w:tcW w:type="dxa" w:w="1995"/>
+            <w:tcW w:type="dxa" w:w="1994"/>
             <w:tcBorders>
               <w:left w:color="000001" w:space="0" w:sz="2" w:val="single"/>
               <w:bottom w:color="000001" w:space="0" w:sz="2" w:val="single"/>
@@ -5377,7 +5377,7 @@
         </w:tc>
         <w:tc>
           <w:tcPr>
-            <w:tcW w:type="dxa" w:w="3992"/>
+            <w:tcW w:type="dxa" w:w="3994"/>
             <w:tcBorders>
               <w:left w:color="000001" w:space="0" w:sz="2" w:val="single"/>
               <w:bottom w:color="000001" w:space="0" w:sz="2" w:val="single"/>
@@ -5408,7 +5408,7 @@
         </w:trPr>
         <w:tc>
           <w:tcPr>
-            <w:tcW w:type="dxa" w:w="1992"/>
+            <w:tcW w:type="dxa" w:w="1991"/>
             <w:tcBorders>
               <w:left w:color="000001" w:space="0" w:sz="2" w:val="single"/>
               <w:bottom w:color="000001" w:space="0" w:sz="2" w:val="single"/>
@@ -5433,7 +5433,7 @@
         </w:tc>
         <w:tc>
           <w:tcPr>
-            <w:tcW w:type="dxa" w:w="1992"/>
+            <w:tcW w:type="dxa" w:w="1991"/>
             <w:tcBorders>
               <w:left w:color="000001" w:space="0" w:sz="2" w:val="single"/>
               <w:bottom w:color="000001" w:space="0" w:sz="2" w:val="single"/>
@@ -5458,7 +5458,7 @@
         </w:tc>
         <w:tc>
           <w:tcPr>
-            <w:tcW w:type="dxa" w:w="1995"/>
+            <w:tcW w:type="dxa" w:w="1994"/>
             <w:tcBorders>
               <w:left w:color="000001" w:space="0" w:sz="2" w:val="single"/>
               <w:bottom w:color="000001" w:space="0" w:sz="2" w:val="single"/>
@@ -5483,7 +5483,7 @@
         </w:tc>
         <w:tc>
           <w:tcPr>
-            <w:tcW w:type="dxa" w:w="3992"/>
+            <w:tcW w:type="dxa" w:w="3994"/>
             <w:tcBorders>
               <w:left w:color="000001" w:space="0" w:sz="2" w:val="single"/>
               <w:bottom w:color="000001" w:space="0" w:sz="2" w:val="single"/>
@@ -5514,7 +5514,7 @@
         </w:trPr>
         <w:tc>
           <w:tcPr>
-            <w:tcW w:type="dxa" w:w="1992"/>
+            <w:tcW w:type="dxa" w:w="1991"/>
             <w:tcBorders>
               <w:left w:color="000001" w:space="0" w:sz="2" w:val="single"/>
               <w:bottom w:color="000001" w:space="0" w:sz="2" w:val="single"/>
@@ -5539,7 +5539,7 @@
         </w:tc>
         <w:tc>
           <w:tcPr>
-            <w:tcW w:type="dxa" w:w="1992"/>
+            <w:tcW w:type="dxa" w:w="1991"/>
             <w:tcBorders>
               <w:left w:color="000001" w:space="0" w:sz="2" w:val="single"/>
               <w:bottom w:color="000001" w:space="0" w:sz="2" w:val="single"/>
@@ -5564,7 +5564,7 @@
         </w:tc>
         <w:tc>
           <w:tcPr>
-            <w:tcW w:type="dxa" w:w="1995"/>
+            <w:tcW w:type="dxa" w:w="1994"/>
             <w:tcBorders>
               <w:left w:color="000001" w:space="0" w:sz="2" w:val="single"/>
               <w:bottom w:color="000001" w:space="0" w:sz="2" w:val="single"/>
@@ -5589,7 +5589,7 @@
         </w:tc>
         <w:tc>
           <w:tcPr>
-            <w:tcW w:type="dxa" w:w="3992"/>
+            <w:tcW w:type="dxa" w:w="3994"/>
             <w:tcBorders>
               <w:left w:color="000001" w:space="0" w:sz="2" w:val="single"/>
               <w:bottom w:color="000001" w:space="0" w:sz="2" w:val="single"/>
@@ -5620,7 +5620,7 @@
         </w:trPr>
         <w:tc>
           <w:tcPr>
-            <w:tcW w:type="dxa" w:w="1992"/>
+            <w:tcW w:type="dxa" w:w="1991"/>
             <w:tcBorders>
               <w:left w:color="000001" w:space="0" w:sz="2" w:val="single"/>
               <w:bottom w:color="000001" w:space="0" w:sz="2" w:val="single"/>
@@ -5645,31 +5645,31 @@
         </w:tc>
         <w:tc>
           <w:tcPr>
-            <w:tcW w:type="dxa" w:w="1992"/>
-            <w:tcBorders>
-              <w:left w:color="000001" w:space="0" w:sz="2" w:val="single"/>
-              <w:bottom w:color="000001" w:space="0" w:sz="2" w:val="single"/>
-            </w:tcBorders>
-            <w:shd w:fill="FFFFFF" w:val="clear"/>
-            <w:tcMar>
-              <w:top w:type="dxa" w:w="0"/>
-              <w:left w:type="dxa" w:w="108"/>
-              <w:bottom w:type="dxa" w:w="0"/>
-              <w:right w:type="dxa" w:w="108"/>
-            </w:tcMar>
-          </w:tcPr>
-          <w:p>
-            <w:pPr>
-              <w:pStyle w:val="style20"/>
-            </w:pPr>
-            <w:r>
-              <w:rPr/>
-            </w:r>
-          </w:p>
-        </w:tc>
-        <w:tc>
-          <w:tcPr>
-            <w:tcW w:type="dxa" w:w="1995"/>
+            <w:tcW w:type="dxa" w:w="1991"/>
+            <w:tcBorders>
+              <w:left w:color="000001" w:space="0" w:sz="2" w:val="single"/>
+              <w:bottom w:color="000001" w:space="0" w:sz="2" w:val="single"/>
+            </w:tcBorders>
+            <w:shd w:fill="FFFFFF" w:val="clear"/>
+            <w:tcMar>
+              <w:top w:type="dxa" w:w="0"/>
+              <w:left w:type="dxa" w:w="108"/>
+              <w:bottom w:type="dxa" w:w="0"/>
+              <w:right w:type="dxa" w:w="108"/>
+            </w:tcMar>
+          </w:tcPr>
+          <w:p>
+            <w:pPr>
+              <w:pStyle w:val="style20"/>
+            </w:pPr>
+            <w:r>
+              <w:rPr/>
+            </w:r>
+          </w:p>
+        </w:tc>
+        <w:tc>
+          <w:tcPr>
+            <w:tcW w:type="dxa" w:w="1994"/>
             <w:tcBorders>
               <w:left w:color="000001" w:space="0" w:sz="2" w:val="single"/>
               <w:bottom w:color="000001" w:space="0" w:sz="2" w:val="single"/>
@@ -5694,7 +5694,7 @@
         </w:tc>
         <w:tc>
           <w:tcPr>
-            <w:tcW w:type="dxa" w:w="3992"/>
+            <w:tcW w:type="dxa" w:w="3994"/>
             <w:tcBorders>
               <w:left w:color="000001" w:space="0" w:sz="2" w:val="single"/>
               <w:bottom w:color="000001" w:space="0" w:sz="2" w:val="single"/>
@@ -5729,7 +5729,7 @@
         </w:trPr>
         <w:tc>
           <w:tcPr>
-            <w:tcW w:type="dxa" w:w="1992"/>
+            <w:tcW w:type="dxa" w:w="1991"/>
             <w:tcBorders>
               <w:left w:color="000001" w:space="0" w:sz="2" w:val="single"/>
               <w:bottom w:color="000001" w:space="0" w:sz="2" w:val="single"/>
@@ -5754,31 +5754,31 @@
         </w:tc>
         <w:tc>
           <w:tcPr>
-            <w:tcW w:type="dxa" w:w="1992"/>
-            <w:tcBorders>
-              <w:left w:color="000001" w:space="0" w:sz="2" w:val="single"/>
-              <w:bottom w:color="000001" w:space="0" w:sz="2" w:val="single"/>
-            </w:tcBorders>
-            <w:shd w:fill="FFFFFF" w:val="clear"/>
-            <w:tcMar>
-              <w:top w:type="dxa" w:w="0"/>
-              <w:left w:type="dxa" w:w="108"/>
-              <w:bottom w:type="dxa" w:w="0"/>
-              <w:right w:type="dxa" w:w="108"/>
-            </w:tcMar>
-          </w:tcPr>
-          <w:p>
-            <w:pPr>
-              <w:pStyle w:val="style20"/>
-            </w:pPr>
-            <w:r>
-              <w:rPr/>
-            </w:r>
-          </w:p>
-        </w:tc>
-        <w:tc>
-          <w:tcPr>
-            <w:tcW w:type="dxa" w:w="1995"/>
+            <w:tcW w:type="dxa" w:w="1991"/>
+            <w:tcBorders>
+              <w:left w:color="000001" w:space="0" w:sz="2" w:val="single"/>
+              <w:bottom w:color="000001" w:space="0" w:sz="2" w:val="single"/>
+            </w:tcBorders>
+            <w:shd w:fill="FFFFFF" w:val="clear"/>
+            <w:tcMar>
+              <w:top w:type="dxa" w:w="0"/>
+              <w:left w:type="dxa" w:w="108"/>
+              <w:bottom w:type="dxa" w:w="0"/>
+              <w:right w:type="dxa" w:w="108"/>
+            </w:tcMar>
+          </w:tcPr>
+          <w:p>
+            <w:pPr>
+              <w:pStyle w:val="style20"/>
+            </w:pPr>
+            <w:r>
+              <w:rPr/>
+            </w:r>
+          </w:p>
+        </w:tc>
+        <w:tc>
+          <w:tcPr>
+            <w:tcW w:type="dxa" w:w="1994"/>
             <w:tcBorders>
               <w:left w:color="000001" w:space="0" w:sz="2" w:val="single"/>
               <w:bottom w:color="000001" w:space="0" w:sz="2" w:val="single"/>
@@ -5803,7 +5803,7 @@
         </w:tc>
         <w:tc>
           <w:tcPr>
-            <w:tcW w:type="dxa" w:w="3992"/>
+            <w:tcW w:type="dxa" w:w="3994"/>
             <w:tcBorders>
               <w:left w:color="000001" w:space="0" w:sz="2" w:val="single"/>
               <w:bottom w:color="000001" w:space="0" w:sz="2" w:val="single"/>
@@ -5833,7 +5833,7 @@
         </w:trPr>
         <w:tc>
           <w:tcPr>
-            <w:tcW w:type="dxa" w:w="1992"/>
+            <w:tcW w:type="dxa" w:w="1991"/>
             <w:tcBorders>
               <w:left w:color="000001" w:space="0" w:sz="2" w:val="single"/>
               <w:bottom w:color="000001" w:space="0" w:sz="2" w:val="single"/>
@@ -5858,7 +5858,7 @@
         </w:tc>
         <w:tc>
           <w:tcPr>
-            <w:tcW w:type="dxa" w:w="1992"/>
+            <w:tcW w:type="dxa" w:w="1991"/>
             <w:tcBorders>
               <w:left w:color="000001" w:space="0" w:sz="2" w:val="single"/>
               <w:bottom w:color="000001" w:space="0" w:sz="2" w:val="single"/>
@@ -5887,7 +5887,7 @@
         </w:tc>
         <w:tc>
           <w:tcPr>
-            <w:tcW w:type="dxa" w:w="1995"/>
+            <w:tcW w:type="dxa" w:w="1994"/>
             <w:tcBorders>
               <w:left w:color="000001" w:space="0" w:sz="2" w:val="single"/>
               <w:bottom w:color="000001" w:space="0" w:sz="2" w:val="single"/>
@@ -5912,7 +5912,7 @@
         </w:tc>
         <w:tc>
           <w:tcPr>
-            <w:tcW w:type="dxa" w:w="3992"/>
+            <w:tcW w:type="dxa" w:w="3994"/>
             <w:tcBorders>
               <w:left w:color="000001" w:space="0" w:sz="2" w:val="single"/>
               <w:bottom w:color="000001" w:space="0" w:sz="2" w:val="single"/>
@@ -5955,7 +5955,7 @@
         </w:trPr>
         <w:tc>
           <w:tcPr>
-            <w:tcW w:type="dxa" w:w="1992"/>
+            <w:tcW w:type="dxa" w:w="1991"/>
             <w:tcBorders>
               <w:left w:color="000001" w:space="0" w:sz="2" w:val="single"/>
               <w:bottom w:color="000001" w:space="0" w:sz="2" w:val="single"/>
@@ -5980,31 +5980,31 @@
         </w:tc>
         <w:tc>
           <w:tcPr>
-            <w:tcW w:type="dxa" w:w="1992"/>
-            <w:tcBorders>
-              <w:left w:color="000001" w:space="0" w:sz="2" w:val="single"/>
-              <w:bottom w:color="000001" w:space="0" w:sz="2" w:val="single"/>
-            </w:tcBorders>
-            <w:shd w:fill="FFFFFF" w:val="clear"/>
-            <w:tcMar>
-              <w:top w:type="dxa" w:w="0"/>
-              <w:left w:type="dxa" w:w="108"/>
-              <w:bottom w:type="dxa" w:w="0"/>
-              <w:right w:type="dxa" w:w="108"/>
-            </w:tcMar>
-          </w:tcPr>
-          <w:p>
-            <w:pPr>
-              <w:pStyle w:val="style20"/>
-            </w:pPr>
-            <w:r>
-              <w:rPr/>
-            </w:r>
-          </w:p>
-        </w:tc>
-        <w:tc>
-          <w:tcPr>
-            <w:tcW w:type="dxa" w:w="1995"/>
+            <w:tcW w:type="dxa" w:w="1991"/>
+            <w:tcBorders>
+              <w:left w:color="000001" w:space="0" w:sz="2" w:val="single"/>
+              <w:bottom w:color="000001" w:space="0" w:sz="2" w:val="single"/>
+            </w:tcBorders>
+            <w:shd w:fill="FFFFFF" w:val="clear"/>
+            <w:tcMar>
+              <w:top w:type="dxa" w:w="0"/>
+              <w:left w:type="dxa" w:w="108"/>
+              <w:bottom w:type="dxa" w:w="0"/>
+              <w:right w:type="dxa" w:w="108"/>
+            </w:tcMar>
+          </w:tcPr>
+          <w:p>
+            <w:pPr>
+              <w:pStyle w:val="style20"/>
+            </w:pPr>
+            <w:r>
+              <w:rPr/>
+            </w:r>
+          </w:p>
+        </w:tc>
+        <w:tc>
+          <w:tcPr>
+            <w:tcW w:type="dxa" w:w="1994"/>
             <w:tcBorders>
               <w:left w:color="000001" w:space="0" w:sz="2" w:val="single"/>
               <w:bottom w:color="000001" w:space="0" w:sz="2" w:val="single"/>
@@ -6029,7 +6029,7 @@
         </w:tc>
         <w:tc>
           <w:tcPr>
-            <w:tcW w:type="dxa" w:w="3992"/>
+            <w:tcW w:type="dxa" w:w="3994"/>
             <w:tcBorders>
               <w:left w:color="000001" w:space="0" w:sz="2" w:val="single"/>
               <w:bottom w:color="000001" w:space="0" w:sz="2" w:val="single"/>
@@ -6099,7 +6099,7 @@
     <w:tbl>
       <w:tblPr>
         <w:jc w:val="left"/>
-        <w:tblInd w:type="dxa" w:w="-216"/>
+        <w:tblInd w:type="dxa" w:w="-324"/>
         <w:tblBorders>
           <w:top w:color="000001" w:space="0" w:sz="2" w:val="single"/>
           <w:left w:color="000001" w:space="0" w:sz="2" w:val="single"/>
@@ -6107,10 +6107,10 @@
         </w:tblBorders>
       </w:tblPr>
       <w:tblGrid>
-        <w:gridCol w:w="1992"/>
-        <w:gridCol w:w="1992"/>
-        <w:gridCol w:w="1995"/>
-        <w:gridCol w:w="3992"/>
+        <w:gridCol w:w="1991"/>
+        <w:gridCol w:w="1991"/>
+        <w:gridCol w:w="1994"/>
+        <w:gridCol w:w="3994"/>
       </w:tblGrid>
       <w:tr>
         <w:trPr>
@@ -6118,7 +6118,7 @@
         </w:trPr>
         <w:tc>
           <w:tcPr>
-            <w:tcW w:type="dxa" w:w="1992"/>
+            <w:tcW w:type="dxa" w:w="1991"/>
             <w:tcBorders>
               <w:top w:color="000001" w:space="0" w:sz="2" w:val="single"/>
               <w:left w:color="000001" w:space="0" w:sz="2" w:val="single"/>
@@ -6144,7 +6144,7 @@
         </w:tc>
         <w:tc>
           <w:tcPr>
-            <w:tcW w:type="dxa" w:w="1992"/>
+            <w:tcW w:type="dxa" w:w="1991"/>
             <w:tcBorders>
               <w:top w:color="000001" w:space="0" w:sz="2" w:val="single"/>
               <w:left w:color="000001" w:space="0" w:sz="2" w:val="single"/>
@@ -6170,7 +6170,7 @@
         </w:tc>
         <w:tc>
           <w:tcPr>
-            <w:tcW w:type="dxa" w:w="1995"/>
+            <w:tcW w:type="dxa" w:w="1994"/>
             <w:tcBorders>
               <w:top w:color="000001" w:space="0" w:sz="2" w:val="single"/>
               <w:left w:color="000001" w:space="0" w:sz="2" w:val="single"/>
@@ -6196,7 +6196,7 @@
         </w:tc>
         <w:tc>
           <w:tcPr>
-            <w:tcW w:type="dxa" w:w="3992"/>
+            <w:tcW w:type="dxa" w:w="3994"/>
             <w:tcBorders>
               <w:top w:color="000001" w:space="0" w:sz="2" w:val="single"/>
               <w:left w:color="000001" w:space="0" w:sz="2" w:val="single"/>
@@ -6228,7 +6228,7 @@
         </w:trPr>
         <w:tc>
           <w:tcPr>
-            <w:tcW w:type="dxa" w:w="1992"/>
+            <w:tcW w:type="dxa" w:w="1991"/>
             <w:tcBorders>
               <w:left w:color="000001" w:space="0" w:sz="2" w:val="single"/>
               <w:bottom w:color="000001" w:space="0" w:sz="2" w:val="single"/>
@@ -6253,7 +6253,7 @@
         </w:tc>
         <w:tc>
           <w:tcPr>
-            <w:tcW w:type="dxa" w:w="1992"/>
+            <w:tcW w:type="dxa" w:w="1991"/>
             <w:tcBorders>
               <w:left w:color="000001" w:space="0" w:sz="2" w:val="single"/>
               <w:bottom w:color="000001" w:space="0" w:sz="2" w:val="single"/>
@@ -6278,7 +6278,7 @@
         </w:tc>
         <w:tc>
           <w:tcPr>
-            <w:tcW w:type="dxa" w:w="1995"/>
+            <w:tcW w:type="dxa" w:w="1994"/>
             <w:tcBorders>
               <w:left w:color="000001" w:space="0" w:sz="2" w:val="single"/>
               <w:bottom w:color="000001" w:space="0" w:sz="2" w:val="single"/>
@@ -6303,7 +6303,7 @@
         </w:tc>
         <w:tc>
           <w:tcPr>
-            <w:tcW w:type="dxa" w:w="3992"/>
+            <w:tcW w:type="dxa" w:w="3994"/>
             <w:tcBorders>
               <w:left w:color="000001" w:space="0" w:sz="2" w:val="single"/>
               <w:bottom w:color="000001" w:space="0" w:sz="2" w:val="single"/>
@@ -6334,7 +6334,7 @@
         </w:trPr>
         <w:tc>
           <w:tcPr>
-            <w:tcW w:type="dxa" w:w="1992"/>
+            <w:tcW w:type="dxa" w:w="1991"/>
             <w:tcBorders>
               <w:left w:color="000001" w:space="0" w:sz="2" w:val="single"/>
               <w:bottom w:color="000001" w:space="0" w:sz="2" w:val="single"/>
@@ -6359,7 +6359,7 @@
         </w:tc>
         <w:tc>
           <w:tcPr>
-            <w:tcW w:type="dxa" w:w="1992"/>
+            <w:tcW w:type="dxa" w:w="1991"/>
             <w:tcBorders>
               <w:left w:color="000001" w:space="0" w:sz="2" w:val="single"/>
               <w:bottom w:color="000001" w:space="0" w:sz="2" w:val="single"/>
@@ -6384,7 +6384,7 @@
         </w:tc>
         <w:tc>
           <w:tcPr>
-            <w:tcW w:type="dxa" w:w="1995"/>
+            <w:tcW w:type="dxa" w:w="1994"/>
             <w:tcBorders>
               <w:left w:color="000001" w:space="0" w:sz="2" w:val="single"/>
               <w:bottom w:color="000001" w:space="0" w:sz="2" w:val="single"/>
@@ -6409,7 +6409,7 @@
         </w:tc>
         <w:tc>
           <w:tcPr>
-            <w:tcW w:type="dxa" w:w="3992"/>
+            <w:tcW w:type="dxa" w:w="3994"/>
             <w:tcBorders>
               <w:left w:color="000001" w:space="0" w:sz="2" w:val="single"/>
               <w:bottom w:color="000001" w:space="0" w:sz="2" w:val="single"/>
@@ -6440,7 +6440,7 @@
         </w:trPr>
         <w:tc>
           <w:tcPr>
-            <w:tcW w:type="dxa" w:w="1992"/>
+            <w:tcW w:type="dxa" w:w="1991"/>
             <w:tcBorders>
               <w:left w:color="000001" w:space="0" w:sz="2" w:val="single"/>
               <w:bottom w:color="000001" w:space="0" w:sz="2" w:val="single"/>
@@ -6465,7 +6465,7 @@
         </w:tc>
         <w:tc>
           <w:tcPr>
-            <w:tcW w:type="dxa" w:w="1992"/>
+            <w:tcW w:type="dxa" w:w="1991"/>
             <w:tcBorders>
               <w:left w:color="000001" w:space="0" w:sz="2" w:val="single"/>
               <w:bottom w:color="000001" w:space="0" w:sz="2" w:val="single"/>
@@ -6490,7 +6490,7 @@
         </w:tc>
         <w:tc>
           <w:tcPr>
-            <w:tcW w:type="dxa" w:w="1995"/>
+            <w:tcW w:type="dxa" w:w="1994"/>
             <w:tcBorders>
               <w:left w:color="000001" w:space="0" w:sz="2" w:val="single"/>
               <w:bottom w:color="000001" w:space="0" w:sz="2" w:val="single"/>
@@ -6515,7 +6515,7 @@
         </w:tc>
         <w:tc>
           <w:tcPr>
-            <w:tcW w:type="dxa" w:w="3992"/>
+            <w:tcW w:type="dxa" w:w="3994"/>
             <w:tcBorders>
               <w:left w:color="000001" w:space="0" w:sz="2" w:val="single"/>
               <w:bottom w:color="000001" w:space="0" w:sz="2" w:val="single"/>
@@ -6546,7 +6546,7 @@
         </w:trPr>
         <w:tc>
           <w:tcPr>
-            <w:tcW w:type="dxa" w:w="1992"/>
+            <w:tcW w:type="dxa" w:w="1991"/>
             <w:tcBorders>
               <w:left w:color="000001" w:space="0" w:sz="2" w:val="single"/>
               <w:bottom w:color="000001" w:space="0" w:sz="2" w:val="single"/>
@@ -6571,7 +6571,7 @@
         </w:tc>
         <w:tc>
           <w:tcPr>
-            <w:tcW w:type="dxa" w:w="1992"/>
+            <w:tcW w:type="dxa" w:w="1991"/>
             <w:tcBorders>
               <w:left w:color="000001" w:space="0" w:sz="2" w:val="single"/>
               <w:bottom w:color="000001" w:space="0" w:sz="2" w:val="single"/>
@@ -6596,7 +6596,7 @@
         </w:tc>
         <w:tc>
           <w:tcPr>
-            <w:tcW w:type="dxa" w:w="1995"/>
+            <w:tcW w:type="dxa" w:w="1994"/>
             <w:tcBorders>
               <w:left w:color="000001" w:space="0" w:sz="2" w:val="single"/>
               <w:bottom w:color="000001" w:space="0" w:sz="2" w:val="single"/>
@@ -6621,7 +6621,7 @@
         </w:tc>
         <w:tc>
           <w:tcPr>
-            <w:tcW w:type="dxa" w:w="3992"/>
+            <w:tcW w:type="dxa" w:w="3994"/>
             <w:tcBorders>
               <w:left w:color="000001" w:space="0" w:sz="2" w:val="single"/>
               <w:bottom w:color="000001" w:space="0" w:sz="2" w:val="single"/>
@@ -6652,7 +6652,7 @@
         </w:trPr>
         <w:tc>
           <w:tcPr>
-            <w:tcW w:type="dxa" w:w="1992"/>
+            <w:tcW w:type="dxa" w:w="1991"/>
             <w:tcBorders>
               <w:left w:color="000001" w:space="0" w:sz="2" w:val="single"/>
               <w:bottom w:color="000001" w:space="0" w:sz="2" w:val="single"/>
@@ -6677,31 +6677,31 @@
         </w:tc>
         <w:tc>
           <w:tcPr>
-            <w:tcW w:type="dxa" w:w="1992"/>
-            <w:tcBorders>
-              <w:left w:color="000001" w:space="0" w:sz="2" w:val="single"/>
-              <w:bottom w:color="000001" w:space="0" w:sz="2" w:val="single"/>
-            </w:tcBorders>
-            <w:shd w:fill="FFFFFF" w:val="clear"/>
-            <w:tcMar>
-              <w:top w:type="dxa" w:w="0"/>
-              <w:left w:type="dxa" w:w="108"/>
-              <w:bottom w:type="dxa" w:w="0"/>
-              <w:right w:type="dxa" w:w="108"/>
-            </w:tcMar>
-          </w:tcPr>
-          <w:p>
-            <w:pPr>
-              <w:pStyle w:val="style20"/>
-            </w:pPr>
-            <w:r>
-              <w:rPr/>
-            </w:r>
-          </w:p>
-        </w:tc>
-        <w:tc>
-          <w:tcPr>
-            <w:tcW w:type="dxa" w:w="1995"/>
+            <w:tcW w:type="dxa" w:w="1991"/>
+            <w:tcBorders>
+              <w:left w:color="000001" w:space="0" w:sz="2" w:val="single"/>
+              <w:bottom w:color="000001" w:space="0" w:sz="2" w:val="single"/>
+            </w:tcBorders>
+            <w:shd w:fill="FFFFFF" w:val="clear"/>
+            <w:tcMar>
+              <w:top w:type="dxa" w:w="0"/>
+              <w:left w:type="dxa" w:w="108"/>
+              <w:bottom w:type="dxa" w:w="0"/>
+              <w:right w:type="dxa" w:w="108"/>
+            </w:tcMar>
+          </w:tcPr>
+          <w:p>
+            <w:pPr>
+              <w:pStyle w:val="style20"/>
+            </w:pPr>
+            <w:r>
+              <w:rPr/>
+            </w:r>
+          </w:p>
+        </w:tc>
+        <w:tc>
+          <w:tcPr>
+            <w:tcW w:type="dxa" w:w="1994"/>
             <w:tcBorders>
               <w:left w:color="000001" w:space="0" w:sz="2" w:val="single"/>
               <w:bottom w:color="000001" w:space="0" w:sz="2" w:val="single"/>
@@ -6726,7 +6726,7 @@
         </w:tc>
         <w:tc>
           <w:tcPr>
-            <w:tcW w:type="dxa" w:w="3992"/>
+            <w:tcW w:type="dxa" w:w="3994"/>
             <w:tcBorders>
               <w:left w:color="000001" w:space="0" w:sz="2" w:val="single"/>
               <w:bottom w:color="000001" w:space="0" w:sz="2" w:val="single"/>
@@ -6761,7 +6761,7 @@
         </w:trPr>
         <w:tc>
           <w:tcPr>
-            <w:tcW w:type="dxa" w:w="1992"/>
+            <w:tcW w:type="dxa" w:w="1991"/>
             <w:tcBorders>
               <w:left w:color="000001" w:space="0" w:sz="2" w:val="single"/>
               <w:bottom w:color="000001" w:space="0" w:sz="2" w:val="single"/>
@@ -6786,31 +6786,31 @@
         </w:tc>
         <w:tc>
           <w:tcPr>
-            <w:tcW w:type="dxa" w:w="1992"/>
-            <w:tcBorders>
-              <w:left w:color="000001" w:space="0" w:sz="2" w:val="single"/>
-              <w:bottom w:color="000001" w:space="0" w:sz="2" w:val="single"/>
-            </w:tcBorders>
-            <w:shd w:fill="FFFFFF" w:val="clear"/>
-            <w:tcMar>
-              <w:top w:type="dxa" w:w="0"/>
-              <w:left w:type="dxa" w:w="108"/>
-              <w:bottom w:type="dxa" w:w="0"/>
-              <w:right w:type="dxa" w:w="108"/>
-            </w:tcMar>
-          </w:tcPr>
-          <w:p>
-            <w:pPr>
-              <w:pStyle w:val="style20"/>
-            </w:pPr>
-            <w:r>
-              <w:rPr/>
-            </w:r>
-          </w:p>
-        </w:tc>
-        <w:tc>
-          <w:tcPr>
-            <w:tcW w:type="dxa" w:w="1995"/>
+            <w:tcW w:type="dxa" w:w="1991"/>
+            <w:tcBorders>
+              <w:left w:color="000001" w:space="0" w:sz="2" w:val="single"/>
+              <w:bottom w:color="000001" w:space="0" w:sz="2" w:val="single"/>
+            </w:tcBorders>
+            <w:shd w:fill="FFFFFF" w:val="clear"/>
+            <w:tcMar>
+              <w:top w:type="dxa" w:w="0"/>
+              <w:left w:type="dxa" w:w="108"/>
+              <w:bottom w:type="dxa" w:w="0"/>
+              <w:right w:type="dxa" w:w="108"/>
+            </w:tcMar>
+          </w:tcPr>
+          <w:p>
+            <w:pPr>
+              <w:pStyle w:val="style20"/>
+            </w:pPr>
+            <w:r>
+              <w:rPr/>
+            </w:r>
+          </w:p>
+        </w:tc>
+        <w:tc>
+          <w:tcPr>
+            <w:tcW w:type="dxa" w:w="1994"/>
             <w:tcBorders>
               <w:left w:color="000001" w:space="0" w:sz="2" w:val="single"/>
               <w:bottom w:color="000001" w:space="0" w:sz="2" w:val="single"/>
@@ -6835,7 +6835,7 @@
         </w:tc>
         <w:tc>
           <w:tcPr>
-            <w:tcW w:type="dxa" w:w="3992"/>
+            <w:tcW w:type="dxa" w:w="3994"/>
             <w:tcBorders>
               <w:left w:color="000001" w:space="0" w:sz="2" w:val="single"/>
               <w:bottom w:color="000001" w:space="0" w:sz="2" w:val="single"/>
@@ -6865,7 +6865,7 @@
         </w:trPr>
         <w:tc>
           <w:tcPr>
-            <w:tcW w:type="dxa" w:w="1992"/>
+            <w:tcW w:type="dxa" w:w="1991"/>
             <w:tcBorders>
               <w:left w:color="000001" w:space="0" w:sz="2" w:val="single"/>
               <w:bottom w:color="000001" w:space="0" w:sz="2" w:val="single"/>
@@ -6890,7 +6890,7 @@
         </w:tc>
         <w:tc>
           <w:tcPr>
-            <w:tcW w:type="dxa" w:w="1992"/>
+            <w:tcW w:type="dxa" w:w="1991"/>
             <w:tcBorders>
               <w:left w:color="000001" w:space="0" w:sz="2" w:val="single"/>
               <w:bottom w:color="000001" w:space="0" w:sz="2" w:val="single"/>
@@ -6915,7 +6915,7 @@
         </w:tc>
         <w:tc>
           <w:tcPr>
-            <w:tcW w:type="dxa" w:w="1995"/>
+            <w:tcW w:type="dxa" w:w="1994"/>
             <w:tcBorders>
               <w:left w:color="000001" w:space="0" w:sz="2" w:val="single"/>
               <w:bottom w:color="000001" w:space="0" w:sz="2" w:val="single"/>
@@ -6940,7 +6940,7 @@
         </w:tc>
         <w:tc>
           <w:tcPr>
-            <w:tcW w:type="dxa" w:w="3992"/>
+            <w:tcW w:type="dxa" w:w="3994"/>
             <w:tcBorders>
               <w:left w:color="000001" w:space="0" w:sz="2" w:val="single"/>
               <w:bottom w:color="000001" w:space="0" w:sz="2" w:val="single"/>
@@ -6983,7 +6983,7 @@
         </w:trPr>
         <w:tc>
           <w:tcPr>
-            <w:tcW w:type="dxa" w:w="1992"/>
+            <w:tcW w:type="dxa" w:w="1991"/>
             <w:tcBorders>
               <w:left w:color="000001" w:space="0" w:sz="2" w:val="single"/>
               <w:bottom w:color="000001" w:space="0" w:sz="2" w:val="single"/>
@@ -7008,31 +7008,31 @@
         </w:tc>
         <w:tc>
           <w:tcPr>
-            <w:tcW w:type="dxa" w:w="1992"/>
-            <w:tcBorders>
-              <w:left w:color="000001" w:space="0" w:sz="2" w:val="single"/>
-              <w:bottom w:color="000001" w:space="0" w:sz="2" w:val="single"/>
-            </w:tcBorders>
-            <w:shd w:fill="FFFFFF" w:val="clear"/>
-            <w:tcMar>
-              <w:top w:type="dxa" w:w="0"/>
-              <w:left w:type="dxa" w:w="108"/>
-              <w:bottom w:type="dxa" w:w="0"/>
-              <w:right w:type="dxa" w:w="108"/>
-            </w:tcMar>
-          </w:tcPr>
-          <w:p>
-            <w:pPr>
-              <w:pStyle w:val="style20"/>
-            </w:pPr>
-            <w:r>
-              <w:rPr/>
-            </w:r>
-          </w:p>
-        </w:tc>
-        <w:tc>
-          <w:tcPr>
-            <w:tcW w:type="dxa" w:w="1995"/>
+            <w:tcW w:type="dxa" w:w="1991"/>
+            <w:tcBorders>
+              <w:left w:color="000001" w:space="0" w:sz="2" w:val="single"/>
+              <w:bottom w:color="000001" w:space="0" w:sz="2" w:val="single"/>
+            </w:tcBorders>
+            <w:shd w:fill="FFFFFF" w:val="clear"/>
+            <w:tcMar>
+              <w:top w:type="dxa" w:w="0"/>
+              <w:left w:type="dxa" w:w="108"/>
+              <w:bottom w:type="dxa" w:w="0"/>
+              <w:right w:type="dxa" w:w="108"/>
+            </w:tcMar>
+          </w:tcPr>
+          <w:p>
+            <w:pPr>
+              <w:pStyle w:val="style20"/>
+            </w:pPr>
+            <w:r>
+              <w:rPr/>
+            </w:r>
+          </w:p>
+        </w:tc>
+        <w:tc>
+          <w:tcPr>
+            <w:tcW w:type="dxa" w:w="1994"/>
             <w:tcBorders>
               <w:left w:color="000001" w:space="0" w:sz="2" w:val="single"/>
               <w:bottom w:color="000001" w:space="0" w:sz="2" w:val="single"/>
@@ -7057,7 +7057,1029 @@
         </w:tc>
         <w:tc>
           <w:tcPr>
-            <w:tcW w:type="dxa" w:w="3992"/>
+            <w:tcW w:type="dxa" w:w="3994"/>
+            <w:tcBorders>
+              <w:left w:color="000001" w:space="0" w:sz="2" w:val="single"/>
+              <w:bottom w:color="000001" w:space="0" w:sz="2" w:val="single"/>
+              <w:right w:color="000001" w:space="0" w:sz="2" w:val="single"/>
+            </w:tcBorders>
+            <w:shd w:fill="FFFFFF" w:val="clear"/>
+            <w:tcMar>
+              <w:top w:type="dxa" w:w="0"/>
+              <w:left w:type="dxa" w:w="108"/>
+              <w:bottom w:type="dxa" w:w="0"/>
+              <w:right w:type="dxa" w:w="108"/>
+            </w:tcMar>
+          </w:tcPr>
+          <w:p>
+            <w:pPr>
+              <w:pStyle w:val="style20"/>
+            </w:pPr>
+            <w:r>
+              <w:rPr/>
+            </w:r>
+          </w:p>
+        </w:tc>
+      </w:tr>
+    </w:tbl>
+    <w:p>
+      <w:pPr>
+        <w:pStyle w:val="style0"/>
+      </w:pPr>
+      <w:r>
+        <w:rPr/>
+      </w:r>
+    </w:p>
+    <w:p>
+      <w:pPr>
+        <w:pStyle w:val="style0"/>
+      </w:pPr>
+      <w:r>
+        <w:rPr/>
+      </w:r>
+    </w:p>
+    <w:p>
+      <w:pPr>
+        <w:pStyle w:val="style0"/>
+      </w:pPr>
+      <w:r>
+        <w:rPr/>
+        <w:t>服务器</w:t>
+      </w:r>
+      <w:r>
+        <w:rPr/>
+        <w:t>-----&gt;</w:t>
+      </w:r>
+      <w:r>
+        <w:rPr/>
+        <w:t>客户端</w:t>
+      </w:r>
+    </w:p>
+    <w:p>
+      <w:pPr>
+        <w:pStyle w:val="style0"/>
+      </w:pPr>
+      <w:r>
+        <w:rPr/>
+        <w:t>服务器开完奖给客户端发送结素命令，通知客户端</w:t>
+      </w:r>
+    </w:p>
+    <w:p>
+      <w:pPr>
+        <w:pStyle w:val="style0"/>
+      </w:pPr>
+      <w:r>
+        <w:rPr/>
+      </w:r>
+    </w:p>
+    <w:tbl>
+      <w:tblPr>
+        <w:jc w:val="left"/>
+        <w:tblInd w:type="dxa" w:w="-324"/>
+        <w:tblBorders>
+          <w:top w:color="000001" w:space="0" w:sz="2" w:val="single"/>
+          <w:left w:color="000001" w:space="0" w:sz="2" w:val="single"/>
+          <w:bottom w:color="000001" w:space="0" w:sz="2" w:val="single"/>
+        </w:tblBorders>
+      </w:tblPr>
+      <w:tblGrid>
+        <w:gridCol w:w="1991"/>
+        <w:gridCol w:w="1991"/>
+        <w:gridCol w:w="1994"/>
+        <w:gridCol w:w="3994"/>
+      </w:tblGrid>
+      <w:tr>
+        <w:trPr>
+          <w:cantSplit w:val="false"/>
+        </w:trPr>
+        <w:tc>
+          <w:tcPr>
+            <w:tcW w:type="dxa" w:w="1991"/>
+            <w:tcBorders>
+              <w:top w:color="000001" w:space="0" w:sz="2" w:val="single"/>
+              <w:left w:color="000001" w:space="0" w:sz="2" w:val="single"/>
+              <w:bottom w:color="000001" w:space="0" w:sz="2" w:val="single"/>
+            </w:tcBorders>
+            <w:shd w:fill="FFFFFF" w:val="clear"/>
+            <w:tcMar>
+              <w:top w:type="dxa" w:w="0"/>
+              <w:left w:type="dxa" w:w="108"/>
+              <w:bottom w:type="dxa" w:w="0"/>
+              <w:right w:type="dxa" w:w="108"/>
+            </w:tcMar>
+          </w:tcPr>
+          <w:p>
+            <w:pPr>
+              <w:pStyle w:val="style20"/>
+            </w:pPr>
+            <w:r>
+              <w:rPr/>
+              <w:t>传输項</w:t>
+            </w:r>
+          </w:p>
+        </w:tc>
+        <w:tc>
+          <w:tcPr>
+            <w:tcW w:type="dxa" w:w="1991"/>
+            <w:tcBorders>
+              <w:top w:color="000001" w:space="0" w:sz="2" w:val="single"/>
+              <w:left w:color="000001" w:space="0" w:sz="2" w:val="single"/>
+              <w:bottom w:color="000001" w:space="0" w:sz="2" w:val="single"/>
+            </w:tcBorders>
+            <w:shd w:fill="FFFFFF" w:val="clear"/>
+            <w:tcMar>
+              <w:top w:type="dxa" w:w="0"/>
+              <w:left w:type="dxa" w:w="108"/>
+              <w:bottom w:type="dxa" w:w="0"/>
+              <w:right w:type="dxa" w:w="108"/>
+            </w:tcMar>
+          </w:tcPr>
+          <w:p>
+            <w:pPr>
+              <w:pStyle w:val="style20"/>
+            </w:pPr>
+            <w:r>
+              <w:rPr/>
+              <w:t>说明</w:t>
+            </w:r>
+          </w:p>
+        </w:tc>
+        <w:tc>
+          <w:tcPr>
+            <w:tcW w:type="dxa" w:w="1994"/>
+            <w:tcBorders>
+              <w:top w:color="000001" w:space="0" w:sz="2" w:val="single"/>
+              <w:left w:color="000001" w:space="0" w:sz="2" w:val="single"/>
+              <w:bottom w:color="000001" w:space="0" w:sz="2" w:val="single"/>
+            </w:tcBorders>
+            <w:shd w:fill="FFFFFF" w:val="clear"/>
+            <w:tcMar>
+              <w:top w:type="dxa" w:w="0"/>
+              <w:left w:type="dxa" w:w="108"/>
+              <w:bottom w:type="dxa" w:w="0"/>
+              <w:right w:type="dxa" w:w="108"/>
+            </w:tcMar>
+          </w:tcPr>
+          <w:p>
+            <w:pPr>
+              <w:pStyle w:val="style20"/>
+            </w:pPr>
+            <w:r>
+              <w:rPr/>
+              <w:t>长度</w:t>
+            </w:r>
+          </w:p>
+        </w:tc>
+        <w:tc>
+          <w:tcPr>
+            <w:tcW w:type="dxa" w:w="3994"/>
+            <w:tcBorders>
+              <w:top w:color="000001" w:space="0" w:sz="2" w:val="single"/>
+              <w:left w:color="000001" w:space="0" w:sz="2" w:val="single"/>
+              <w:bottom w:color="000001" w:space="0" w:sz="2" w:val="single"/>
+              <w:right w:color="000001" w:space="0" w:sz="2" w:val="single"/>
+            </w:tcBorders>
+            <w:shd w:fill="FFFFFF" w:val="clear"/>
+            <w:tcMar>
+              <w:top w:type="dxa" w:w="0"/>
+              <w:left w:type="dxa" w:w="108"/>
+              <w:bottom w:type="dxa" w:w="0"/>
+              <w:right w:type="dxa" w:w="108"/>
+            </w:tcMar>
+          </w:tcPr>
+          <w:p>
+            <w:pPr>
+              <w:pStyle w:val="style20"/>
+            </w:pPr>
+            <w:r>
+              <w:rPr/>
+              <w:t>备注</w:t>
+            </w:r>
+          </w:p>
+        </w:tc>
+      </w:tr>
+      <w:tr>
+        <w:trPr>
+          <w:cantSplit w:val="false"/>
+        </w:trPr>
+        <w:tc>
+          <w:tcPr>
+            <w:tcW w:type="dxa" w:w="1991"/>
+            <w:tcBorders>
+              <w:left w:color="000001" w:space="0" w:sz="2" w:val="single"/>
+              <w:bottom w:color="000001" w:space="0" w:sz="2" w:val="single"/>
+            </w:tcBorders>
+            <w:shd w:fill="FFFFFF" w:val="clear"/>
+            <w:tcMar>
+              <w:top w:type="dxa" w:w="0"/>
+              <w:left w:type="dxa" w:w="108"/>
+              <w:bottom w:type="dxa" w:w="0"/>
+              <w:right w:type="dxa" w:w="108"/>
+            </w:tcMar>
+          </w:tcPr>
+          <w:p>
+            <w:pPr>
+              <w:pStyle w:val="style20"/>
+            </w:pPr>
+            <w:r>
+              <w:rPr/>
+              <w:t>起始位</w:t>
+            </w:r>
+          </w:p>
+        </w:tc>
+        <w:tc>
+          <w:tcPr>
+            <w:tcW w:type="dxa" w:w="1991"/>
+            <w:tcBorders>
+              <w:left w:color="000001" w:space="0" w:sz="2" w:val="single"/>
+              <w:bottom w:color="000001" w:space="0" w:sz="2" w:val="single"/>
+            </w:tcBorders>
+            <w:shd w:fill="FFFFFF" w:val="clear"/>
+            <w:tcMar>
+              <w:top w:type="dxa" w:w="0"/>
+              <w:left w:type="dxa" w:w="108"/>
+              <w:bottom w:type="dxa" w:w="0"/>
+              <w:right w:type="dxa" w:w="108"/>
+            </w:tcMar>
+          </w:tcPr>
+          <w:p>
+            <w:pPr>
+              <w:pStyle w:val="style20"/>
+            </w:pPr>
+            <w:r>
+              <w:rPr/>
+              <w:t>0xffff</w:t>
+            </w:r>
+          </w:p>
+        </w:tc>
+        <w:tc>
+          <w:tcPr>
+            <w:tcW w:type="dxa" w:w="1994"/>
+            <w:tcBorders>
+              <w:left w:color="000001" w:space="0" w:sz="2" w:val="single"/>
+              <w:bottom w:color="000001" w:space="0" w:sz="2" w:val="single"/>
+            </w:tcBorders>
+            <w:shd w:fill="FFFFFF" w:val="clear"/>
+            <w:tcMar>
+              <w:top w:type="dxa" w:w="0"/>
+              <w:left w:type="dxa" w:w="108"/>
+              <w:bottom w:type="dxa" w:w="0"/>
+              <w:right w:type="dxa" w:w="108"/>
+            </w:tcMar>
+          </w:tcPr>
+          <w:p>
+            <w:pPr>
+              <w:pStyle w:val="style20"/>
+            </w:pPr>
+            <w:r>
+              <w:rPr/>
+              <w:t>2</w:t>
+            </w:r>
+          </w:p>
+        </w:tc>
+        <w:tc>
+          <w:tcPr>
+            <w:tcW w:type="dxa" w:w="3994"/>
+            <w:tcBorders>
+              <w:left w:color="000001" w:space="0" w:sz="2" w:val="single"/>
+              <w:bottom w:color="000001" w:space="0" w:sz="2" w:val="single"/>
+              <w:right w:color="000001" w:space="0" w:sz="2" w:val="single"/>
+            </w:tcBorders>
+            <w:shd w:fill="FFFFFF" w:val="clear"/>
+            <w:tcMar>
+              <w:top w:type="dxa" w:w="0"/>
+              <w:left w:type="dxa" w:w="108"/>
+              <w:bottom w:type="dxa" w:w="0"/>
+              <w:right w:type="dxa" w:w="108"/>
+            </w:tcMar>
+          </w:tcPr>
+          <w:p>
+            <w:pPr>
+              <w:pStyle w:val="style20"/>
+            </w:pPr>
+            <w:r>
+              <w:rPr/>
+              <w:t>包起始位</w:t>
+            </w:r>
+          </w:p>
+        </w:tc>
+      </w:tr>
+      <w:tr>
+        <w:trPr>
+          <w:cantSplit w:val="false"/>
+        </w:trPr>
+        <w:tc>
+          <w:tcPr>
+            <w:tcW w:type="dxa" w:w="1991"/>
+            <w:tcBorders>
+              <w:left w:color="000001" w:space="0" w:sz="2" w:val="single"/>
+              <w:bottom w:color="000001" w:space="0" w:sz="2" w:val="single"/>
+            </w:tcBorders>
+            <w:shd w:fill="FFFFFF" w:val="clear"/>
+            <w:tcMar>
+              <w:top w:type="dxa" w:w="0"/>
+              <w:left w:type="dxa" w:w="108"/>
+              <w:bottom w:type="dxa" w:w="0"/>
+              <w:right w:type="dxa" w:w="108"/>
+            </w:tcMar>
+          </w:tcPr>
+          <w:p>
+            <w:pPr>
+              <w:pStyle w:val="style20"/>
+            </w:pPr>
+            <w:r>
+              <w:rPr/>
+              <w:t>源地址</w:t>
+            </w:r>
+          </w:p>
+        </w:tc>
+        <w:tc>
+          <w:tcPr>
+            <w:tcW w:type="dxa" w:w="1991"/>
+            <w:tcBorders>
+              <w:left w:color="000001" w:space="0" w:sz="2" w:val="single"/>
+              <w:bottom w:color="000001" w:space="0" w:sz="2" w:val="single"/>
+            </w:tcBorders>
+            <w:shd w:fill="FFFFFF" w:val="clear"/>
+            <w:tcMar>
+              <w:top w:type="dxa" w:w="0"/>
+              <w:left w:type="dxa" w:w="108"/>
+              <w:bottom w:type="dxa" w:w="0"/>
+              <w:right w:type="dxa" w:w="108"/>
+            </w:tcMar>
+          </w:tcPr>
+          <w:p>
+            <w:pPr>
+              <w:pStyle w:val="style20"/>
+            </w:pPr>
+            <w:r>
+              <w:rPr/>
+              <w:t>111111</w:t>
+            </w:r>
+          </w:p>
+        </w:tc>
+        <w:tc>
+          <w:tcPr>
+            <w:tcW w:type="dxa" w:w="1994"/>
+            <w:tcBorders>
+              <w:left w:color="000001" w:space="0" w:sz="2" w:val="single"/>
+              <w:bottom w:color="000001" w:space="0" w:sz="2" w:val="single"/>
+            </w:tcBorders>
+            <w:shd w:fill="FFFFFF" w:val="clear"/>
+            <w:tcMar>
+              <w:top w:type="dxa" w:w="0"/>
+              <w:left w:type="dxa" w:w="108"/>
+              <w:bottom w:type="dxa" w:w="0"/>
+              <w:right w:type="dxa" w:w="108"/>
+            </w:tcMar>
+          </w:tcPr>
+          <w:p>
+            <w:pPr>
+              <w:pStyle w:val="style20"/>
+            </w:pPr>
+            <w:r>
+              <w:rPr/>
+              <w:t>6</w:t>
+            </w:r>
+          </w:p>
+        </w:tc>
+        <w:tc>
+          <w:tcPr>
+            <w:tcW w:type="dxa" w:w="3994"/>
+            <w:tcBorders>
+              <w:left w:color="000001" w:space="0" w:sz="2" w:val="single"/>
+              <w:bottom w:color="000001" w:space="0" w:sz="2" w:val="single"/>
+              <w:right w:color="000001" w:space="0" w:sz="2" w:val="single"/>
+            </w:tcBorders>
+            <w:shd w:fill="FFFFFF" w:val="clear"/>
+            <w:tcMar>
+              <w:top w:type="dxa" w:w="0"/>
+              <w:left w:type="dxa" w:w="108"/>
+              <w:bottom w:type="dxa" w:w="0"/>
+              <w:right w:type="dxa" w:w="108"/>
+            </w:tcMar>
+          </w:tcPr>
+          <w:p>
+            <w:pPr>
+              <w:pStyle w:val="style20"/>
+            </w:pPr>
+            <w:r>
+              <w:rPr/>
+              <w:t>客户端地址</w:t>
+            </w:r>
+          </w:p>
+        </w:tc>
+      </w:tr>
+      <w:tr>
+        <w:trPr>
+          <w:cantSplit w:val="false"/>
+        </w:trPr>
+        <w:tc>
+          <w:tcPr>
+            <w:tcW w:type="dxa" w:w="1991"/>
+            <w:tcBorders>
+              <w:left w:color="000001" w:space="0" w:sz="2" w:val="single"/>
+              <w:bottom w:color="000001" w:space="0" w:sz="2" w:val="single"/>
+            </w:tcBorders>
+            <w:shd w:fill="FFFFFF" w:val="clear"/>
+            <w:tcMar>
+              <w:top w:type="dxa" w:w="0"/>
+              <w:left w:type="dxa" w:w="108"/>
+              <w:bottom w:type="dxa" w:w="0"/>
+              <w:right w:type="dxa" w:w="108"/>
+            </w:tcMar>
+          </w:tcPr>
+          <w:p>
+            <w:pPr>
+              <w:pStyle w:val="style20"/>
+            </w:pPr>
+            <w:r>
+              <w:rPr/>
+              <w:t>目的地址</w:t>
+            </w:r>
+          </w:p>
+        </w:tc>
+        <w:tc>
+          <w:tcPr>
+            <w:tcW w:type="dxa" w:w="1991"/>
+            <w:tcBorders>
+              <w:left w:color="000001" w:space="0" w:sz="2" w:val="single"/>
+              <w:bottom w:color="000001" w:space="0" w:sz="2" w:val="single"/>
+            </w:tcBorders>
+            <w:shd w:fill="FFFFFF" w:val="clear"/>
+            <w:tcMar>
+              <w:top w:type="dxa" w:w="0"/>
+              <w:left w:type="dxa" w:w="108"/>
+              <w:bottom w:type="dxa" w:w="0"/>
+              <w:right w:type="dxa" w:w="108"/>
+            </w:tcMar>
+          </w:tcPr>
+          <w:p>
+            <w:pPr>
+              <w:pStyle w:val="style20"/>
+            </w:pPr>
+            <w:r>
+              <w:rPr/>
+              <w:t>000000</w:t>
+            </w:r>
+          </w:p>
+        </w:tc>
+        <w:tc>
+          <w:tcPr>
+            <w:tcW w:type="dxa" w:w="1994"/>
+            <w:tcBorders>
+              <w:left w:color="000001" w:space="0" w:sz="2" w:val="single"/>
+              <w:bottom w:color="000001" w:space="0" w:sz="2" w:val="single"/>
+            </w:tcBorders>
+            <w:shd w:fill="FFFFFF" w:val="clear"/>
+            <w:tcMar>
+              <w:top w:type="dxa" w:w="0"/>
+              <w:left w:type="dxa" w:w="108"/>
+              <w:bottom w:type="dxa" w:w="0"/>
+              <w:right w:type="dxa" w:w="108"/>
+            </w:tcMar>
+          </w:tcPr>
+          <w:p>
+            <w:pPr>
+              <w:pStyle w:val="style20"/>
+            </w:pPr>
+            <w:r>
+              <w:rPr/>
+              <w:t>6</w:t>
+            </w:r>
+          </w:p>
+        </w:tc>
+        <w:tc>
+          <w:tcPr>
+            <w:tcW w:type="dxa" w:w="3994"/>
+            <w:tcBorders>
+              <w:left w:color="000001" w:space="0" w:sz="2" w:val="single"/>
+              <w:bottom w:color="000001" w:space="0" w:sz="2" w:val="single"/>
+              <w:right w:color="000001" w:space="0" w:sz="2" w:val="single"/>
+            </w:tcBorders>
+            <w:shd w:fill="FFFFFF" w:val="clear"/>
+            <w:tcMar>
+              <w:top w:type="dxa" w:w="0"/>
+              <w:left w:type="dxa" w:w="108"/>
+              <w:bottom w:type="dxa" w:w="0"/>
+              <w:right w:type="dxa" w:w="108"/>
+            </w:tcMar>
+          </w:tcPr>
+          <w:p>
+            <w:pPr>
+              <w:pStyle w:val="style20"/>
+            </w:pPr>
+            <w:r>
+              <w:rPr/>
+              <w:t>目的地址</w:t>
+            </w:r>
+          </w:p>
+        </w:tc>
+      </w:tr>
+      <w:tr>
+        <w:trPr>
+          <w:cantSplit w:val="false"/>
+        </w:trPr>
+        <w:tc>
+          <w:tcPr>
+            <w:tcW w:type="dxa" w:w="1991"/>
+            <w:tcBorders>
+              <w:left w:color="000001" w:space="0" w:sz="2" w:val="single"/>
+              <w:bottom w:color="000001" w:space="0" w:sz="2" w:val="single"/>
+            </w:tcBorders>
+            <w:shd w:fill="FFFFFF" w:val="clear"/>
+            <w:tcMar>
+              <w:top w:type="dxa" w:w="0"/>
+              <w:left w:type="dxa" w:w="108"/>
+              <w:bottom w:type="dxa" w:w="0"/>
+              <w:right w:type="dxa" w:w="108"/>
+            </w:tcMar>
+          </w:tcPr>
+          <w:p>
+            <w:pPr>
+              <w:pStyle w:val="style20"/>
+            </w:pPr>
+            <w:r>
+              <w:rPr/>
+              <w:t>命令字</w:t>
+            </w:r>
+          </w:p>
+        </w:tc>
+        <w:tc>
+          <w:tcPr>
+            <w:tcW w:type="dxa" w:w="1991"/>
+            <w:tcBorders>
+              <w:left w:color="000001" w:space="0" w:sz="2" w:val="single"/>
+              <w:bottom w:color="000001" w:space="0" w:sz="2" w:val="single"/>
+            </w:tcBorders>
+            <w:shd w:fill="FFFFFF" w:val="clear"/>
+            <w:tcMar>
+              <w:top w:type="dxa" w:w="0"/>
+              <w:left w:type="dxa" w:w="108"/>
+              <w:bottom w:type="dxa" w:w="0"/>
+              <w:right w:type="dxa" w:w="108"/>
+            </w:tcMar>
+          </w:tcPr>
+          <w:p>
+            <w:pPr>
+              <w:pStyle w:val="style20"/>
+            </w:pPr>
+            <w:r>
+              <w:rPr/>
+              <w:t>0x10004</w:t>
+            </w:r>
+          </w:p>
+        </w:tc>
+        <w:tc>
+          <w:tcPr>
+            <w:tcW w:type="dxa" w:w="1994"/>
+            <w:tcBorders>
+              <w:left w:color="000001" w:space="0" w:sz="2" w:val="single"/>
+              <w:bottom w:color="000001" w:space="0" w:sz="2" w:val="single"/>
+            </w:tcBorders>
+            <w:shd w:fill="FFFFFF" w:val="clear"/>
+            <w:tcMar>
+              <w:top w:type="dxa" w:w="0"/>
+              <w:left w:type="dxa" w:w="108"/>
+              <w:bottom w:type="dxa" w:w="0"/>
+              <w:right w:type="dxa" w:w="108"/>
+            </w:tcMar>
+          </w:tcPr>
+          <w:p>
+            <w:pPr>
+              <w:pStyle w:val="style20"/>
+            </w:pPr>
+            <w:r>
+              <w:rPr/>
+              <w:t>2</w:t>
+            </w:r>
+          </w:p>
+        </w:tc>
+        <w:tc>
+          <w:tcPr>
+            <w:tcW w:type="dxa" w:w="3994"/>
+            <w:tcBorders>
+              <w:left w:color="000001" w:space="0" w:sz="2" w:val="single"/>
+              <w:bottom w:color="000001" w:space="0" w:sz="2" w:val="single"/>
+              <w:right w:color="000001" w:space="0" w:sz="2" w:val="single"/>
+            </w:tcBorders>
+            <w:shd w:fill="FFFFFF" w:val="clear"/>
+            <w:tcMar>
+              <w:top w:type="dxa" w:w="0"/>
+              <w:left w:type="dxa" w:w="108"/>
+              <w:bottom w:type="dxa" w:w="0"/>
+              <w:right w:type="dxa" w:w="108"/>
+            </w:tcMar>
+          </w:tcPr>
+          <w:p>
+            <w:pPr>
+              <w:pStyle w:val="style20"/>
+            </w:pPr>
+            <w:r>
+              <w:rPr/>
+              <w:t>命令</w:t>
+            </w:r>
+          </w:p>
+        </w:tc>
+      </w:tr>
+      <w:tr>
+        <w:trPr>
+          <w:cantSplit w:val="false"/>
+        </w:trPr>
+        <w:tc>
+          <w:tcPr>
+            <w:tcW w:type="dxa" w:w="1991"/>
+            <w:tcBorders>
+              <w:left w:color="000001" w:space="0" w:sz="2" w:val="single"/>
+              <w:bottom w:color="000001" w:space="0" w:sz="2" w:val="single"/>
+            </w:tcBorders>
+            <w:shd w:fill="FFFFFF" w:val="clear"/>
+            <w:tcMar>
+              <w:top w:type="dxa" w:w="0"/>
+              <w:left w:type="dxa" w:w="108"/>
+              <w:bottom w:type="dxa" w:w="0"/>
+              <w:right w:type="dxa" w:w="108"/>
+            </w:tcMar>
+          </w:tcPr>
+          <w:p>
+            <w:pPr>
+              <w:pStyle w:val="style20"/>
+            </w:pPr>
+            <w:r>
+              <w:rPr/>
+              <w:t>帧数</w:t>
+            </w:r>
+          </w:p>
+        </w:tc>
+        <w:tc>
+          <w:tcPr>
+            <w:tcW w:type="dxa" w:w="1991"/>
+            <w:tcBorders>
+              <w:left w:color="000001" w:space="0" w:sz="2" w:val="single"/>
+              <w:bottom w:color="000001" w:space="0" w:sz="2" w:val="single"/>
+            </w:tcBorders>
+            <w:shd w:fill="FFFFFF" w:val="clear"/>
+            <w:tcMar>
+              <w:top w:type="dxa" w:w="0"/>
+              <w:left w:type="dxa" w:w="108"/>
+              <w:bottom w:type="dxa" w:w="0"/>
+              <w:right w:type="dxa" w:w="108"/>
+            </w:tcMar>
+          </w:tcPr>
+          <w:p>
+            <w:pPr>
+              <w:pStyle w:val="style20"/>
+            </w:pPr>
+            <w:r>
+              <w:rPr/>
+            </w:r>
+          </w:p>
+        </w:tc>
+        <w:tc>
+          <w:tcPr>
+            <w:tcW w:type="dxa" w:w="1994"/>
+            <w:tcBorders>
+              <w:left w:color="000001" w:space="0" w:sz="2" w:val="single"/>
+              <w:bottom w:color="000001" w:space="0" w:sz="2" w:val="single"/>
+            </w:tcBorders>
+            <w:shd w:fill="FFFFFF" w:val="clear"/>
+            <w:tcMar>
+              <w:top w:type="dxa" w:w="0"/>
+              <w:left w:type="dxa" w:w="108"/>
+              <w:bottom w:type="dxa" w:w="0"/>
+              <w:right w:type="dxa" w:w="108"/>
+            </w:tcMar>
+          </w:tcPr>
+          <w:p>
+            <w:pPr>
+              <w:pStyle w:val="style20"/>
+            </w:pPr>
+            <w:r>
+              <w:rPr/>
+              <w:t>2</w:t>
+            </w:r>
+          </w:p>
+        </w:tc>
+        <w:tc>
+          <w:tcPr>
+            <w:tcW w:type="dxa" w:w="3994"/>
+            <w:tcBorders>
+              <w:left w:color="000001" w:space="0" w:sz="2" w:val="single"/>
+              <w:bottom w:color="000001" w:space="0" w:sz="2" w:val="single"/>
+              <w:right w:color="000001" w:space="0" w:sz="2" w:val="single"/>
+            </w:tcBorders>
+            <w:shd w:fill="FFFFFF" w:val="clear"/>
+            <w:tcMar>
+              <w:top w:type="dxa" w:w="0"/>
+              <w:left w:type="dxa" w:w="108"/>
+              <w:bottom w:type="dxa" w:w="0"/>
+              <w:right w:type="dxa" w:w="108"/>
+            </w:tcMar>
+          </w:tcPr>
+          <w:p>
+            <w:pPr>
+              <w:pStyle w:val="style20"/>
+            </w:pPr>
+            <w:r>
+              <w:rPr/>
+              <w:t>最大</w:t>
+            </w:r>
+            <w:r>
+              <w:rPr/>
+              <w:t>65535</w:t>
+            </w:r>
+          </w:p>
+        </w:tc>
+      </w:tr>
+      <w:tr>
+        <w:trPr>
+          <w:cantSplit w:val="false"/>
+        </w:trPr>
+        <w:tc>
+          <w:tcPr>
+            <w:tcW w:type="dxa" w:w="1991"/>
+            <w:tcBorders>
+              <w:left w:color="000001" w:space="0" w:sz="2" w:val="single"/>
+              <w:bottom w:color="000001" w:space="0" w:sz="2" w:val="single"/>
+            </w:tcBorders>
+            <w:shd w:fill="FFFFFF" w:val="clear"/>
+            <w:tcMar>
+              <w:top w:type="dxa" w:w="0"/>
+              <w:left w:type="dxa" w:w="108"/>
+              <w:bottom w:type="dxa" w:w="0"/>
+              <w:right w:type="dxa" w:w="108"/>
+            </w:tcMar>
+          </w:tcPr>
+          <w:p>
+            <w:pPr>
+              <w:pStyle w:val="style20"/>
+            </w:pPr>
+            <w:r>
+              <w:rPr/>
+              <w:t>长度</w:t>
+            </w:r>
+          </w:p>
+        </w:tc>
+        <w:tc>
+          <w:tcPr>
+            <w:tcW w:type="dxa" w:w="1991"/>
+            <w:tcBorders>
+              <w:left w:color="000001" w:space="0" w:sz="2" w:val="single"/>
+              <w:bottom w:color="000001" w:space="0" w:sz="2" w:val="single"/>
+            </w:tcBorders>
+            <w:shd w:fill="FFFFFF" w:val="clear"/>
+            <w:tcMar>
+              <w:top w:type="dxa" w:w="0"/>
+              <w:left w:type="dxa" w:w="108"/>
+              <w:bottom w:type="dxa" w:w="0"/>
+              <w:right w:type="dxa" w:w="108"/>
+            </w:tcMar>
+          </w:tcPr>
+          <w:p>
+            <w:pPr>
+              <w:pStyle w:val="style20"/>
+            </w:pPr>
+            <w:r>
+              <w:rPr/>
+            </w:r>
+          </w:p>
+        </w:tc>
+        <w:tc>
+          <w:tcPr>
+            <w:tcW w:type="dxa" w:w="1994"/>
+            <w:tcBorders>
+              <w:left w:color="000001" w:space="0" w:sz="2" w:val="single"/>
+              <w:bottom w:color="000001" w:space="0" w:sz="2" w:val="single"/>
+            </w:tcBorders>
+            <w:shd w:fill="FFFFFF" w:val="clear"/>
+            <w:tcMar>
+              <w:top w:type="dxa" w:w="0"/>
+              <w:left w:type="dxa" w:w="108"/>
+              <w:bottom w:type="dxa" w:w="0"/>
+              <w:right w:type="dxa" w:w="108"/>
+            </w:tcMar>
+          </w:tcPr>
+          <w:p>
+            <w:pPr>
+              <w:pStyle w:val="style20"/>
+            </w:pPr>
+            <w:r>
+              <w:rPr/>
+              <w:t>2</w:t>
+            </w:r>
+          </w:p>
+        </w:tc>
+        <w:tc>
+          <w:tcPr>
+            <w:tcW w:type="dxa" w:w="3994"/>
+            <w:tcBorders>
+              <w:left w:color="000001" w:space="0" w:sz="2" w:val="single"/>
+              <w:bottom w:color="000001" w:space="0" w:sz="2" w:val="single"/>
+              <w:right w:color="000001" w:space="0" w:sz="2" w:val="single"/>
+            </w:tcBorders>
+            <w:shd w:fill="FFFFFF" w:val="clear"/>
+            <w:tcMar>
+              <w:top w:type="dxa" w:w="0"/>
+              <w:left w:type="dxa" w:w="108"/>
+              <w:bottom w:type="dxa" w:w="0"/>
+              <w:right w:type="dxa" w:w="108"/>
+            </w:tcMar>
+          </w:tcPr>
+          <w:p>
+            <w:pPr>
+              <w:pStyle w:val="style20"/>
+            </w:pPr>
+            <w:r>
+              <w:rPr/>
+            </w:r>
+          </w:p>
+        </w:tc>
+      </w:tr>
+      <w:tr>
+        <w:trPr>
+          <w:cantSplit w:val="false"/>
+        </w:trPr>
+        <w:tc>
+          <w:tcPr>
+            <w:tcW w:type="dxa" w:w="1991"/>
+            <w:tcBorders>
+              <w:left w:color="000001" w:space="0" w:sz="2" w:val="single"/>
+              <w:bottom w:color="000001" w:space="0" w:sz="2" w:val="single"/>
+            </w:tcBorders>
+            <w:shd w:fill="FFFFFF" w:val="clear"/>
+            <w:tcMar>
+              <w:top w:type="dxa" w:w="0"/>
+              <w:left w:type="dxa" w:w="108"/>
+              <w:bottom w:type="dxa" w:w="0"/>
+              <w:right w:type="dxa" w:w="108"/>
+            </w:tcMar>
+          </w:tcPr>
+          <w:p>
+            <w:pPr>
+              <w:pStyle w:val="style20"/>
+            </w:pPr>
+            <w:r>
+              <w:rPr/>
+              <w:t>内容</w:t>
+            </w:r>
+          </w:p>
+        </w:tc>
+        <w:tc>
+          <w:tcPr>
+            <w:tcW w:type="dxa" w:w="1991"/>
+            <w:tcBorders>
+              <w:left w:color="000001" w:space="0" w:sz="2" w:val="single"/>
+              <w:bottom w:color="000001" w:space="0" w:sz="2" w:val="single"/>
+            </w:tcBorders>
+            <w:shd w:fill="FFFFFF" w:val="clear"/>
+            <w:tcMar>
+              <w:top w:type="dxa" w:w="0"/>
+              <w:left w:type="dxa" w:w="108"/>
+              <w:bottom w:type="dxa" w:w="0"/>
+              <w:right w:type="dxa" w:w="108"/>
+            </w:tcMar>
+          </w:tcPr>
+          <w:p>
+            <w:pPr>
+              <w:pStyle w:val="style20"/>
+            </w:pPr>
+            <w:r>
+              <w:rPr/>
+            </w:r>
+          </w:p>
+        </w:tc>
+        <w:tc>
+          <w:tcPr>
+            <w:tcW w:type="dxa" w:w="1994"/>
+            <w:tcBorders>
+              <w:left w:color="000001" w:space="0" w:sz="2" w:val="single"/>
+              <w:bottom w:color="000001" w:space="0" w:sz="2" w:val="single"/>
+            </w:tcBorders>
+            <w:shd w:fill="FFFFFF" w:val="clear"/>
+            <w:tcMar>
+              <w:top w:type="dxa" w:w="0"/>
+              <w:left w:type="dxa" w:w="108"/>
+              <w:bottom w:type="dxa" w:w="0"/>
+              <w:right w:type="dxa" w:w="108"/>
+            </w:tcMar>
+          </w:tcPr>
+          <w:p>
+            <w:pPr>
+              <w:pStyle w:val="style20"/>
+            </w:pPr>
+            <w:r>
+              <w:rPr/>
+              <w:t>N</w:t>
+            </w:r>
+          </w:p>
+        </w:tc>
+        <w:tc>
+          <w:tcPr>
+            <w:tcW w:type="dxa" w:w="3994"/>
+            <w:tcBorders>
+              <w:left w:color="000001" w:space="0" w:sz="2" w:val="single"/>
+              <w:bottom w:color="000001" w:space="0" w:sz="2" w:val="single"/>
+              <w:right w:color="000001" w:space="0" w:sz="2" w:val="single"/>
+            </w:tcBorders>
+            <w:shd w:fill="FFFFFF" w:val="clear"/>
+            <w:tcMar>
+              <w:top w:type="dxa" w:w="0"/>
+              <w:left w:type="dxa" w:w="108"/>
+              <w:bottom w:type="dxa" w:w="0"/>
+              <w:right w:type="dxa" w:w="108"/>
+            </w:tcMar>
+          </w:tcPr>
+          <w:p>
+            <w:pPr>
+              <w:pStyle w:val="style20"/>
+            </w:pPr>
+            <w:r>
+              <w:rPr/>
+            </w:r>
+          </w:p>
+        </w:tc>
+      </w:tr>
+      <w:tr>
+        <w:trPr>
+          <w:cantSplit w:val="false"/>
+        </w:trPr>
+        <w:tc>
+          <w:tcPr>
+            <w:tcW w:type="dxa" w:w="1991"/>
+            <w:tcBorders>
+              <w:left w:color="000001" w:space="0" w:sz="2" w:val="single"/>
+              <w:bottom w:color="000001" w:space="0" w:sz="2" w:val="single"/>
+            </w:tcBorders>
+            <w:shd w:fill="FFFFFF" w:val="clear"/>
+            <w:tcMar>
+              <w:top w:type="dxa" w:w="0"/>
+              <w:left w:type="dxa" w:w="108"/>
+              <w:bottom w:type="dxa" w:w="0"/>
+              <w:right w:type="dxa" w:w="108"/>
+            </w:tcMar>
+          </w:tcPr>
+          <w:p>
+            <w:pPr>
+              <w:pStyle w:val="style20"/>
+            </w:pPr>
+            <w:r>
+              <w:rPr/>
+              <w:t>校验</w:t>
+            </w:r>
+          </w:p>
+        </w:tc>
+        <w:tc>
+          <w:tcPr>
+            <w:tcW w:type="dxa" w:w="1991"/>
+            <w:tcBorders>
+              <w:left w:color="000001" w:space="0" w:sz="2" w:val="single"/>
+              <w:bottom w:color="000001" w:space="0" w:sz="2" w:val="single"/>
+            </w:tcBorders>
+            <w:shd w:fill="FFFFFF" w:val="clear"/>
+            <w:tcMar>
+              <w:top w:type="dxa" w:w="0"/>
+              <w:left w:type="dxa" w:w="108"/>
+              <w:bottom w:type="dxa" w:w="0"/>
+              <w:right w:type="dxa" w:w="108"/>
+            </w:tcMar>
+          </w:tcPr>
+          <w:p>
+            <w:pPr>
+              <w:pStyle w:val="style20"/>
+            </w:pPr>
+            <w:r>
+              <w:rPr/>
+            </w:r>
+          </w:p>
+        </w:tc>
+        <w:tc>
+          <w:tcPr>
+            <w:tcW w:type="dxa" w:w="1994"/>
+            <w:tcBorders>
+              <w:left w:color="000001" w:space="0" w:sz="2" w:val="single"/>
+              <w:bottom w:color="000001" w:space="0" w:sz="2" w:val="single"/>
+            </w:tcBorders>
+            <w:shd w:fill="FFFFFF" w:val="clear"/>
+            <w:tcMar>
+              <w:top w:type="dxa" w:w="0"/>
+              <w:left w:type="dxa" w:w="108"/>
+              <w:bottom w:type="dxa" w:w="0"/>
+              <w:right w:type="dxa" w:w="108"/>
+            </w:tcMar>
+          </w:tcPr>
+          <w:p>
+            <w:pPr>
+              <w:pStyle w:val="style20"/>
+            </w:pPr>
+            <w:r>
+              <w:rPr/>
+              <w:t>2</w:t>
+            </w:r>
+          </w:p>
+        </w:tc>
+        <w:tc>
+          <w:tcPr>
+            <w:tcW w:type="dxa" w:w="3994"/>
             <w:tcBorders>
               <w:left w:color="000001" w:space="0" w:sz="2" w:val="single"/>
               <w:bottom w:color="000001" w:space="0" w:sz="2" w:val="single"/>

</xml_diff>